<commit_message>
push 05.12.2021 - 16:56
</commit_message>
<xml_diff>
--- a/docs/курсач_записка.docx
+++ b/docs/курсач_записка.docx
@@ -1,6 +1,6 @@
 
 <file path=word/document.xml><?xml version="1.0" encoding="utf-8"?>
-<w:document xmlns:wpc="http://schemas.microsoft.com/office/word/2010/wordprocessingCanvas" xmlns:cx="http://schemas.microsoft.com/office/drawing/2014/chartex" xmlns:cx1="http://schemas.microsoft.com/office/drawing/2015/9/8/chartex" xmlns:cx2="http://schemas.microsoft.com/office/drawing/2015/10/21/chartex" xmlns:cx3="http://schemas.microsoft.com/office/drawing/2016/5/9/chartex" xmlns:cx4="http://schemas.microsoft.com/office/drawing/2016/5/10/chartex" xmlns:cx5="http://schemas.microsoft.com/office/drawing/2016/5/11/chartex" xmlns:cx6="http://schemas.microsoft.com/office/drawing/2016/5/12/chartex" xmlns:cx7="http://schemas.microsoft.com/office/drawing/2016/5/13/chartex" xmlns:cx8="http://schemas.microsoft.com/office/drawing/2016/5/14/chartex" xmlns:mc="http://schemas.openxmlformats.org/markup-compatibility/2006" xmlns:aink="http://schemas.microsoft.com/office/drawing/2016/ink" xmlns:am3d="http://schemas.microsoft.com/office/drawing/2017/model3d" xmlns:o="urn:schemas-microsoft-com:office:office" xmlns:r="http://schemas.openxmlformats.org/officeDocument/2006/relationships" xmlns:m="http://schemas.openxmlformats.org/officeDocument/2006/math" xmlns:v="urn:schemas-microsoft-com:vml" xmlns:wp14="http://schemas.microsoft.com/office/word/2010/wordprocessingDrawing" xmlns:wp="http://schemas.openxmlformats.org/drawingml/2006/wordprocessingDrawing" xmlns:w10="urn:schemas-microsoft-com:office:word" xmlns:w="http://schemas.openxmlformats.org/wordprocessingml/2006/main" xmlns:w14="http://schemas.microsoft.com/office/word/2010/wordml" xmlns:w15="http://schemas.microsoft.com/office/word/2012/wordml" xmlns:w16cex="http://schemas.microsoft.com/office/word/2018/wordml/cex" xmlns:w16cid="http://schemas.microsoft.com/office/word/2016/wordml/cid" xmlns:w16="http://schemas.microsoft.com/office/word/2018/wordml" xmlns:w16sdtdh="http://schemas.microsoft.com/office/word/2020/wordml/sdtdatahash" xmlns:w16se="http://schemas.microsoft.com/office/word/2015/wordml/symex" xmlns:wpg="http://schemas.microsoft.com/office/word/2010/wordprocessingGroup" xmlns:wpi="http://schemas.microsoft.com/office/word/2010/wordprocessingInk" xmlns:wne="http://schemas.microsoft.com/office/word/2006/wordml" xmlns:wps="http://schemas.microsoft.com/office/word/2010/wordprocessingShape" mc:Ignorable="w14 w15 w16se w16cid w16 w16cex w16sdtdh wp14">
+<w:document xmlns:wpc="http://schemas.microsoft.com/office/word/2010/wordprocessingCanvas" xmlns:cx="http://schemas.microsoft.com/office/drawing/2014/chartex" xmlns:cx1="http://schemas.microsoft.com/office/drawing/2015/9/8/chartex" xmlns:mc="http://schemas.openxmlformats.org/markup-compatibility/2006" xmlns:o="urn:schemas-microsoft-com:office:office" xmlns:r="http://schemas.openxmlformats.org/officeDocument/2006/relationships" xmlns:m="http://schemas.openxmlformats.org/officeDocument/2006/math" xmlns:v="urn:schemas-microsoft-com:vml" xmlns:wp14="http://schemas.microsoft.com/office/word/2010/wordprocessingDrawing" xmlns:wp="http://schemas.openxmlformats.org/drawingml/2006/wordprocessingDrawing" xmlns:w10="urn:schemas-microsoft-com:office:word" xmlns:w="http://schemas.openxmlformats.org/wordprocessingml/2006/main" xmlns:w14="http://schemas.microsoft.com/office/word/2010/wordml" xmlns:w15="http://schemas.microsoft.com/office/word/2012/wordml" xmlns:w16se="http://schemas.microsoft.com/office/word/2015/wordml/symex" xmlns:wpg="http://schemas.microsoft.com/office/word/2010/wordprocessingGroup" xmlns:wpi="http://schemas.microsoft.com/office/word/2010/wordprocessingInk" xmlns:wne="http://schemas.microsoft.com/office/word/2006/wordml" xmlns:wps="http://schemas.microsoft.com/office/word/2010/wordprocessingShape" mc:Ignorable="w14 w15 w16se wp14">
   <w:body>
     <w:p>
       <w:pPr>
@@ -647,7 +647,24 @@
           <w:szCs w:val="28"/>
         </w:rPr>
         <w:tab/>
-        <w:t>Голда О. А.</w:t>
+      </w:r>
+      <w:proofErr w:type="spellStart"/>
+      <w:r>
+        <w:rPr>
+          <w:color w:val="000000"/>
+          <w:sz w:val="28"/>
+          <w:szCs w:val="28"/>
+        </w:rPr>
+        <w:t>Голда</w:t>
+      </w:r>
+      <w:proofErr w:type="spellEnd"/>
+      <w:r>
+        <w:rPr>
+          <w:color w:val="000000"/>
+          <w:sz w:val="28"/>
+          <w:szCs w:val="28"/>
+        </w:rPr>
+        <w:t xml:space="preserve"> О. А.</w:t>
       </w:r>
     </w:p>
     <w:p>
@@ -2767,7 +2784,39 @@
           <w:rFonts w:ascii="Times New Roman" w:hAnsi="Times New Roman" w:cs="Times New Roman"/>
           <w:sz w:val="28"/>
         </w:rPr>
-        <w:t>Чтобы разработчикам было удобно распределить свое время, данная система должна упростить создание задач на проекте, а так же внесение изменений по эстимейту задачи и количеству человек, которое необходимо для ее решения.</w:t>
+        <w:t xml:space="preserve">Чтобы разработчикам было удобно распределить свое время, данная система должна упростить создание задач на проекте, а </w:t>
+      </w:r>
+      <w:proofErr w:type="gramStart"/>
+      <w:r>
+        <w:rPr>
+          <w:rFonts w:ascii="Times New Roman" w:hAnsi="Times New Roman" w:cs="Times New Roman"/>
+          <w:sz w:val="28"/>
+        </w:rPr>
+        <w:t>так же</w:t>
+      </w:r>
+      <w:proofErr w:type="gramEnd"/>
+      <w:r>
+        <w:rPr>
+          <w:rFonts w:ascii="Times New Roman" w:hAnsi="Times New Roman" w:cs="Times New Roman"/>
+          <w:sz w:val="28"/>
+        </w:rPr>
+        <w:t xml:space="preserve"> внесение изменений по </w:t>
+      </w:r>
+      <w:proofErr w:type="spellStart"/>
+      <w:r>
+        <w:rPr>
+          <w:rFonts w:ascii="Times New Roman" w:hAnsi="Times New Roman" w:cs="Times New Roman"/>
+          <w:sz w:val="28"/>
+        </w:rPr>
+        <w:t>эстимейту</w:t>
+      </w:r>
+      <w:proofErr w:type="spellEnd"/>
+      <w:r>
+        <w:rPr>
+          <w:rFonts w:ascii="Times New Roman" w:hAnsi="Times New Roman" w:cs="Times New Roman"/>
+          <w:sz w:val="28"/>
+        </w:rPr>
+        <w:t xml:space="preserve"> задачи и количеству человек, которое необходимо для ее решения.</w:t>
       </w:r>
     </w:p>
     <w:p>
@@ -2795,6 +2844,7 @@
       <w:r>
         <w:rPr>
           <w:noProof/>
+          <w:lang w:eastAsia="ru-RU"/>
         </w:rPr>
         <w:lastRenderedPageBreak/>
         <w:drawing>
@@ -2861,6 +2911,7 @@
       <w:r>
         <w:rPr>
           <w:noProof/>
+          <w:lang w:eastAsia="ru-RU"/>
         </w:rPr>
         <mc:AlternateContent>
           <mc:Choice Requires="wps">
@@ -2935,7 +2986,7 @@
               </wp:anchor>
             </w:drawing>
           </mc:Choice>
-          <mc:Fallback>
+          <mc:Fallback xmlns:w16sdtdh="http://schemas.microsoft.com/office/word/2020/wordml/sdtdatahash" xmlns:w16="http://schemas.microsoft.com/office/word/2018/wordml" xmlns:w16cid="http://schemas.microsoft.com/office/word/2016/wordml/cid" xmlns:w16cex="http://schemas.microsoft.com/office/word/2018/wordml/cex" xmlns:am3d="http://schemas.microsoft.com/office/drawing/2017/model3d" xmlns:aink="http://schemas.microsoft.com/office/drawing/2016/ink" xmlns:cx8="http://schemas.microsoft.com/office/drawing/2016/5/14/chartex" xmlns:cx7="http://schemas.microsoft.com/office/drawing/2016/5/13/chartex" xmlns:cx6="http://schemas.microsoft.com/office/drawing/2016/5/12/chartex" xmlns:cx5="http://schemas.microsoft.com/office/drawing/2016/5/11/chartex" xmlns:cx4="http://schemas.microsoft.com/office/drawing/2016/5/10/chartex" xmlns:cx3="http://schemas.microsoft.com/office/drawing/2016/5/9/chartex" xmlns:cx2="http://schemas.microsoft.com/office/drawing/2015/10/21/chartex">
             <w:pict>
               <v:shapetype w14:anchorId="45AD161A" id="_x0000_t202" coordsize="21600,21600" o:spt="202" path="m,l,21600r21600,l21600,xe">
                 <v:stroke joinstyle="miter"/>
@@ -2971,6 +3022,7 @@
         </w:rPr>
         <w:t xml:space="preserve">Рисунок 1.1 – Пример реализации системы управления проектами на примере </w:t>
       </w:r>
+      <w:proofErr w:type="spellStart"/>
       <w:r>
         <w:rPr>
           <w:rFonts w:ascii="Times New Roman" w:hAnsi="Times New Roman"/>
@@ -2980,6 +3032,7 @@
         </w:rPr>
         <w:t>ZenHub</w:t>
       </w:r>
+      <w:proofErr w:type="spellEnd"/>
     </w:p>
     <w:p>
       <w:pPr>
@@ -3533,6 +3586,8 @@
         </w:rPr>
         <w:t>регистрация пользователя;</w:t>
       </w:r>
+      <w:bookmarkStart w:id="9" w:name="_GoBack"/>
+      <w:bookmarkEnd w:id="9"/>
     </w:p>
     <w:p>
       <w:pPr>
@@ -3884,9 +3939,9 @@
           <w:lang w:eastAsia="ru-RU"/>
         </w:rPr>
       </w:pPr>
-      <w:bookmarkStart w:id="9" w:name="_Toc468898438"/>
-      <w:bookmarkStart w:id="10" w:name="_Toc468898608"/>
-      <w:bookmarkStart w:id="11" w:name="_Toc468898645"/>
+      <w:bookmarkStart w:id="10" w:name="_Toc468898438"/>
+      <w:bookmarkStart w:id="11" w:name="_Toc468898608"/>
+      <w:bookmarkStart w:id="12" w:name="_Toc468898645"/>
       <w:r>
         <w:rPr>
           <w:rFonts w:ascii="Times New Roman" w:eastAsia="Times New Roman" w:hAnsi="Times New Roman" w:cs="Times New Roman"/>
@@ -4050,7 +4105,25 @@
           <w:sz w:val="28"/>
           <w:szCs w:val="28"/>
         </w:rPr>
-        <w:t xml:space="preserve">Для программной реализации системы в данном курсовом проекте был выбран мультипарадигменный язык программирования </w:t>
+        <w:t xml:space="preserve">Для программной реализации системы в данном курсовом проекте был выбран </w:t>
+      </w:r>
+      <w:proofErr w:type="spellStart"/>
+      <w:r>
+        <w:rPr>
+          <w:rFonts w:ascii="Times New Roman" w:hAnsi="Times New Roman" w:cs="Times New Roman"/>
+          <w:sz w:val="28"/>
+          <w:szCs w:val="28"/>
+        </w:rPr>
+        <w:t>мультипарадигменный</w:t>
+      </w:r>
+      <w:proofErr w:type="spellEnd"/>
+      <w:r>
+        <w:rPr>
+          <w:rFonts w:ascii="Times New Roman" w:hAnsi="Times New Roman" w:cs="Times New Roman"/>
+          <w:sz w:val="28"/>
+          <w:szCs w:val="28"/>
+        </w:rPr>
+        <w:t xml:space="preserve"> язык программирования </w:t>
       </w:r>
       <w:r>
         <w:rPr>
@@ -4139,8 +4212,20 @@
           <w:szCs w:val="28"/>
           <w:shd w:val="clear" w:color="auto" w:fill="FFFFFF"/>
         </w:rPr>
-        <w:t>ни один современный браузер не обходится без поддержки JavaScript</w:t>
-      </w:r>
+        <w:t xml:space="preserve">ни один современный браузер не обходится без поддержки </w:t>
+      </w:r>
+      <w:proofErr w:type="spellStart"/>
+      <w:r>
+        <w:rPr>
+          <w:rFonts w:ascii="Times New Roman" w:hAnsi="Times New Roman" w:cs="Times New Roman"/>
+          <w:spacing w:val="3"/>
+          <w:sz w:val="28"/>
+          <w:szCs w:val="28"/>
+          <w:shd w:val="clear" w:color="auto" w:fill="FFFFFF"/>
+        </w:rPr>
+        <w:t>JavaScript</w:t>
+      </w:r>
+      <w:proofErr w:type="spellEnd"/>
       <w:r>
         <w:rPr>
           <w:rFonts w:ascii="Times New Roman" w:hAnsi="Times New Roman" w:cs="Times New Roman"/>
@@ -4174,7 +4259,29 @@
           <w:szCs w:val="28"/>
           <w:shd w:val="clear" w:color="auto" w:fill="FFFFFF"/>
         </w:rPr>
-        <w:t>с использованием написанных на JavaScript плагинов и скриптов справится даже не специалист</w:t>
+        <w:t xml:space="preserve">с использованием написанных на </w:t>
+      </w:r>
+      <w:proofErr w:type="spellStart"/>
+      <w:r>
+        <w:rPr>
+          <w:rFonts w:ascii="Times New Roman" w:hAnsi="Times New Roman" w:cs="Times New Roman"/>
+          <w:spacing w:val="3"/>
+          <w:sz w:val="28"/>
+          <w:szCs w:val="28"/>
+          <w:shd w:val="clear" w:color="auto" w:fill="FFFFFF"/>
+        </w:rPr>
+        <w:t>JavaScript</w:t>
+      </w:r>
+      <w:proofErr w:type="spellEnd"/>
+      <w:r>
+        <w:rPr>
+          <w:rFonts w:ascii="Times New Roman" w:hAnsi="Times New Roman" w:cs="Times New Roman"/>
+          <w:spacing w:val="3"/>
+          <w:sz w:val="28"/>
+          <w:szCs w:val="28"/>
+          <w:shd w:val="clear" w:color="auto" w:fill="FFFFFF"/>
+        </w:rPr>
+        <w:t xml:space="preserve"> плагинов и скриптов справится даже не специалист</w:t>
       </w:r>
       <w:r>
         <w:rPr>
@@ -4339,7 +4446,43 @@
           <w:sz w:val="28"/>
           <w:szCs w:val="28"/>
         </w:rPr>
-        <w:t>Ещё одним неоспоримым преимуществом JavaScript является его распространённость. Этот язык можно встретить буквально повсюду. Он поддерживается на всех операционных системах, во всех видах браузеров, и на настольных компьютерах, и на мобильных устройствах. Очень важно также и то, что JavaScript-приложения работают без установки их на компьютеры пользователей.</w:t>
+        <w:t xml:space="preserve">Ещё одним неоспоримым преимуществом </w:t>
+      </w:r>
+      <w:proofErr w:type="spellStart"/>
+      <w:r>
+        <w:rPr>
+          <w:rFonts w:ascii="Times New Roman" w:hAnsi="Times New Roman" w:cs="Times New Roman"/>
+          <w:sz w:val="28"/>
+          <w:szCs w:val="28"/>
+        </w:rPr>
+        <w:t>JavaScript</w:t>
+      </w:r>
+      <w:proofErr w:type="spellEnd"/>
+      <w:r>
+        <w:rPr>
+          <w:rFonts w:ascii="Times New Roman" w:hAnsi="Times New Roman" w:cs="Times New Roman"/>
+          <w:sz w:val="28"/>
+          <w:szCs w:val="28"/>
+        </w:rPr>
+        <w:t xml:space="preserve"> является его распространённость. Этот язык можно встретить буквально повсюду. Он поддерживается на всех операционных системах, во всех видах браузеров, и на настольных компьютерах, и на мобильных устройствах. Очень важно также и то, что </w:t>
+      </w:r>
+      <w:proofErr w:type="spellStart"/>
+      <w:r>
+        <w:rPr>
+          <w:rFonts w:ascii="Times New Roman" w:hAnsi="Times New Roman" w:cs="Times New Roman"/>
+          <w:sz w:val="28"/>
+          <w:szCs w:val="28"/>
+        </w:rPr>
+        <w:t>JavaScript</w:t>
+      </w:r>
+      <w:proofErr w:type="spellEnd"/>
+      <w:r>
+        <w:rPr>
+          <w:rFonts w:ascii="Times New Roman" w:hAnsi="Times New Roman" w:cs="Times New Roman"/>
+          <w:sz w:val="28"/>
+          <w:szCs w:val="28"/>
+        </w:rPr>
+        <w:t>-приложения работают без установки их на компьютеры пользователей.</w:t>
       </w:r>
     </w:p>
     <w:p>
@@ -4393,6 +4536,7 @@
         </w:rPr>
         <w:t>.</w:t>
       </w:r>
+      <w:proofErr w:type="spellStart"/>
       <w:r>
         <w:rPr>
           <w:rFonts w:ascii="Times New Roman" w:eastAsia="Times New Roman" w:hAnsi="Times New Roman" w:cs="Times New Roman"/>
@@ -4402,14 +4546,75 @@
         </w:rPr>
         <w:t>js</w:t>
       </w:r>
-      <w:r>
-        <w:rPr>
-          <w:rFonts w:ascii="Times New Roman" w:eastAsia="Times New Roman" w:hAnsi="Times New Roman" w:cs="Times New Roman"/>
-          <w:sz w:val="28"/>
-          <w:szCs w:val="28"/>
-          <w:lang w:eastAsia="ru-RU"/>
-        </w:rPr>
-        <w:t>. Он представляет современный прогрессивный фреймворк, написанный на языке JavaScript и предназначенный для создания веб-приложений клиентского уровня. Основная сфера применения данного фреймворка — это создание и организация пользовательского интерфейса.</w:t>
+      <w:proofErr w:type="spellEnd"/>
+      <w:r>
+        <w:rPr>
+          <w:rFonts w:ascii="Times New Roman" w:eastAsia="Times New Roman" w:hAnsi="Times New Roman" w:cs="Times New Roman"/>
+          <w:sz w:val="28"/>
+          <w:szCs w:val="28"/>
+          <w:lang w:eastAsia="ru-RU"/>
+        </w:rPr>
+        <w:t xml:space="preserve">. Он представляет современный прогрессивный </w:t>
+      </w:r>
+      <w:proofErr w:type="spellStart"/>
+      <w:r>
+        <w:rPr>
+          <w:rFonts w:ascii="Times New Roman" w:eastAsia="Times New Roman" w:hAnsi="Times New Roman" w:cs="Times New Roman"/>
+          <w:sz w:val="28"/>
+          <w:szCs w:val="28"/>
+          <w:lang w:eastAsia="ru-RU"/>
+        </w:rPr>
+        <w:t>фреймворк</w:t>
+      </w:r>
+      <w:proofErr w:type="spellEnd"/>
+      <w:r>
+        <w:rPr>
+          <w:rFonts w:ascii="Times New Roman" w:eastAsia="Times New Roman" w:hAnsi="Times New Roman" w:cs="Times New Roman"/>
+          <w:sz w:val="28"/>
+          <w:szCs w:val="28"/>
+          <w:lang w:eastAsia="ru-RU"/>
+        </w:rPr>
+        <w:t xml:space="preserve">, написанный на языке </w:t>
+      </w:r>
+      <w:proofErr w:type="spellStart"/>
+      <w:r>
+        <w:rPr>
+          <w:rFonts w:ascii="Times New Roman" w:eastAsia="Times New Roman" w:hAnsi="Times New Roman" w:cs="Times New Roman"/>
+          <w:sz w:val="28"/>
+          <w:szCs w:val="28"/>
+          <w:lang w:eastAsia="ru-RU"/>
+        </w:rPr>
+        <w:t>JavaScript</w:t>
+      </w:r>
+      <w:proofErr w:type="spellEnd"/>
+      <w:r>
+        <w:rPr>
+          <w:rFonts w:ascii="Times New Roman" w:eastAsia="Times New Roman" w:hAnsi="Times New Roman" w:cs="Times New Roman"/>
+          <w:sz w:val="28"/>
+          <w:szCs w:val="28"/>
+          <w:lang w:eastAsia="ru-RU"/>
+        </w:rPr>
+        <w:t xml:space="preserve"> и предназначенный для создания веб-приложений клиентского уровня. Основная сфера применения данного </w:t>
+      </w:r>
+      <w:proofErr w:type="spellStart"/>
+      <w:r>
+        <w:rPr>
+          <w:rFonts w:ascii="Times New Roman" w:eastAsia="Times New Roman" w:hAnsi="Times New Roman" w:cs="Times New Roman"/>
+          <w:sz w:val="28"/>
+          <w:szCs w:val="28"/>
+          <w:lang w:eastAsia="ru-RU"/>
+        </w:rPr>
+        <w:t>фреймворка</w:t>
+      </w:r>
+      <w:proofErr w:type="spellEnd"/>
+      <w:r>
+        <w:rPr>
+          <w:rFonts w:ascii="Times New Roman" w:eastAsia="Times New Roman" w:hAnsi="Times New Roman" w:cs="Times New Roman"/>
+          <w:sz w:val="28"/>
+          <w:szCs w:val="28"/>
+          <w:lang w:eastAsia="ru-RU"/>
+        </w:rPr>
+        <w:t xml:space="preserve"> — это создание и организация пользовательского интерфейса.</w:t>
       </w:r>
     </w:p>
     <w:p>
@@ -4448,7 +4653,61 @@
           <w:sz w:val="28"/>
           <w:szCs w:val="28"/>
         </w:rPr>
-        <w:t xml:space="preserve">.js является виртуальный DOM. Структура веб-страницы, как правило, описывается с помощью DOM (Document Object Model), которая представляет организацию </w:t>
+        <w:t>.js является виртуальный DOM. Структура веб-страницы, как правило, описывается с помощью DOM (</w:t>
+      </w:r>
+      <w:proofErr w:type="spellStart"/>
+      <w:r>
+        <w:rPr>
+          <w:rFonts w:ascii="Times New Roman" w:hAnsi="Times New Roman" w:cs="Times New Roman"/>
+          <w:sz w:val="28"/>
+          <w:szCs w:val="28"/>
+        </w:rPr>
+        <w:t>Document</w:t>
+      </w:r>
+      <w:proofErr w:type="spellEnd"/>
+      <w:r>
+        <w:rPr>
+          <w:rFonts w:ascii="Times New Roman" w:hAnsi="Times New Roman" w:cs="Times New Roman"/>
+          <w:sz w:val="28"/>
+          <w:szCs w:val="28"/>
+        </w:rPr>
+        <w:t xml:space="preserve"> </w:t>
+      </w:r>
+      <w:proofErr w:type="spellStart"/>
+      <w:r>
+        <w:rPr>
+          <w:rFonts w:ascii="Times New Roman" w:hAnsi="Times New Roman" w:cs="Times New Roman"/>
+          <w:sz w:val="28"/>
+          <w:szCs w:val="28"/>
+        </w:rPr>
+        <w:t>Object</w:t>
+      </w:r>
+      <w:proofErr w:type="spellEnd"/>
+      <w:r>
+        <w:rPr>
+          <w:rFonts w:ascii="Times New Roman" w:hAnsi="Times New Roman" w:cs="Times New Roman"/>
+          <w:sz w:val="28"/>
+          <w:szCs w:val="28"/>
+        </w:rPr>
+        <w:t xml:space="preserve"> </w:t>
+      </w:r>
+      <w:proofErr w:type="spellStart"/>
+      <w:r>
+        <w:rPr>
+          <w:rFonts w:ascii="Times New Roman" w:hAnsi="Times New Roman" w:cs="Times New Roman"/>
+          <w:sz w:val="28"/>
+          <w:szCs w:val="28"/>
+        </w:rPr>
+        <w:t>Model</w:t>
+      </w:r>
+      <w:proofErr w:type="spellEnd"/>
+      <w:r>
+        <w:rPr>
+          <w:rFonts w:ascii="Times New Roman" w:hAnsi="Times New Roman" w:cs="Times New Roman"/>
+          <w:sz w:val="28"/>
+          <w:szCs w:val="28"/>
+        </w:rPr>
+        <w:t xml:space="preserve">), которая представляет организацию </w:t>
       </w:r>
       <w:r>
         <w:rPr>
@@ -4465,7 +4724,25 @@
           <w:sz w:val="28"/>
           <w:szCs w:val="28"/>
         </w:rPr>
-        <w:t>-элементов на странице. Для взаимодействия с DOM применяется JavaScript. Но когда мы пытаемся манипулировать элементами с его помощью, то можем столкнуться со снижением производительности, особенно при изменении большого количества элементов. А операции над элементами могут занять некоторое время, что неизбежно скажется на пользовательском опыте.</w:t>
+        <w:t xml:space="preserve">-элементов на странице. Для взаимодействия с DOM применяется </w:t>
+      </w:r>
+      <w:proofErr w:type="spellStart"/>
+      <w:r>
+        <w:rPr>
+          <w:rFonts w:ascii="Times New Roman" w:hAnsi="Times New Roman" w:cs="Times New Roman"/>
+          <w:sz w:val="28"/>
+          <w:szCs w:val="28"/>
+        </w:rPr>
+        <w:t>JavaScript</w:t>
+      </w:r>
+      <w:proofErr w:type="spellEnd"/>
+      <w:r>
+        <w:rPr>
+          <w:rFonts w:ascii="Times New Roman" w:hAnsi="Times New Roman" w:cs="Times New Roman"/>
+          <w:sz w:val="28"/>
+          <w:szCs w:val="28"/>
+        </w:rPr>
+        <w:t>. Но когда мы пытаемся манипулировать элементами с его помощью, то можем столкнуться со снижением производительности, особенно при изменении большого количества элементов. А операции над элементами могут занять некоторое время, что неизбежно скажется на пользовательском опыте.</w:t>
       </w:r>
     </w:p>
     <w:p>
@@ -4531,6 +4808,7 @@
         <w:lastRenderedPageBreak/>
         <w:t xml:space="preserve">Потом </w:t>
       </w:r>
+      <w:proofErr w:type="spellStart"/>
       <w:r>
         <w:rPr>
           <w:rFonts w:ascii="Times New Roman" w:hAnsi="Times New Roman" w:cs="Times New Roman"/>
@@ -4539,6 +4817,7 @@
         </w:rPr>
         <w:t>React</w:t>
       </w:r>
+      <w:proofErr w:type="spellEnd"/>
       <w:r>
         <w:rPr>
           <w:rFonts w:ascii="Times New Roman" w:hAnsi="Times New Roman" w:cs="Times New Roman"/>
@@ -4622,6 +4901,7 @@
         </w:rPr>
         <w:t xml:space="preserve">Для хранения информации используется база данных </w:t>
       </w:r>
+      <w:proofErr w:type="spellStart"/>
       <w:r>
         <w:rPr>
           <w:rFonts w:ascii="Times New Roman" w:eastAsia="Times New Roman" w:hAnsi="Times New Roman" w:cs="Times New Roman"/>
@@ -4631,6 +4911,7 @@
         </w:rPr>
         <w:t>PostgresQL</w:t>
       </w:r>
+      <w:proofErr w:type="spellEnd"/>
       <w:r>
         <w:rPr>
           <w:rFonts w:ascii="Times New Roman" w:eastAsia="Times New Roman" w:hAnsi="Times New Roman" w:cs="Times New Roman"/>
@@ -4657,7 +4938,127 @@
           <w:szCs w:val="28"/>
           <w:lang w:eastAsia="ru-RU"/>
         </w:rPr>
-        <w:t>свободная объектно-реляционная система управления базами данных. Существует в реализациях для множества UNIX-подобных платформ, включая AIX, различные BSD-системы, HP-UX, IRIX, Linux, macOS, Solaris/OpenSolaris, Tru64, QNX, а также для Microsoft Windows.</w:t>
+        <w:t xml:space="preserve">свободная объектно-реляционная система управления базами данных. Существует в реализациях для множества UNIX-подобных платформ, включая AIX, различные BSD-системы, HP-UX, IRIX, </w:t>
+      </w:r>
+      <w:proofErr w:type="spellStart"/>
+      <w:r>
+        <w:rPr>
+          <w:rFonts w:ascii="Times New Roman" w:eastAsia="Times New Roman" w:hAnsi="Times New Roman" w:cs="Times New Roman"/>
+          <w:sz w:val="28"/>
+          <w:szCs w:val="28"/>
+          <w:lang w:eastAsia="ru-RU"/>
+        </w:rPr>
+        <w:t>Linux</w:t>
+      </w:r>
+      <w:proofErr w:type="spellEnd"/>
+      <w:r>
+        <w:rPr>
+          <w:rFonts w:ascii="Times New Roman" w:eastAsia="Times New Roman" w:hAnsi="Times New Roman" w:cs="Times New Roman"/>
+          <w:sz w:val="28"/>
+          <w:szCs w:val="28"/>
+          <w:lang w:eastAsia="ru-RU"/>
+        </w:rPr>
+        <w:t xml:space="preserve">, </w:t>
+      </w:r>
+      <w:proofErr w:type="spellStart"/>
+      <w:r>
+        <w:rPr>
+          <w:rFonts w:ascii="Times New Roman" w:eastAsia="Times New Roman" w:hAnsi="Times New Roman" w:cs="Times New Roman"/>
+          <w:sz w:val="28"/>
+          <w:szCs w:val="28"/>
+          <w:lang w:eastAsia="ru-RU"/>
+        </w:rPr>
+        <w:t>macOS</w:t>
+      </w:r>
+      <w:proofErr w:type="spellEnd"/>
+      <w:r>
+        <w:rPr>
+          <w:rFonts w:ascii="Times New Roman" w:eastAsia="Times New Roman" w:hAnsi="Times New Roman" w:cs="Times New Roman"/>
+          <w:sz w:val="28"/>
+          <w:szCs w:val="28"/>
+          <w:lang w:eastAsia="ru-RU"/>
+        </w:rPr>
+        <w:t xml:space="preserve">, </w:t>
+      </w:r>
+      <w:proofErr w:type="spellStart"/>
+      <w:r>
+        <w:rPr>
+          <w:rFonts w:ascii="Times New Roman" w:eastAsia="Times New Roman" w:hAnsi="Times New Roman" w:cs="Times New Roman"/>
+          <w:sz w:val="28"/>
+          <w:szCs w:val="28"/>
+          <w:lang w:eastAsia="ru-RU"/>
+        </w:rPr>
+        <w:t>Solaris</w:t>
+      </w:r>
+      <w:proofErr w:type="spellEnd"/>
+      <w:r>
+        <w:rPr>
+          <w:rFonts w:ascii="Times New Roman" w:eastAsia="Times New Roman" w:hAnsi="Times New Roman" w:cs="Times New Roman"/>
+          <w:sz w:val="28"/>
+          <w:szCs w:val="28"/>
+          <w:lang w:eastAsia="ru-RU"/>
+        </w:rPr>
+        <w:t>/</w:t>
+      </w:r>
+      <w:proofErr w:type="spellStart"/>
+      <w:r>
+        <w:rPr>
+          <w:rFonts w:ascii="Times New Roman" w:eastAsia="Times New Roman" w:hAnsi="Times New Roman" w:cs="Times New Roman"/>
+          <w:sz w:val="28"/>
+          <w:szCs w:val="28"/>
+          <w:lang w:eastAsia="ru-RU"/>
+        </w:rPr>
+        <w:t>OpenSolaris</w:t>
+      </w:r>
+      <w:proofErr w:type="spellEnd"/>
+      <w:r>
+        <w:rPr>
+          <w:rFonts w:ascii="Times New Roman" w:eastAsia="Times New Roman" w:hAnsi="Times New Roman" w:cs="Times New Roman"/>
+          <w:sz w:val="28"/>
+          <w:szCs w:val="28"/>
+          <w:lang w:eastAsia="ru-RU"/>
+        </w:rPr>
+        <w:t xml:space="preserve">, Tru64, QNX, а также для </w:t>
+      </w:r>
+      <w:proofErr w:type="spellStart"/>
+      <w:r>
+        <w:rPr>
+          <w:rFonts w:ascii="Times New Roman" w:eastAsia="Times New Roman" w:hAnsi="Times New Roman" w:cs="Times New Roman"/>
+          <w:sz w:val="28"/>
+          <w:szCs w:val="28"/>
+          <w:lang w:eastAsia="ru-RU"/>
+        </w:rPr>
+        <w:t>Microsoft</w:t>
+      </w:r>
+      <w:proofErr w:type="spellEnd"/>
+      <w:r>
+        <w:rPr>
+          <w:rFonts w:ascii="Times New Roman" w:eastAsia="Times New Roman" w:hAnsi="Times New Roman" w:cs="Times New Roman"/>
+          <w:sz w:val="28"/>
+          <w:szCs w:val="28"/>
+          <w:lang w:eastAsia="ru-RU"/>
+        </w:rPr>
+        <w:t xml:space="preserve"> </w:t>
+      </w:r>
+      <w:proofErr w:type="spellStart"/>
+      <w:r>
+        <w:rPr>
+          <w:rFonts w:ascii="Times New Roman" w:eastAsia="Times New Roman" w:hAnsi="Times New Roman" w:cs="Times New Roman"/>
+          <w:sz w:val="28"/>
+          <w:szCs w:val="28"/>
+          <w:lang w:eastAsia="ru-RU"/>
+        </w:rPr>
+        <w:t>Windows</w:t>
+      </w:r>
+      <w:proofErr w:type="spellEnd"/>
+      <w:r>
+        <w:rPr>
+          <w:rFonts w:ascii="Times New Roman" w:eastAsia="Times New Roman" w:hAnsi="Times New Roman" w:cs="Times New Roman"/>
+          <w:sz w:val="28"/>
+          <w:szCs w:val="28"/>
+          <w:lang w:eastAsia="ru-RU"/>
+        </w:rPr>
+        <w:t>.</w:t>
       </w:r>
     </w:p>
     <w:p>
@@ -4733,9 +5134,9 @@
         <w:lastRenderedPageBreak/>
         <w:t xml:space="preserve">3 ФУНКЦИОНАЛЬНОЕ МОДЕЛИРОВАНИЕ ПРОЦЕССА </w:t>
       </w:r>
-      <w:bookmarkEnd w:id="9"/>
       <w:bookmarkEnd w:id="10"/>
       <w:bookmarkEnd w:id="11"/>
+      <w:bookmarkEnd w:id="12"/>
       <w:r>
         <w:rPr>
           <w:rFonts w:ascii="Times New Roman" w:hAnsi="Times New Roman" w:cs="Times New Roman"/>
@@ -4947,6 +5348,7 @@
       <w:r>
         <w:rPr>
           <w:noProof/>
+          <w:lang w:eastAsia="ru-RU"/>
         </w:rPr>
         <w:drawing>
           <wp:inline distT="0" distB="0" distL="0" distR="0" wp14:anchorId="02C0B5B4" wp14:editId="09CD0741">
@@ -5223,6 +5625,7 @@
       <w:r>
         <w:rPr>
           <w:noProof/>
+          <w:lang w:eastAsia="ru-RU"/>
         </w:rPr>
         <w:drawing>
           <wp:inline distT="0" distB="0" distL="0" distR="0" wp14:anchorId="59E5BBA4" wp14:editId="31573558">
@@ -5602,6 +6005,7 @@
       <w:r>
         <w:rPr>
           <w:noProof/>
+          <w:lang w:eastAsia="ru-RU"/>
         </w:rPr>
         <w:drawing>
           <wp:inline distT="0" distB="0" distL="0" distR="0" wp14:anchorId="73259BE0" wp14:editId="1061938D">
@@ -5919,6 +6323,7 @@
       <w:r>
         <w:rPr>
           <w:noProof/>
+          <w:lang w:eastAsia="ru-RU"/>
         </w:rPr>
         <w:lastRenderedPageBreak/>
         <w:drawing>
@@ -6118,9 +6523,9 @@
           <w:color w:val="000000" w:themeColor="text1"/>
         </w:rPr>
       </w:pPr>
-      <w:bookmarkStart w:id="12" w:name="_Toc468898439"/>
-      <w:bookmarkStart w:id="13" w:name="_Toc468898609"/>
-      <w:bookmarkStart w:id="14" w:name="_Toc468898646"/>
+      <w:bookmarkStart w:id="13" w:name="_Toc468898439"/>
+      <w:bookmarkStart w:id="14" w:name="_Toc468898609"/>
+      <w:bookmarkStart w:id="15" w:name="_Toc468898646"/>
       <w:r>
         <w:rPr>
           <w:rFonts w:ascii="Times New Roman" w:hAnsi="Times New Roman" w:cs="Times New Roman"/>
@@ -6130,9 +6535,9 @@
         <w:lastRenderedPageBreak/>
         <w:t xml:space="preserve">4 </w:t>
       </w:r>
-      <w:bookmarkEnd w:id="12"/>
       <w:bookmarkEnd w:id="13"/>
       <w:bookmarkEnd w:id="14"/>
+      <w:bookmarkEnd w:id="15"/>
       <w:r>
         <w:rPr>
           <w:rFonts w:ascii="Times New Roman" w:hAnsi="Times New Roman" w:cs="Times New Roman"/>
@@ -7248,6 +7653,7 @@
       <w:r>
         <w:rPr>
           <w:noProof/>
+          <w:lang w:eastAsia="ru-RU"/>
         </w:rPr>
         <w:lastRenderedPageBreak/>
         <w:drawing>
@@ -7458,9 +7864,9 @@
           <w:color w:val="000000" w:themeColor="text1"/>
         </w:rPr>
       </w:pPr>
-      <w:bookmarkStart w:id="15" w:name="_Toc468898440"/>
-      <w:bookmarkStart w:id="16" w:name="_Toc468898610"/>
-      <w:bookmarkStart w:id="17" w:name="_Toc468898647"/>
+      <w:bookmarkStart w:id="16" w:name="_Toc468898440"/>
+      <w:bookmarkStart w:id="17" w:name="_Toc468898610"/>
+      <w:bookmarkStart w:id="18" w:name="_Toc468898647"/>
       <w:r>
         <w:rPr>
           <w:rFonts w:ascii="Times New Roman" w:hAnsi="Times New Roman" w:cs="Times New Roman"/>
@@ -7470,9 +7876,9 @@
         <w:lastRenderedPageBreak/>
         <w:t xml:space="preserve">5 </w:t>
       </w:r>
-      <w:bookmarkEnd w:id="15"/>
       <w:bookmarkEnd w:id="16"/>
       <w:bookmarkEnd w:id="17"/>
+      <w:bookmarkEnd w:id="18"/>
       <w:r>
         <w:rPr>
           <w:rFonts w:ascii="Times New Roman" w:hAnsi="Times New Roman" w:cs="Times New Roman"/>
@@ -7537,15 +7943,14 @@
       </w:pPr>
       <w:r>
         <w:rPr>
-          <w:rFonts w:ascii="Times New Roman" w:hAnsi="Times New Roman" w:cs="Times New Roman"/>
           <w:noProof/>
-          <w:sz w:val="28"/>
+          <w:lang w:eastAsia="ru-RU"/>
         </w:rPr>
         <w:drawing>
-          <wp:inline distT="0" distB="0" distL="0" distR="0" wp14:anchorId="7CD951FD" wp14:editId="0B08DED2">
-            <wp:extent cx="5940425" cy="3084195"/>
-            <wp:effectExtent l="0" t="0" r="3175" b="1905"/>
-            <wp:docPr id="23" name="Рисунок 23"/>
+          <wp:inline distT="0" distB="0" distL="0" distR="0" wp14:anchorId="51DE8CA0" wp14:editId="3BCEA1EA">
+            <wp:extent cx="5940425" cy="2622550"/>
+            <wp:effectExtent l="0" t="0" r="3175" b="6350"/>
+            <wp:docPr id="6" name="Рисунок 6"/>
             <wp:cNvGraphicFramePr>
               <a:graphicFrameLocks xmlns:a="http://schemas.openxmlformats.org/drawingml/2006/main" noChangeAspect="1"/>
             </wp:cNvGraphicFramePr>
@@ -7553,36 +7958,23 @@
               <a:graphicData uri="http://schemas.openxmlformats.org/drawingml/2006/picture">
                 <pic:pic xmlns:pic="http://schemas.openxmlformats.org/drawingml/2006/picture">
                   <pic:nvPicPr>
-                    <pic:cNvPr id="0" name="Рисунок 55"/>
-                    <pic:cNvPicPr>
-                      <a:picLocks noChangeAspect="1" noChangeArrowheads="1"/>
-                    </pic:cNvPicPr>
+                    <pic:cNvPr id="1" name=""/>
+                    <pic:cNvPicPr/>
                   </pic:nvPicPr>
                   <pic:blipFill>
-                    <a:blip r:embed="rId14" cstate="print">
-                      <a:extLst>
-                        <a:ext uri="{28A0092B-C50C-407E-A947-70E740481C1C}">
-                          <a14:useLocalDpi xmlns:a14="http://schemas.microsoft.com/office/drawing/2010/main" val="0"/>
-                        </a:ext>
-                      </a:extLst>
-                    </a:blip>
-                    <a:srcRect/>
+                    <a:blip r:embed="rId14"/>
                     <a:stretch>
                       <a:fillRect/>
                     </a:stretch>
                   </pic:blipFill>
-                  <pic:spPr bwMode="auto">
+                  <pic:spPr>
                     <a:xfrm>
                       <a:off x="0" y="0"/>
-                      <a:ext cx="5940425" cy="3084195"/>
+                      <a:ext cx="5940425" cy="2622550"/>
                     </a:xfrm>
                     <a:prstGeom prst="rect">
                       <a:avLst/>
                     </a:prstGeom>
-                    <a:noFill/>
-                    <a:ln>
-                      <a:noFill/>
-                    </a:ln>
                   </pic:spPr>
                 </pic:pic>
               </a:graphicData>
@@ -7652,7 +8044,35 @@
           <w:rFonts w:ascii="Times New Roman" w:hAnsi="Times New Roman" w:cs="Times New Roman"/>
           <w:sz w:val="28"/>
         </w:rPr>
-        <w:t>В данном проекте были выделены 2 актёра – учащийся и преподаватель.</w:t>
+        <w:t xml:space="preserve">В данном проекте были выделены 2 актёра – </w:t>
+      </w:r>
+      <w:r>
+        <w:rPr>
+          <w:rFonts w:ascii="Times New Roman" w:hAnsi="Times New Roman" w:cs="Times New Roman"/>
+          <w:sz w:val="28"/>
+        </w:rPr>
+        <w:t>пользователь</w:t>
+      </w:r>
+      <w:r>
+        <w:rPr>
+          <w:rFonts w:ascii="Times New Roman" w:hAnsi="Times New Roman" w:cs="Times New Roman"/>
+          <w:sz w:val="28"/>
+        </w:rPr>
+        <w:t xml:space="preserve"> и</w:t>
+      </w:r>
+      <w:r>
+        <w:rPr>
+          <w:rFonts w:ascii="Times New Roman" w:hAnsi="Times New Roman" w:cs="Times New Roman"/>
+          <w:sz w:val="28"/>
+        </w:rPr>
+        <w:t xml:space="preserve"> администратор</w:t>
+      </w:r>
+      <w:r>
+        <w:rPr>
+          <w:rFonts w:ascii="Times New Roman" w:hAnsi="Times New Roman" w:cs="Times New Roman"/>
+          <w:sz w:val="28"/>
+        </w:rPr>
+        <w:t>.</w:t>
       </w:r>
     </w:p>
     <w:p>
@@ -7670,26 +8090,193 @@
           <w:sz w:val="28"/>
         </w:rPr>
         <w:tab/>
-        <w:t>Преподаватель обладает тремя вариантами использования – авторизация в системе, просмотр проверенных решений, а также проверка решения. Последний из перечисленных вариантов использования включает в себя три составляющие – это просмотр кода задачи, выставление оценки по критериям и дача комментариев по решению.</w:t>
-      </w:r>
-    </w:p>
-    <w:p>
-      <w:pPr>
-        <w:spacing w:after="0" w:line="276" w:lineRule="auto"/>
-        <w:jc w:val="both"/>
-        <w:rPr>
-          <w:rFonts w:ascii="Times New Roman" w:hAnsi="Times New Roman" w:cs="Times New Roman"/>
-          <w:sz w:val="28"/>
-        </w:rPr>
-      </w:pPr>
+      </w:r>
+      <w:r>
+        <w:rPr>
+          <w:rFonts w:ascii="Times New Roman" w:hAnsi="Times New Roman" w:cs="Times New Roman"/>
+          <w:sz w:val="28"/>
+        </w:rPr>
+        <w:t xml:space="preserve">Администратор </w:t>
+      </w:r>
+      <w:r>
+        <w:rPr>
+          <w:rFonts w:ascii="Times New Roman" w:hAnsi="Times New Roman" w:cs="Times New Roman"/>
+          <w:sz w:val="28"/>
+        </w:rPr>
+        <w:t xml:space="preserve">обладает </w:t>
+      </w:r>
+      <w:r>
+        <w:rPr>
+          <w:rFonts w:ascii="Times New Roman" w:hAnsi="Times New Roman" w:cs="Times New Roman"/>
+          <w:sz w:val="28"/>
+        </w:rPr>
+        <w:t>пятью</w:t>
+      </w:r>
+      <w:r>
+        <w:rPr>
+          <w:rFonts w:ascii="Times New Roman" w:hAnsi="Times New Roman" w:cs="Times New Roman"/>
+          <w:sz w:val="28"/>
+        </w:rPr>
+        <w:t xml:space="preserve"> вариантами использования – авторизация в системе, просмотр </w:t>
+      </w:r>
+      <w:r>
+        <w:rPr>
+          <w:rFonts w:ascii="Times New Roman" w:hAnsi="Times New Roman" w:cs="Times New Roman"/>
+          <w:sz w:val="28"/>
+        </w:rPr>
+        <w:t>статистики</w:t>
+      </w:r>
+      <w:r>
+        <w:rPr>
+          <w:rFonts w:ascii="Times New Roman" w:hAnsi="Times New Roman" w:cs="Times New Roman"/>
+          <w:sz w:val="28"/>
+        </w:rPr>
+        <w:t xml:space="preserve">, а также </w:t>
+      </w:r>
+      <w:r>
+        <w:rPr>
+          <w:rFonts w:ascii="Times New Roman" w:hAnsi="Times New Roman" w:cs="Times New Roman"/>
+          <w:sz w:val="28"/>
+        </w:rPr>
+        <w:t>работа с задачами, проектами и пользователями</w:t>
+      </w:r>
+      <w:r>
+        <w:rPr>
+          <w:rFonts w:ascii="Times New Roman" w:hAnsi="Times New Roman" w:cs="Times New Roman"/>
+          <w:sz w:val="28"/>
+        </w:rPr>
+        <w:t xml:space="preserve">. </w:t>
+      </w:r>
+      <w:r>
+        <w:rPr>
+          <w:rFonts w:ascii="Times New Roman" w:hAnsi="Times New Roman" w:cs="Times New Roman"/>
+          <w:sz w:val="28"/>
+        </w:rPr>
+        <w:t>Работа</w:t>
+      </w:r>
+      <w:r>
+        <w:rPr>
+          <w:rFonts w:ascii="Times New Roman" w:hAnsi="Times New Roman" w:cs="Times New Roman"/>
+          <w:sz w:val="28"/>
+        </w:rPr>
+        <w:t xml:space="preserve"> из </w:t>
+      </w:r>
+      <w:r>
+        <w:rPr>
+          <w:rFonts w:ascii="Times New Roman" w:hAnsi="Times New Roman" w:cs="Times New Roman"/>
+          <w:sz w:val="28"/>
+        </w:rPr>
+        <w:t xml:space="preserve">последних </w:t>
+      </w:r>
+      <w:r>
+        <w:rPr>
+          <w:rFonts w:ascii="Times New Roman" w:hAnsi="Times New Roman" w:cs="Times New Roman"/>
+          <w:sz w:val="28"/>
+        </w:rPr>
+        <w:t>перечисленных вариантов использования включает в себя</w:t>
+      </w:r>
+      <w:r>
+        <w:rPr>
+          <w:rFonts w:ascii="Times New Roman" w:hAnsi="Times New Roman" w:cs="Times New Roman"/>
+          <w:sz w:val="28"/>
+        </w:rPr>
+        <w:t xml:space="preserve"> две</w:t>
+      </w:r>
+      <w:r>
+        <w:rPr>
+          <w:rFonts w:ascii="Times New Roman" w:hAnsi="Times New Roman" w:cs="Times New Roman"/>
+          <w:sz w:val="28"/>
+        </w:rPr>
+        <w:t xml:space="preserve"> составляющие – это </w:t>
+      </w:r>
+      <w:r>
+        <w:rPr>
+          <w:rFonts w:ascii="Times New Roman" w:hAnsi="Times New Roman" w:cs="Times New Roman"/>
+          <w:sz w:val="28"/>
+        </w:rPr>
+        <w:t>просмотр и удаление</w:t>
+      </w:r>
+      <w:r>
+        <w:rPr>
+          <w:rFonts w:ascii="Times New Roman" w:hAnsi="Times New Roman" w:cs="Times New Roman"/>
+          <w:sz w:val="28"/>
+        </w:rPr>
+        <w:t>.</w:t>
+      </w:r>
+    </w:p>
+    <w:p>
+      <w:pPr>
+        <w:spacing w:after="0" w:line="276" w:lineRule="auto"/>
+        <w:jc w:val="both"/>
+        <w:rPr>
+          <w:rFonts w:ascii="Times New Roman" w:hAnsi="Times New Roman" w:cs="Times New Roman"/>
+          <w:sz w:val="28"/>
+        </w:rPr>
+      </w:pPr>
+      <w:r>
+        <w:rPr>
+          <w:rFonts w:ascii="Times New Roman" w:hAnsi="Times New Roman" w:cs="Times New Roman"/>
+          <w:sz w:val="28"/>
+        </w:rPr>
+        <w:tab/>
+        <w:t xml:space="preserve">Учащемуся доступны </w:t>
+      </w:r>
+      <w:r>
+        <w:rPr>
+          <w:rFonts w:ascii="Times New Roman" w:hAnsi="Times New Roman" w:cs="Times New Roman"/>
+          <w:sz w:val="28"/>
+        </w:rPr>
+        <w:t>четыре</w:t>
+      </w:r>
+      <w:r>
+        <w:rPr>
+          <w:rFonts w:ascii="Times New Roman" w:hAnsi="Times New Roman" w:cs="Times New Roman"/>
+          <w:sz w:val="28"/>
+        </w:rPr>
+        <w:t xml:space="preserve"> вариантов использования. Среди них выделяется работа с </w:t>
+      </w:r>
+      <w:r>
+        <w:rPr>
+          <w:rFonts w:ascii="Times New Roman" w:hAnsi="Times New Roman" w:cs="Times New Roman"/>
+          <w:sz w:val="28"/>
+        </w:rPr>
+        <w:t>проектами и задачами,</w:t>
+      </w:r>
+      <w:r>
+        <w:rPr>
+          <w:rFonts w:ascii="Times New Roman" w:hAnsi="Times New Roman" w:cs="Times New Roman"/>
+          <w:sz w:val="28"/>
+        </w:rPr>
+        <w:t xml:space="preserve"> авторизация и регистрация</w:t>
+      </w:r>
+      <w:r>
+        <w:rPr>
+          <w:rFonts w:ascii="Times New Roman" w:hAnsi="Times New Roman" w:cs="Times New Roman"/>
+          <w:sz w:val="28"/>
+        </w:rPr>
+        <w:t xml:space="preserve">. Также </w:t>
+      </w:r>
       <w:r>
         <w:rPr>
           <w:rFonts w:ascii="Times New Roman" w:hAnsi="Times New Roman" w:cs="Times New Roman"/>
           <w:sz w:val="28"/>
         </w:rPr>
         <w:lastRenderedPageBreak/>
-        <w:tab/>
-        <w:t>Учащемуся доступны семь вариантов использования. Среди них выделяется работа с занятиями, которая расширяется комплексом из шести вариантов использования – изучение теоретического материала, просмотр видеолекций, создание собственных закладок, решение практического задания, отправка решения на проверку и получение комментария по решению. Помимо этого, регистрация нового пользователя включает в себя два действия – ввод логина и ввод пароля. Также учащийся может выполнять контрольные тесты, просматривать статистику по прохождению курсов и выполнению заданий, пополнять баланс проверок и просматривать список вакансий в своём регионе.</w:t>
+        <w:t xml:space="preserve">учащийся может </w:t>
+      </w:r>
+      <w:r>
+        <w:rPr>
+          <w:rFonts w:ascii="Times New Roman" w:hAnsi="Times New Roman" w:cs="Times New Roman"/>
+          <w:sz w:val="28"/>
+        </w:rPr>
+        <w:t>назначать новые задачи другим пользователям, просматривать, изменять, удалять и добавлять новые задачи или же проекты</w:t>
+      </w:r>
+      <w:r>
+        <w:rPr>
+          <w:rFonts w:ascii="Times New Roman" w:hAnsi="Times New Roman" w:cs="Times New Roman"/>
+          <w:sz w:val="28"/>
+        </w:rPr>
+        <w:t>.</w:t>
       </w:r>
     </w:p>
     <w:p>
@@ -7723,9 +8310,9 @@
           <w:color w:val="000000" w:themeColor="text1"/>
         </w:rPr>
       </w:pPr>
-      <w:bookmarkStart w:id="18" w:name="_Toc468898441"/>
-      <w:bookmarkStart w:id="19" w:name="_Toc468898611"/>
-      <w:bookmarkStart w:id="20" w:name="_Toc468898648"/>
+      <w:bookmarkStart w:id="19" w:name="_Toc468898441"/>
+      <w:bookmarkStart w:id="20" w:name="_Toc468898611"/>
+      <w:bookmarkStart w:id="21" w:name="_Toc468898648"/>
       <w:r>
         <w:rPr>
           <w:rFonts w:ascii="Times New Roman" w:hAnsi="Times New Roman" w:cs="Times New Roman"/>
@@ -7735,9 +8322,9 @@
         <w:lastRenderedPageBreak/>
         <w:t>6</w:t>
       </w:r>
-      <w:bookmarkEnd w:id="18"/>
       <w:bookmarkEnd w:id="19"/>
       <w:bookmarkEnd w:id="20"/>
+      <w:bookmarkEnd w:id="21"/>
       <w:r>
         <w:rPr>
           <w:rFonts w:ascii="Times New Roman" w:hAnsi="Times New Roman" w:cs="Times New Roman"/>
@@ -7830,58 +8417,15 @@
           <w:sz w:val="28"/>
           <w:szCs w:val="28"/>
         </w:rPr>
-        <w:t xml:space="preserve">На начальном этапе работы системы происходит ожидание обращения слушателя. После принятия этого обращения осуществляется отображение страницы урока. Затем появляется возможность перейти к разделу материалов. После подробного изучения теоретических материалов пользователь переходит к изучению условия задания. Получив вводные данные, он может приступить к решению задания. Решённое задание необходимо загрузить в репозиторий </w:t>
-      </w:r>
-      <w:r>
-        <w:rPr>
-          <w:rFonts w:ascii="Times New Roman" w:hAnsi="Times New Roman" w:cs="Times New Roman"/>
-          <w:sz w:val="28"/>
-          <w:szCs w:val="28"/>
-          <w:lang w:val="en-US"/>
-        </w:rPr>
-        <w:t>Github</w:t>
-      </w:r>
-      <w:r>
-        <w:rPr>
-          <w:rFonts w:ascii="Times New Roman" w:hAnsi="Times New Roman" w:cs="Times New Roman"/>
-          <w:sz w:val="28"/>
-          <w:szCs w:val="28"/>
-        </w:rPr>
-        <w:t xml:space="preserve">. На основе загруженного решения создаётся </w:t>
-      </w:r>
-      <w:r>
-        <w:rPr>
-          <w:rFonts w:ascii="Times New Roman" w:hAnsi="Times New Roman" w:cs="Times New Roman"/>
-          <w:sz w:val="28"/>
-          <w:szCs w:val="28"/>
-          <w:lang w:val="en-US"/>
-        </w:rPr>
-        <w:t>Pull</w:t>
-      </w:r>
-      <w:r>
-        <w:rPr>
-          <w:rFonts w:ascii="Times New Roman" w:hAnsi="Times New Roman" w:cs="Times New Roman"/>
-          <w:sz w:val="28"/>
-          <w:szCs w:val="28"/>
-        </w:rPr>
-        <w:t xml:space="preserve"> </w:t>
-      </w:r>
-      <w:r>
-        <w:rPr>
-          <w:rFonts w:ascii="Times New Roman" w:hAnsi="Times New Roman" w:cs="Times New Roman"/>
-          <w:sz w:val="28"/>
-          <w:szCs w:val="28"/>
-          <w:lang w:val="en-US"/>
-        </w:rPr>
-        <w:t>Request</w:t>
-      </w:r>
-      <w:r>
-        <w:rPr>
-          <w:rFonts w:ascii="Times New Roman" w:hAnsi="Times New Roman" w:cs="Times New Roman"/>
-          <w:sz w:val="28"/>
-          <w:szCs w:val="28"/>
-        </w:rPr>
-        <w:t>, ссылку на который необходимо отправить преподавателю. Далее слушателю остаётся лишь ожидать ответа преподавателя. После получения ответа происходит проверка: в случае наличия недоработок происходит возврат к решению задания. Если же недоработки отсутствуют, то задание может считаться полностью решённым и проверенным. Как итог, на выходе получается полностью решённое задание.</w:t>
+        <w:t xml:space="preserve">На начальном этапе работы системы происходит </w:t>
+      </w:r>
+      <w:r>
+        <w:rPr>
+          <w:rFonts w:ascii="Times New Roman" w:hAnsi="Times New Roman" w:cs="Times New Roman"/>
+          <w:sz w:val="28"/>
+          <w:szCs w:val="28"/>
+        </w:rPr>
+        <w:t xml:space="preserve">создание задачи. Далее </w:t>
       </w:r>
     </w:p>
     <w:p>
@@ -7890,6 +8434,46 @@
           <w:tab w:val="left" w:pos="993"/>
         </w:tabs>
         <w:spacing w:after="0" w:line="276" w:lineRule="auto"/>
+        <w:jc w:val="both"/>
+        <w:rPr>
+          <w:rFonts w:ascii="Times New Roman" w:hAnsi="Times New Roman" w:cs="Times New Roman"/>
+          <w:sz w:val="28"/>
+          <w:szCs w:val="28"/>
+        </w:rPr>
+      </w:pPr>
+      <w:r>
+        <w:rPr>
+          <w:rFonts w:ascii="Times New Roman" w:hAnsi="Times New Roman" w:cs="Times New Roman"/>
+          <w:sz w:val="28"/>
+          <w:szCs w:val="28"/>
+        </w:rPr>
+        <w:t xml:space="preserve">Выбираются исполнители данной задачи и записывается оценка задачи по времени. После выполнения задачи ее отправляют в завершенные и ждут результата от </w:t>
+      </w:r>
+      <w:proofErr w:type="spellStart"/>
+      <w:r>
+        <w:rPr>
+          <w:rFonts w:ascii="Times New Roman" w:hAnsi="Times New Roman" w:cs="Times New Roman"/>
+          <w:sz w:val="28"/>
+          <w:szCs w:val="28"/>
+        </w:rPr>
+        <w:t>тестировщика</w:t>
+      </w:r>
+      <w:proofErr w:type="spellEnd"/>
+      <w:r>
+        <w:rPr>
+          <w:rFonts w:ascii="Times New Roman" w:hAnsi="Times New Roman" w:cs="Times New Roman"/>
+          <w:sz w:val="28"/>
+          <w:szCs w:val="28"/>
+        </w:rPr>
+        <w:t>. Если задача выполнена с точки зрения бизнес-логики, то считается выполненной.</w:t>
+      </w:r>
+    </w:p>
+    <w:p>
+      <w:pPr>
+        <w:tabs>
+          <w:tab w:val="left" w:pos="993"/>
+        </w:tabs>
+        <w:spacing w:after="0" w:line="276" w:lineRule="auto"/>
         <w:ind w:firstLine="709"/>
         <w:jc w:val="both"/>
         <w:rPr>
@@ -7946,7 +8530,49 @@
           <w:rFonts w:ascii="Times New Roman" w:hAnsi="Times New Roman" w:cs="Times New Roman"/>
           <w:sz w:val="28"/>
         </w:rPr>
-        <w:t>Эта диаграмма является видом диаграмм взаимодействия, которые описывают отношения объектов в различных условиях. Условия взаимодействия задаются сценарием, полученным на этапе разработки диаграмм вариантов использования. Основываясь на диаграмме, разработанной и описанной в главе 5, была построена диаграмма последовательностей, которая показана на рисунке А.2.</w:t>
+        <w:t xml:space="preserve">Эта диаграмма </w:t>
+      </w:r>
+      <w:r>
+        <w:rPr>
+          <w:rFonts w:ascii="Times New Roman" w:hAnsi="Times New Roman" w:cs="Times New Roman"/>
+          <w:sz w:val="28"/>
+        </w:rPr>
+        <w:t>явля</w:t>
+      </w:r>
+      <w:r>
+        <w:rPr>
+          <w:rFonts w:ascii="Times New Roman" w:hAnsi="Times New Roman" w:cs="Times New Roman"/>
+          <w:sz w:val="28"/>
+        </w:rPr>
+        <w:t>е</w:t>
+      </w:r>
+      <w:r>
+        <w:rPr>
+          <w:rFonts w:ascii="Times New Roman" w:hAnsi="Times New Roman" w:cs="Times New Roman"/>
+          <w:sz w:val="28"/>
+        </w:rPr>
+        <w:t>тся видом диаграмм взаимодействия, которые описывают отношения объектов в различных условиях. Условия взаимодействия задаются сценарием, полученным на этапе разработки диаграмм вариантов использования.</w:t>
+      </w:r>
+      <w:r>
+        <w:rPr>
+          <w:rFonts w:ascii="Times New Roman" w:hAnsi="Times New Roman" w:cs="Times New Roman"/>
+          <w:sz w:val="28"/>
+        </w:rPr>
+        <w:t xml:space="preserve"> Основываясь на диаграмме, разработанной и описанной в главе 5, была построена диаграмма последовательностей, которая показана на рисунке А.</w:t>
+      </w:r>
+      <w:r>
+        <w:rPr>
+          <w:rFonts w:ascii="Times New Roman" w:hAnsi="Times New Roman" w:cs="Times New Roman"/>
+          <w:sz w:val="28"/>
+        </w:rPr>
+        <w:t>2</w:t>
+      </w:r>
+      <w:r>
+        <w:rPr>
+          <w:rFonts w:ascii="Times New Roman" w:hAnsi="Times New Roman" w:cs="Times New Roman"/>
+          <w:sz w:val="28"/>
+        </w:rPr>
+        <w:t>.</w:t>
       </w:r>
     </w:p>
     <w:p>
@@ -7964,7 +8590,7 @@
           <w:rFonts w:ascii="Times New Roman" w:hAnsi="Times New Roman" w:cs="Times New Roman"/>
           <w:sz w:val="28"/>
         </w:rPr>
-        <w:t>Начинается работа с ввода пользователем логина и пароля. Эти данные передаются на сервер, и сервер выполняет запрос к базе данных, тем самым проверяя наличие такого пользователя. Если в базе данных такой пользователь находится, то происходит авторизация, серверу возвращается результат этой авторизации, а перед пользователем открывается главная страница сайта.</w:t>
+        <w:t>Начинается работа с ввода пользователем логина и пароля. Эти данные передаются на сервер, и сервер выполняет запрос к базе данных, тем самым проверяя наличие такого пользователя. Если в базе данных такой пользователь находится, то происходит авторизация, серверу возвращается результат этой авторизации.</w:t>
       </w:r>
     </w:p>
     <w:p>
@@ -7982,26 +8608,35 @@
           <w:rFonts w:ascii="Times New Roman" w:hAnsi="Times New Roman" w:cs="Times New Roman"/>
           <w:sz w:val="28"/>
         </w:rPr>
-        <w:lastRenderedPageBreak/>
-        <w:t>На следующем этапе пользователь выбирает урок, информация отправляется на сервер, выполняется запрос на извлечение материалов, и список материалов к соответствующему уроку извлекается из базы данных. База отправляет серверу результат операции извлечения, а пользователь получает список материалов к уроку.</w:t>
-      </w:r>
-    </w:p>
-    <w:p>
-      <w:pPr>
-        <w:spacing w:after="0" w:line="276" w:lineRule="auto"/>
-        <w:ind w:firstLine="709"/>
-        <w:jc w:val="both"/>
-        <w:rPr>
-          <w:rFonts w:ascii="Times New Roman" w:hAnsi="Times New Roman" w:cs="Times New Roman"/>
-          <w:sz w:val="28"/>
-        </w:rPr>
-      </w:pPr>
-      <w:r>
-        <w:rPr>
-          <w:rFonts w:ascii="Times New Roman" w:hAnsi="Times New Roman" w:cs="Times New Roman"/>
-          <w:sz w:val="28"/>
-        </w:rPr>
-        <w:t>Для осуществления проверки решённого задания, пользователь отправляет его на проверку, после этого сервер, получив сигнал, осуществляет специализированный запрос к базе данных. Решение добавляется в список решений, подлежащих проверке, доступ к которому имеет преподаватель. Проверив решение, преподаватель отправляет ответ, сервер получает из списка проверенных решений искомый результат, и отправляет пользователю оценку его решения.</w:t>
+        <w:t xml:space="preserve">На следующем этапе пользователь </w:t>
+      </w:r>
+      <w:r>
+        <w:rPr>
+          <w:rFonts w:ascii="Times New Roman" w:hAnsi="Times New Roman" w:cs="Times New Roman"/>
+          <w:sz w:val="28"/>
+        </w:rPr>
+        <w:t>создает проекты</w:t>
+      </w:r>
+      <w:r>
+        <w:rPr>
+          <w:rFonts w:ascii="Times New Roman" w:hAnsi="Times New Roman" w:cs="Times New Roman"/>
+          <w:sz w:val="28"/>
+        </w:rPr>
+        <w:t xml:space="preserve">, информация отправляется на сервер, выполняется запрос на добавление, и запись о </w:t>
+      </w:r>
+      <w:r>
+        <w:rPr>
+          <w:rFonts w:ascii="Times New Roman" w:hAnsi="Times New Roman" w:cs="Times New Roman"/>
+          <w:sz w:val="28"/>
+        </w:rPr>
+        <w:t>проекте</w:t>
+      </w:r>
+      <w:r>
+        <w:rPr>
+          <w:rFonts w:ascii="Times New Roman" w:hAnsi="Times New Roman" w:cs="Times New Roman"/>
+          <w:sz w:val="28"/>
+        </w:rPr>
+        <w:t xml:space="preserve"> с соответствующими данными добавляется в базу данных. База данных отправляет серверу результат операции добавления.</w:t>
       </w:r>
     </w:p>
     <w:p>
@@ -8064,7 +8699,121 @@
           <w:sz w:val="28"/>
           <w:szCs w:val="28"/>
         </w:rPr>
-        <w:t>Эта диаграмма позволяет определить архитектуру разрабатываемой системы, установив зависимости между программными компонентами. В качестве таких компонентов могут выступать файлы, библиотеки, модули, исполняемые файлы, пакеты и так далее. Рассмотрим диаграмму компонентов для автоматизированной системы обучения и контроля знаний на курсах, которая изображена на рисунке А.3.</w:t>
+        <w:t xml:space="preserve">Эта диаграмма </w:t>
+      </w:r>
+      <w:r>
+        <w:rPr>
+          <w:rFonts w:ascii="Times New Roman" w:hAnsi="Times New Roman" w:cs="Times New Roman"/>
+          <w:sz w:val="28"/>
+          <w:szCs w:val="28"/>
+        </w:rPr>
+        <w:t>позволяет определить архитектуру разрабатываемой системы, установив зависимости между программными компонентами</w:t>
+      </w:r>
+      <w:r>
+        <w:rPr>
+          <w:rFonts w:ascii="Times New Roman" w:hAnsi="Times New Roman" w:cs="Times New Roman"/>
+          <w:sz w:val="28"/>
+          <w:szCs w:val="28"/>
+        </w:rPr>
+        <w:t xml:space="preserve">. В </w:t>
+      </w:r>
+      <w:r>
+        <w:rPr>
+          <w:rFonts w:ascii="Times New Roman" w:hAnsi="Times New Roman" w:cs="Times New Roman"/>
+          <w:sz w:val="28"/>
+          <w:szCs w:val="28"/>
+        </w:rPr>
+        <w:lastRenderedPageBreak/>
+        <w:t xml:space="preserve">качестве </w:t>
+      </w:r>
+      <w:r>
+        <w:rPr>
+          <w:rFonts w:ascii="Times New Roman" w:hAnsi="Times New Roman" w:cs="Times New Roman"/>
+          <w:sz w:val="28"/>
+          <w:szCs w:val="28"/>
+        </w:rPr>
+        <w:t>таки</w:t>
+      </w:r>
+      <w:r>
+        <w:rPr>
+          <w:rFonts w:ascii="Times New Roman" w:hAnsi="Times New Roman" w:cs="Times New Roman"/>
+          <w:sz w:val="28"/>
+          <w:szCs w:val="28"/>
+        </w:rPr>
+        <w:t xml:space="preserve">х компонентов могут выступать файлы, библиотеки, модули, исполняемые файлы, пакеты и </w:t>
+      </w:r>
+      <w:r>
+        <w:rPr>
+          <w:rFonts w:ascii="Times New Roman" w:hAnsi="Times New Roman" w:cs="Times New Roman"/>
+          <w:sz w:val="28"/>
+          <w:szCs w:val="28"/>
+        </w:rPr>
+        <w:t>так далее</w:t>
+      </w:r>
+      <w:r>
+        <w:rPr>
+          <w:rFonts w:ascii="Times New Roman" w:hAnsi="Times New Roman" w:cs="Times New Roman"/>
+          <w:sz w:val="28"/>
+          <w:szCs w:val="28"/>
+        </w:rPr>
+        <w:t>.</w:t>
+      </w:r>
+      <w:r>
+        <w:rPr>
+          <w:rFonts w:ascii="Times New Roman" w:hAnsi="Times New Roman" w:cs="Times New Roman"/>
+          <w:sz w:val="28"/>
+          <w:szCs w:val="28"/>
+        </w:rPr>
+        <w:t xml:space="preserve"> Рассмотрим диаграмму компонентов для системы работы веб-приложения по </w:t>
+      </w:r>
+      <w:r>
+        <w:rPr>
+          <w:rFonts w:ascii="Times New Roman" w:hAnsi="Times New Roman" w:cs="Times New Roman"/>
+          <w:sz w:val="28"/>
+          <w:szCs w:val="28"/>
+        </w:rPr>
+        <w:t xml:space="preserve">управлению проектами в </w:t>
+      </w:r>
+      <w:r>
+        <w:rPr>
+          <w:rFonts w:ascii="Times New Roman" w:hAnsi="Times New Roman" w:cs="Times New Roman"/>
+          <w:sz w:val="28"/>
+          <w:szCs w:val="28"/>
+          <w:lang w:val="en-US"/>
+        </w:rPr>
+        <w:t>IT</w:t>
+      </w:r>
+      <w:r>
+        <w:rPr>
+          <w:rFonts w:ascii="Times New Roman" w:hAnsi="Times New Roman" w:cs="Times New Roman"/>
+          <w:sz w:val="28"/>
+          <w:szCs w:val="28"/>
+        </w:rPr>
+        <w:t xml:space="preserve"> компании</w:t>
+      </w:r>
+      <w:r>
+        <w:rPr>
+          <w:rFonts w:ascii="Times New Roman" w:hAnsi="Times New Roman" w:cs="Times New Roman"/>
+          <w:sz w:val="28"/>
+          <w:szCs w:val="28"/>
+        </w:rPr>
+        <w:t>, которая изображена на рисунке А.</w:t>
+      </w:r>
+      <w:r>
+        <w:rPr>
+          <w:rFonts w:ascii="Times New Roman" w:hAnsi="Times New Roman" w:cs="Times New Roman"/>
+          <w:sz w:val="28"/>
+          <w:szCs w:val="28"/>
+        </w:rPr>
+        <w:t>3</w:t>
+      </w:r>
+      <w:r>
+        <w:rPr>
+          <w:rFonts w:ascii="Times New Roman" w:hAnsi="Times New Roman" w:cs="Times New Roman"/>
+          <w:sz w:val="28"/>
+          <w:szCs w:val="28"/>
+        </w:rPr>
+        <w:t>.</w:t>
       </w:r>
     </w:p>
     <w:p>
@@ -8093,7 +8842,23 @@
           <w:szCs w:val="28"/>
           <w:lang w:val="en-US"/>
         </w:rPr>
-        <w:t>components</w:t>
+        <w:t>domain</w:t>
+      </w:r>
+      <w:r>
+        <w:rPr>
+          <w:rFonts w:ascii="Times New Roman" w:hAnsi="Times New Roman" w:cs="Times New Roman"/>
+          <w:sz w:val="28"/>
+          <w:szCs w:val="28"/>
+        </w:rPr>
+        <w:t xml:space="preserve"> (у сайта может измениться доменное имя</w:t>
+      </w:r>
+      <w:r>
+        <w:rPr>
+          <w:rFonts w:ascii="Times New Roman" w:hAnsi="Times New Roman" w:cs="Times New Roman"/>
+          <w:sz w:val="28"/>
+          <w:szCs w:val="28"/>
+        </w:rPr>
+        <w:t>, поэтому используется данное понятие)</w:t>
       </w:r>
       <w:r>
         <w:rPr>
@@ -8109,120 +8874,90 @@
           <w:sz w:val="28"/>
           <w:szCs w:val="28"/>
         </w:rPr>
-        <w:t xml:space="preserve">отвечает за функционирование клиентской части приложения. Этот модуль содержит совокупность </w:t>
-      </w:r>
-      <w:r>
-        <w:rPr>
-          <w:rFonts w:ascii="Times New Roman" w:hAnsi="Times New Roman" w:cs="Times New Roman"/>
-          <w:sz w:val="28"/>
-          <w:szCs w:val="28"/>
+        <w:t>отвечает за функционирование клиентской части приложения. Этот модуль представлен в виду веб-страницы и пользовательский интерфейсом.</w:t>
+      </w:r>
+    </w:p>
+    <w:p>
+      <w:pPr>
+        <w:pStyle w:val="af4"/>
+      </w:pPr>
+      <w:r>
+        <w:t>Модуль</w:t>
+      </w:r>
+      <w:r>
+        <w:t xml:space="preserve"> </w:t>
+      </w:r>
+      <w:r>
+        <w:rPr>
           <w:lang w:val="en-US"/>
         </w:rPr>
-        <w:t>React</w:t>
-      </w:r>
-      <w:r>
-        <w:rPr>
-          <w:rFonts w:ascii="Times New Roman" w:hAnsi="Times New Roman" w:cs="Times New Roman"/>
-          <w:sz w:val="28"/>
-          <w:szCs w:val="28"/>
-        </w:rPr>
-        <w:t>-компонентов, которые осуществляют построение пользовательского интерфейса.</w:t>
-      </w:r>
-    </w:p>
-    <w:p>
-      <w:pPr>
-        <w:spacing w:after="0" w:line="276" w:lineRule="auto"/>
-        <w:ind w:firstLine="709"/>
-        <w:jc w:val="both"/>
-        <w:rPr>
-          <w:rFonts w:ascii="Times New Roman" w:hAnsi="Times New Roman" w:cs="Times New Roman"/>
-          <w:sz w:val="28"/>
-          <w:szCs w:val="28"/>
-        </w:rPr>
-      </w:pPr>
-      <w:r>
-        <w:rPr>
-          <w:rFonts w:ascii="Times New Roman" w:hAnsi="Times New Roman" w:cs="Times New Roman"/>
-          <w:sz w:val="28"/>
-          <w:szCs w:val="28"/>
-        </w:rPr>
-        <w:t xml:space="preserve">Модуль </w:t>
-      </w:r>
-      <w:r>
-        <w:rPr>
-          <w:rFonts w:ascii="Times New Roman" w:hAnsi="Times New Roman" w:cs="Times New Roman"/>
-          <w:sz w:val="28"/>
-          <w:szCs w:val="28"/>
+        <w:t>main</w:t>
+      </w:r>
+      <w:r>
+        <w:t>.</w:t>
+      </w:r>
+      <w:proofErr w:type="spellStart"/>
+      <w:r>
+        <w:rPr>
           <w:lang w:val="en-US"/>
         </w:rPr>
-        <w:t>include</w:t>
-      </w:r>
-      <w:r>
-        <w:rPr>
-          <w:rFonts w:ascii="Times New Roman" w:hAnsi="Times New Roman" w:cs="Times New Roman"/>
-          <w:sz w:val="28"/>
-          <w:szCs w:val="28"/>
-        </w:rPr>
-        <w:t xml:space="preserve"> реализует работу серверной части приложения. Компоненты этого модуля отвечают за установку клиент-серверного соединения, обработку запросов клиента и работу с модулем базы данных. Входящий в его состав модуль </w:t>
-      </w:r>
-      <w:r>
-        <w:rPr>
-          <w:rFonts w:ascii="Times New Roman" w:hAnsi="Times New Roman" w:cs="Times New Roman"/>
-          <w:sz w:val="28"/>
-          <w:szCs w:val="28"/>
+        <w:t>ts</w:t>
+      </w:r>
+      <w:proofErr w:type="spellEnd"/>
+      <w:r>
+        <w:t xml:space="preserve"> реализует работу серверной части приложения. Компоненты этого модуля отвечают за установку клиент-серверного соединения, обработку запросов клиента и работу с модулем базы данных. Для взаимодействия с базой данных необходим сервер</w:t>
+      </w:r>
+      <w:r>
+        <w:t xml:space="preserve">. </w:t>
+      </w:r>
+      <w:r>
+        <w:t>Приложение устанавливает связь с базой данных</w:t>
+      </w:r>
+      <w:r>
+        <w:t xml:space="preserve"> </w:t>
+      </w:r>
+      <w:proofErr w:type="spellStart"/>
+      <w:r>
+        <w:rPr>
           <w:lang w:val="en-US"/>
         </w:rPr>
-        <w:t>PlatformApi</w:t>
-      </w:r>
-      <w:r>
-        <w:rPr>
-          <w:rFonts w:ascii="Times New Roman" w:hAnsi="Times New Roman" w:cs="Times New Roman"/>
-          <w:sz w:val="28"/>
-          <w:szCs w:val="28"/>
-        </w:rPr>
+        <w:t>PostgresQL</w:t>
+      </w:r>
+      <w:proofErr w:type="spellEnd"/>
+      <w:r>
+        <w:t xml:space="preserve"> посредством </w:t>
+      </w:r>
+      <w:r>
+        <w:rPr>
+          <w:lang w:val="en-US"/>
+        </w:rPr>
+        <w:t>Node</w:t>
+      </w:r>
+      <w:r>
+        <w:t xml:space="preserve"> </w:t>
+      </w:r>
+      <w:r>
+        <w:rPr>
+          <w:lang w:val="en-US"/>
+        </w:rPr>
+        <w:t>Nest</w:t>
+      </w:r>
+      <w:r>
         <w:t>.</w:t>
       </w:r>
-      <w:r>
-        <w:rPr>
-          <w:rFonts w:ascii="Times New Roman" w:hAnsi="Times New Roman" w:cs="Times New Roman"/>
-          <w:sz w:val="28"/>
-          <w:szCs w:val="28"/>
+      <w:proofErr w:type="spellStart"/>
+      <w:r>
+        <w:rPr>
           <w:lang w:val="en-US"/>
         </w:rPr>
         <w:t>js</w:t>
       </w:r>
-      <w:r>
-        <w:rPr>
-          <w:rFonts w:ascii="Times New Roman" w:hAnsi="Times New Roman" w:cs="Times New Roman"/>
-          <w:sz w:val="28"/>
-          <w:szCs w:val="28"/>
-        </w:rPr>
+      <w:proofErr w:type="spellEnd"/>
+      <w:r>
+        <w:t>.</w:t>
+      </w:r>
+      <w:r>
         <w:t xml:space="preserve"> </w:t>
-      </w:r>
-      <w:r>
-        <w:rPr>
-          <w:rFonts w:ascii="Times New Roman" w:hAnsi="Times New Roman" w:cs="Times New Roman"/>
-          <w:sz w:val="28"/>
-          <w:szCs w:val="28"/>
-        </w:rPr>
-        <w:t xml:space="preserve">осуществляет связь с базой данных, которая размещена на хостинге </w:t>
-      </w:r>
-      <w:r>
-        <w:rPr>
-          <w:rFonts w:ascii="Times New Roman" w:hAnsi="Times New Roman" w:cs="Times New Roman"/>
-          <w:sz w:val="28"/>
-          <w:szCs w:val="28"/>
-          <w:lang w:val="en-US"/>
-        </w:rPr>
-        <w:t>Firebase</w:t>
-      </w:r>
-      <w:r>
-        <w:rPr>
-          <w:rFonts w:ascii="Times New Roman" w:hAnsi="Times New Roman" w:cs="Times New Roman"/>
-          <w:sz w:val="28"/>
-          <w:szCs w:val="28"/>
-        </w:rPr>
-        <w:t>. Все данные передаются через защищенное соединение SSL.</w:t>
       </w:r>
     </w:p>
     <w:p>
@@ -8269,7 +9004,7 @@
     </w:p>
     <w:p>
       <w:pPr>
-        <w:spacing w:after="0" w:line="256" w:lineRule="auto"/>
+        <w:spacing w:after="0" w:line="259" w:lineRule="auto"/>
         <w:ind w:firstLine="709"/>
         <w:jc w:val="both"/>
         <w:rPr>
@@ -8284,12 +9019,69 @@
           <w:sz w:val="28"/>
           <w:szCs w:val="28"/>
         </w:rPr>
-        <w:t>Диаграмма развертывания показывает топологию системы и распределение компонентов системы по её узлам, а также соединения – маршруты передачи информации между аппаратными узлами. На рисунке А.4 показана диаграмма развёртывания разрабатываемой системы.</w:t>
-      </w:r>
-    </w:p>
-    <w:p>
-      <w:pPr>
-        <w:spacing w:after="0" w:line="256" w:lineRule="auto"/>
+        <w:t>Диаграмма развертывания показывает топологию системы и распределение компонентов системы по е</w:t>
+      </w:r>
+      <w:r>
+        <w:rPr>
+          <w:rFonts w:ascii="Times New Roman" w:hAnsi="Times New Roman" w:cs="Times New Roman"/>
+          <w:sz w:val="28"/>
+          <w:szCs w:val="28"/>
+        </w:rPr>
+        <w:t>ё</w:t>
+      </w:r>
+      <w:r>
+        <w:rPr>
+          <w:rFonts w:ascii="Times New Roman" w:hAnsi="Times New Roman" w:cs="Times New Roman"/>
+          <w:sz w:val="28"/>
+          <w:szCs w:val="28"/>
+        </w:rPr>
+        <w:t xml:space="preserve"> узлам, а также соединения</w:t>
+      </w:r>
+      <w:r>
+        <w:rPr>
+          <w:rFonts w:ascii="Times New Roman" w:hAnsi="Times New Roman" w:cs="Times New Roman"/>
+          <w:sz w:val="28"/>
+          <w:szCs w:val="28"/>
+        </w:rPr>
+        <w:t xml:space="preserve"> – </w:t>
+      </w:r>
+      <w:r>
+        <w:rPr>
+          <w:rFonts w:ascii="Times New Roman" w:hAnsi="Times New Roman" w:cs="Times New Roman"/>
+          <w:sz w:val="28"/>
+          <w:szCs w:val="28"/>
+        </w:rPr>
+        <w:t>маршруты передачи информации между аппаратными узлами.</w:t>
+      </w:r>
+      <w:r>
+        <w:rPr>
+          <w:rFonts w:ascii="Times New Roman" w:hAnsi="Times New Roman" w:cs="Times New Roman"/>
+          <w:sz w:val="28"/>
+          <w:szCs w:val="28"/>
+        </w:rPr>
+        <w:t xml:space="preserve"> На рисунке А.</w:t>
+      </w:r>
+      <w:r>
+        <w:rPr>
+          <w:rFonts w:ascii="Times New Roman" w:hAnsi="Times New Roman" w:cs="Times New Roman"/>
+          <w:sz w:val="28"/>
+          <w:szCs w:val="28"/>
+          <w:lang w:val="en-US"/>
+        </w:rPr>
+        <w:t>4</w:t>
+      </w:r>
+      <w:r>
+        <w:rPr>
+          <w:rFonts w:ascii="Times New Roman" w:hAnsi="Times New Roman" w:cs="Times New Roman"/>
+          <w:sz w:val="28"/>
+          <w:szCs w:val="28"/>
+        </w:rPr>
+        <w:t xml:space="preserve"> показана диаграмма развёртывания разрабатываемой системы.</w:t>
+      </w:r>
+    </w:p>
+    <w:p>
+      <w:pPr>
+        <w:spacing w:after="0" w:line="259" w:lineRule="auto"/>
         <w:ind w:firstLine="709"/>
         <w:jc w:val="both"/>
         <w:rPr>
@@ -8304,21 +9096,29 @@
           <w:sz w:val="28"/>
           <w:szCs w:val="28"/>
         </w:rPr>
-        <w:t xml:space="preserve">Как можно заметить, основными элементами являются клиентский персональный компьютер с доступом к сети Интернет и сервер приложения. В рамках данной системы к клиентским терминалам можно отнести </w:t>
-      </w:r>
-      <w:r>
-        <w:rPr>
-          <w:rFonts w:ascii="Times New Roman" w:hAnsi="Times New Roman" w:cs="Times New Roman"/>
-          <w:sz w:val="28"/>
-          <w:szCs w:val="28"/>
-        </w:rPr>
-        <w:lastRenderedPageBreak/>
-        <w:t>персональные компьютеры слушателей курсов, через которые они осуществляют доступ к системе обучения.</w:t>
-      </w:r>
-    </w:p>
-    <w:p>
-      <w:pPr>
-        <w:spacing w:after="0" w:line="256" w:lineRule="auto"/>
+        <w:t xml:space="preserve">Как можно заметить, основными элементами являются любое устройство клиента с доступом в </w:t>
+      </w:r>
+      <w:r>
+        <w:rPr>
+          <w:rFonts w:ascii="Times New Roman" w:hAnsi="Times New Roman" w:cs="Times New Roman"/>
+          <w:sz w:val="28"/>
+          <w:szCs w:val="28"/>
+          <w:lang w:val="en-US"/>
+        </w:rPr>
+        <w:t>Internet</w:t>
+      </w:r>
+      <w:r>
+        <w:rPr>
+          <w:rFonts w:ascii="Times New Roman" w:hAnsi="Times New Roman" w:cs="Times New Roman"/>
+          <w:sz w:val="28"/>
+          <w:szCs w:val="28"/>
+        </w:rPr>
+        <w:t xml:space="preserve"> и сервер приложения. Устройством может являться и ПК, и смартфон, и планшет, так как верстка сайта является адаптивном.</w:t>
+      </w:r>
+    </w:p>
+    <w:p>
+      <w:pPr>
+        <w:spacing w:after="0" w:line="259" w:lineRule="auto"/>
         <w:ind w:firstLine="709"/>
         <w:jc w:val="both"/>
         <w:rPr>
@@ -8333,8 +9133,9 @@
           <w:sz w:val="28"/>
           <w:szCs w:val="28"/>
         </w:rPr>
-        <w:t xml:space="preserve">Сервер включает в себя совокупность исполняемых модулей и хостинг </w:t>
-      </w:r>
+        <w:t xml:space="preserve">Сервер включает в себя исполняемый файл и систему управления базами данных </w:t>
+      </w:r>
+      <w:proofErr w:type="spellStart"/>
       <w:r>
         <w:rPr>
           <w:rFonts w:ascii="Times New Roman" w:hAnsi="Times New Roman" w:cs="Times New Roman"/>
@@ -8342,32 +9143,24 @@
           <w:szCs w:val="28"/>
           <w:lang w:val="en-US"/>
         </w:rPr>
-        <w:t>Firebase</w:t>
-      </w:r>
-      <w:r>
-        <w:rPr>
-          <w:rFonts w:ascii="Times New Roman" w:hAnsi="Times New Roman" w:cs="Times New Roman"/>
-          <w:sz w:val="28"/>
-          <w:szCs w:val="28"/>
-        </w:rPr>
-        <w:t xml:space="preserve">, на котором размещена база данных. Данные в ней хранятся в формате </w:t>
-      </w:r>
-      <w:r>
-        <w:rPr>
-          <w:rFonts w:ascii="Times New Roman" w:hAnsi="Times New Roman" w:cs="Times New Roman"/>
-          <w:sz w:val="28"/>
-          <w:szCs w:val="28"/>
-          <w:lang w:val="en-US"/>
-        </w:rPr>
-        <w:t>JSON</w:t>
-      </w:r>
-      <w:r>
-        <w:rPr>
-          <w:rFonts w:ascii="Times New Roman" w:hAnsi="Times New Roman" w:cs="Times New Roman"/>
-          <w:sz w:val="28"/>
-          <w:szCs w:val="28"/>
-        </w:rPr>
-        <w:t xml:space="preserve">. Взаимодействие между клиентскими компьютерами и серверным узлом осуществляется посредством стандатрного стека протоколов </w:t>
+        <w:t>PostgresQL</w:t>
+      </w:r>
+      <w:proofErr w:type="spellEnd"/>
+      <w:r>
+        <w:rPr>
+          <w:rFonts w:ascii="Times New Roman" w:hAnsi="Times New Roman" w:cs="Times New Roman"/>
+          <w:sz w:val="28"/>
+          <w:szCs w:val="28"/>
+        </w:rPr>
+        <w:t xml:space="preserve">. </w:t>
+      </w:r>
+      <w:r>
+        <w:rPr>
+          <w:rFonts w:ascii="Times New Roman" w:hAnsi="Times New Roman" w:cs="Times New Roman"/>
+          <w:sz w:val="28"/>
+          <w:szCs w:val="28"/>
+        </w:rPr>
+        <w:t xml:space="preserve">Взаимодействие между клиентскими компьютерами и серверным узлом осуществляется посредством стека протоколов </w:t>
       </w:r>
       <w:r>
         <w:rPr>
@@ -8433,9 +9226,9 @@
           <w:color w:val="000000" w:themeColor="text1"/>
         </w:rPr>
       </w:pPr>
-      <w:bookmarkStart w:id="21" w:name="_Toc468898442"/>
-      <w:bookmarkStart w:id="22" w:name="_Toc468898612"/>
-      <w:bookmarkStart w:id="23" w:name="_Toc468898649"/>
+      <w:bookmarkStart w:id="22" w:name="_Toc468898442"/>
+      <w:bookmarkStart w:id="23" w:name="_Toc468898612"/>
+      <w:bookmarkStart w:id="24" w:name="_Toc468898649"/>
       <w:r>
         <w:rPr>
           <w:rFonts w:ascii="Times New Roman" w:hAnsi="Times New Roman" w:cs="Times New Roman"/>
@@ -8779,6 +9572,7 @@
         </w:rPr>
         <w:t xml:space="preserve">сделать </w:t>
       </w:r>
+      <w:proofErr w:type="spellStart"/>
       <w:r>
         <w:rPr>
           <w:rFonts w:ascii="Times New Roman" w:hAnsi="Times New Roman" w:cs="Times New Roman"/>
@@ -8788,6 +9582,7 @@
         </w:rPr>
         <w:t>git</w:t>
       </w:r>
+      <w:proofErr w:type="spellEnd"/>
       <w:r>
         <w:rPr>
           <w:rFonts w:ascii="Times New Roman" w:hAnsi="Times New Roman" w:cs="Times New Roman"/>
@@ -8813,6 +9608,7 @@
         </w:rPr>
         <w:t xml:space="preserve"> </w:t>
       </w:r>
+      <w:proofErr w:type="spellStart"/>
       <w:r>
         <w:rPr>
           <w:rFonts w:ascii="Times New Roman" w:hAnsi="Times New Roman" w:cs="Times New Roman"/>
@@ -8822,13 +9618,32 @@
         </w:rPr>
         <w:t>Github</w:t>
       </w:r>
-      <w:r>
-        <w:rPr>
-          <w:rFonts w:ascii="Times New Roman" w:hAnsi="Times New Roman" w:cs="Times New Roman"/>
-          <w:sz w:val="28"/>
-          <w:szCs w:val="28"/>
-        </w:rPr>
-        <w:t>-репозитория;</w:t>
+      <w:proofErr w:type="spellEnd"/>
+      <w:r>
+        <w:rPr>
+          <w:rFonts w:ascii="Times New Roman" w:hAnsi="Times New Roman" w:cs="Times New Roman"/>
+          <w:sz w:val="28"/>
+          <w:szCs w:val="28"/>
+        </w:rPr>
+        <w:t>-</w:t>
+      </w:r>
+      <w:proofErr w:type="spellStart"/>
+      <w:r>
+        <w:rPr>
+          <w:rFonts w:ascii="Times New Roman" w:hAnsi="Times New Roman" w:cs="Times New Roman"/>
+          <w:sz w:val="28"/>
+          <w:szCs w:val="28"/>
+        </w:rPr>
+        <w:t>репозитория</w:t>
+      </w:r>
+      <w:proofErr w:type="spellEnd"/>
+      <w:r>
+        <w:rPr>
+          <w:rFonts w:ascii="Times New Roman" w:hAnsi="Times New Roman" w:cs="Times New Roman"/>
+          <w:sz w:val="28"/>
+          <w:szCs w:val="28"/>
+        </w:rPr>
+        <w:t>;</w:t>
       </w:r>
     </w:p>
     <w:p>
@@ -8940,6 +9755,7 @@
         </w:rPr>
         <w:t xml:space="preserve"> </w:t>
       </w:r>
+      <w:proofErr w:type="spellStart"/>
       <w:r>
         <w:rPr>
           <w:rFonts w:ascii="Times New Roman" w:hAnsi="Times New Roman" w:cs="Times New Roman"/>
@@ -8949,6 +9765,7 @@
         </w:rPr>
         <w:t>npm</w:t>
       </w:r>
+      <w:proofErr w:type="spellEnd"/>
       <w:r>
         <w:rPr>
           <w:rFonts w:ascii="Times New Roman" w:hAnsi="Times New Roman" w:cs="Times New Roman"/>
@@ -8974,6 +9791,7 @@
         </w:rPr>
         <w:t xml:space="preserve"> &amp;&amp; </w:t>
       </w:r>
+      <w:proofErr w:type="spellStart"/>
       <w:r>
         <w:rPr>
           <w:rFonts w:ascii="Times New Roman" w:hAnsi="Times New Roman" w:cs="Times New Roman"/>
@@ -8983,6 +9801,7 @@
         </w:rPr>
         <w:t>npm</w:t>
       </w:r>
+      <w:proofErr w:type="spellEnd"/>
       <w:r>
         <w:rPr>
           <w:rFonts w:ascii="Times New Roman" w:hAnsi="Times New Roman" w:cs="Times New Roman"/>
@@ -9008,6 +9827,7 @@
         </w:rPr>
         <w:t xml:space="preserve"> </w:t>
       </w:r>
+      <w:proofErr w:type="gramStart"/>
       <w:r>
         <w:rPr>
           <w:rFonts w:ascii="Times New Roman" w:hAnsi="Times New Roman" w:cs="Times New Roman"/>
@@ -9034,6 +9854,7 @@
         </w:rPr>
         <w:t>dev</w:t>
       </w:r>
+      <w:proofErr w:type="gramEnd"/>
       <w:r>
         <w:rPr>
           <w:rFonts w:ascii="Times New Roman" w:hAnsi="Times New Roman" w:cs="Times New Roman"/>
@@ -9100,6 +9921,7 @@
         </w:rPr>
         <w:t xml:space="preserve"> &amp;&amp; </w:t>
       </w:r>
+      <w:proofErr w:type="spellStart"/>
       <w:r>
         <w:rPr>
           <w:rFonts w:ascii="Times New Roman" w:hAnsi="Times New Roman" w:cs="Times New Roman"/>
@@ -9109,6 +9931,7 @@
         </w:rPr>
         <w:t>npm</w:t>
       </w:r>
+      <w:proofErr w:type="spellEnd"/>
       <w:r>
         <w:rPr>
           <w:rFonts w:ascii="Times New Roman" w:hAnsi="Times New Roman" w:cs="Times New Roman"/>
@@ -9117,6 +9940,7 @@
         </w:rPr>
         <w:t xml:space="preserve"> </w:t>
       </w:r>
+      <w:proofErr w:type="spellStart"/>
       <w:r>
         <w:rPr>
           <w:rFonts w:ascii="Times New Roman" w:hAnsi="Times New Roman" w:cs="Times New Roman"/>
@@ -9126,6 +9950,7 @@
         </w:rPr>
         <w:t>i</w:t>
       </w:r>
+      <w:proofErr w:type="spellEnd"/>
       <w:r>
         <w:rPr>
           <w:rFonts w:ascii="Times New Roman" w:hAnsi="Times New Roman" w:cs="Times New Roman"/>
@@ -9134,6 +9959,7 @@
         </w:rPr>
         <w:t xml:space="preserve"> &amp;&amp; </w:t>
       </w:r>
+      <w:proofErr w:type="spellStart"/>
       <w:r>
         <w:rPr>
           <w:rFonts w:ascii="Times New Roman" w:hAnsi="Times New Roman" w:cs="Times New Roman"/>
@@ -9143,6 +9969,7 @@
         </w:rPr>
         <w:t>npm</w:t>
       </w:r>
+      <w:proofErr w:type="spellEnd"/>
       <w:r>
         <w:rPr>
           <w:rFonts w:ascii="Times New Roman" w:hAnsi="Times New Roman" w:cs="Times New Roman"/>
@@ -9259,6 +10086,7 @@
       <w:r>
         <w:rPr>
           <w:noProof/>
+          <w:lang w:eastAsia="ru-RU"/>
         </w:rPr>
         <w:drawing>
           <wp:inline distT="0" distB="0" distL="0" distR="0" wp14:anchorId="4669814D" wp14:editId="3F1E6AAD">
@@ -9437,6 +10265,7 @@
       <w:r>
         <w:rPr>
           <w:noProof/>
+          <w:lang w:eastAsia="ru-RU"/>
         </w:rPr>
         <w:drawing>
           <wp:inline distT="0" distB="0" distL="0" distR="0" wp14:anchorId="2C65EC0B" wp14:editId="4B55F2FD">
@@ -9595,6 +10424,7 @@
       <w:r>
         <w:rPr>
           <w:noProof/>
+          <w:lang w:eastAsia="ru-RU"/>
         </w:rPr>
         <w:lastRenderedPageBreak/>
         <w:drawing>
@@ -9844,6 +10674,7 @@
       <w:r>
         <w:rPr>
           <w:noProof/>
+          <w:lang w:eastAsia="ru-RU"/>
         </w:rPr>
         <w:lastRenderedPageBreak/>
         <w:drawing>
@@ -10061,6 +10892,7 @@
       <w:r>
         <w:rPr>
           <w:noProof/>
+          <w:lang w:eastAsia="ru-RU"/>
         </w:rPr>
         <w:lastRenderedPageBreak/>
         <w:drawing>
@@ -10208,7 +11040,7 @@
           <w:szCs w:val="28"/>
           <w:lang w:eastAsia="ru-RU"/>
         </w:rPr>
-        <w:t xml:space="preserve"> показан на рисунке 8.6.</w:t>
+        <w:t>показан на рисунке 8.6.</w:t>
       </w:r>
     </w:p>
     <w:p>
@@ -10239,6 +11071,7 @@
       <w:r>
         <w:rPr>
           <w:noProof/>
+          <w:lang w:eastAsia="ru-RU"/>
         </w:rPr>
         <w:lastRenderedPageBreak/>
         <w:drawing>
@@ -10484,6 +11317,7 @@
       <w:r>
         <w:rPr>
           <w:noProof/>
+          <w:lang w:eastAsia="ru-RU"/>
         </w:rPr>
         <w:lastRenderedPageBreak/>
         <w:drawing>
@@ -10620,7 +11454,51 @@
           <w:szCs w:val="28"/>
           <w:lang w:eastAsia="ru-RU"/>
         </w:rPr>
-        <w:t>Если пользователь захочет внести изменения в сущестующую задачу, то нужно нажать на кнопку сохранить задачу(с иконкой дискеты) на рисунке 8.8.</w:t>
+        <w:t xml:space="preserve">Если пользователь захочет внести изменения в </w:t>
+      </w:r>
+      <w:proofErr w:type="spellStart"/>
+      <w:r>
+        <w:rPr>
+          <w:rFonts w:ascii="Times New Roman" w:eastAsia="Times New Roman" w:hAnsi="Times New Roman" w:cs="Times New Roman"/>
+          <w:color w:val="000000"/>
+          <w:sz w:val="28"/>
+          <w:szCs w:val="28"/>
+          <w:lang w:eastAsia="ru-RU"/>
+        </w:rPr>
+        <w:t>сущестующую</w:t>
+      </w:r>
+      <w:proofErr w:type="spellEnd"/>
+      <w:r>
+        <w:rPr>
+          <w:rFonts w:ascii="Times New Roman" w:eastAsia="Times New Roman" w:hAnsi="Times New Roman" w:cs="Times New Roman"/>
+          <w:color w:val="000000"/>
+          <w:sz w:val="28"/>
+          <w:szCs w:val="28"/>
+          <w:lang w:eastAsia="ru-RU"/>
+        </w:rPr>
+        <w:t xml:space="preserve"> задачу, то нужно нажать на кнопку сохранить </w:t>
+      </w:r>
+      <w:proofErr w:type="gramStart"/>
+      <w:r>
+        <w:rPr>
+          <w:rFonts w:ascii="Times New Roman" w:eastAsia="Times New Roman" w:hAnsi="Times New Roman" w:cs="Times New Roman"/>
+          <w:color w:val="000000"/>
+          <w:sz w:val="28"/>
+          <w:szCs w:val="28"/>
+          <w:lang w:eastAsia="ru-RU"/>
+        </w:rPr>
+        <w:t>задачу(</w:t>
+      </w:r>
+      <w:proofErr w:type="gramEnd"/>
+      <w:r>
+        <w:rPr>
+          <w:rFonts w:ascii="Times New Roman" w:eastAsia="Times New Roman" w:hAnsi="Times New Roman" w:cs="Times New Roman"/>
+          <w:color w:val="000000"/>
+          <w:sz w:val="28"/>
+          <w:szCs w:val="28"/>
+          <w:lang w:eastAsia="ru-RU"/>
+        </w:rPr>
+        <w:t>с иконкой дискеты) на рисунке 8.8.</w:t>
       </w:r>
     </w:p>
     <w:p>
@@ -10669,6 +11547,7 @@
       <w:r>
         <w:rPr>
           <w:noProof/>
+          <w:lang w:eastAsia="ru-RU"/>
         </w:rPr>
         <w:lastRenderedPageBreak/>
         <w:drawing>
@@ -10806,47 +11685,7 @@
           <w:szCs w:val="28"/>
           <w:lang w:eastAsia="ru-RU"/>
         </w:rPr>
-        <w:t xml:space="preserve">После нажатия на кнопку </w:t>
-      </w:r>
-      <w:r>
-        <w:rPr>
-          <w:rFonts w:ascii="Times New Roman" w:eastAsia="Times New Roman" w:hAnsi="Times New Roman" w:cs="Times New Roman"/>
-          <w:color w:val="000000"/>
-          <w:sz w:val="28"/>
-          <w:szCs w:val="28"/>
-          <w:lang w:eastAsia="ru-RU"/>
-        </w:rPr>
-        <w:t>«</w:t>
-      </w:r>
-      <w:r>
-        <w:rPr>
-          <w:rFonts w:ascii="Times New Roman" w:eastAsia="Times New Roman" w:hAnsi="Times New Roman" w:cs="Times New Roman"/>
-          <w:color w:val="000000"/>
-          <w:sz w:val="28"/>
-          <w:szCs w:val="28"/>
-          <w:lang w:eastAsia="ru-RU"/>
-        </w:rPr>
-        <w:t>Сохранить изменения</w:t>
-      </w:r>
-      <w:r>
-        <w:rPr>
-          <w:rFonts w:ascii="Times New Roman" w:eastAsia="Times New Roman" w:hAnsi="Times New Roman" w:cs="Times New Roman"/>
-          <w:color w:val="000000"/>
-          <w:sz w:val="28"/>
-          <w:szCs w:val="28"/>
-          <w:lang w:eastAsia="ru-RU"/>
-        </w:rPr>
-        <w:t>»</w:t>
-      </w:r>
-      <w:r>
-        <w:rPr>
-          <w:rFonts w:ascii="Times New Roman" w:eastAsia="Times New Roman" w:hAnsi="Times New Roman" w:cs="Times New Roman"/>
-          <w:color w:val="000000"/>
-          <w:sz w:val="28"/>
-          <w:szCs w:val="28"/>
-          <w:lang w:eastAsia="ru-RU"/>
-        </w:rPr>
-        <w:t xml:space="preserve"> текущая задача будет изменена, результат </w:t>
+        <w:t xml:space="preserve">После нажатия на кнопку «Сохранить изменения» текущая задача будет изменена, результат </w:t>
       </w:r>
       <w:r>
         <w:rPr>
@@ -10889,6 +11728,7 @@
       <w:r>
         <w:rPr>
           <w:noProof/>
+          <w:lang w:eastAsia="ru-RU"/>
         </w:rPr>
         <w:lastRenderedPageBreak/>
         <w:drawing>
@@ -11196,6 +12036,7 @@
       <w:r>
         <w:rPr>
           <w:noProof/>
+          <w:lang w:eastAsia="ru-RU"/>
         </w:rPr>
         <w:drawing>
           <wp:inline distT="0" distB="0" distL="0" distR="0" wp14:anchorId="5C28AA61" wp14:editId="0A87892E">
@@ -11375,6 +12216,7 @@
       <w:r>
         <w:rPr>
           <w:noProof/>
+          <w:lang w:eastAsia="ru-RU"/>
         </w:rPr>
         <w:drawing>
           <wp:inline distT="0" distB="0" distL="0" distR="0" wp14:anchorId="4489D38C" wp14:editId="740E266A">
@@ -11664,9 +12506,9 @@
         </w:rPr>
         <w:t>ЗАКЛЮЧЕНИЕ</w:t>
       </w:r>
-      <w:bookmarkEnd w:id="21"/>
       <w:bookmarkEnd w:id="22"/>
       <w:bookmarkEnd w:id="23"/>
+      <w:bookmarkEnd w:id="24"/>
     </w:p>
     <w:p>
       <w:pPr>
@@ -11737,49 +12579,23 @@
           <w:szCs w:val="28"/>
         </w:rPr>
         <w:tab/>
-        <w:t xml:space="preserve">В ходе создания программного средства были подробно изучены особенности внедрения информационных технологий в сферу </w:t>
-      </w:r>
-      <w:r>
-        <w:rPr>
-          <w:rFonts w:ascii="Times New Roman" w:hAnsi="Times New Roman" w:cs="Times New Roman"/>
-          <w:sz w:val="28"/>
-          <w:szCs w:val="28"/>
-          <w:lang w:val="en-US"/>
-        </w:rPr>
-        <w:t>event</w:t>
-      </w:r>
-      <w:r>
-        <w:rPr>
-          <w:rFonts w:ascii="Times New Roman" w:hAnsi="Times New Roman" w:cs="Times New Roman"/>
-          <w:sz w:val="28"/>
-          <w:szCs w:val="28"/>
-        </w:rPr>
-        <w:t xml:space="preserve">-индустрии: организации некой </w:t>
-      </w:r>
-      <w:r>
-        <w:rPr>
-          <w:rFonts w:ascii="Times New Roman" w:hAnsi="Times New Roman" w:cs="Times New Roman"/>
-          <w:sz w:val="28"/>
-          <w:szCs w:val="28"/>
-          <w:lang w:val="en-US"/>
-        </w:rPr>
-        <w:t>CRM</w:t>
-      </w:r>
-      <w:r>
-        <w:rPr>
-          <w:rFonts w:ascii="Times New Roman" w:hAnsi="Times New Roman" w:cs="Times New Roman"/>
-          <w:sz w:val="28"/>
-          <w:szCs w:val="28"/>
-        </w:rPr>
-        <w:t xml:space="preserve"> </w:t>
-      </w:r>
-      <w:r>
-        <w:rPr>
-          <w:rFonts w:ascii="Times New Roman" w:hAnsi="Times New Roman" w:cs="Times New Roman"/>
-          <w:sz w:val="28"/>
-          <w:szCs w:val="28"/>
-        </w:rPr>
-        <w:t xml:space="preserve">системы с направленностью на реализацию литературы. Полученная информация позволила построить функциональную модель </w:t>
+        <w:t xml:space="preserve">В ходе создания программного средства были подробно изучены особенности внедрения информационных технологий в </w:t>
+      </w:r>
+      <w:r>
+        <w:rPr>
+          <w:rFonts w:ascii="Times New Roman" w:hAnsi="Times New Roman" w:cs="Times New Roman"/>
+          <w:sz w:val="28"/>
+          <w:szCs w:val="28"/>
+        </w:rPr>
+        <w:t>сферу проектного менеджмента</w:t>
+      </w:r>
+      <w:r>
+        <w:rPr>
+          <w:rFonts w:ascii="Times New Roman" w:hAnsi="Times New Roman" w:cs="Times New Roman"/>
+          <w:sz w:val="28"/>
+          <w:szCs w:val="28"/>
+        </w:rPr>
+        <w:t xml:space="preserve">. Полученная информация позволила построить функциональную модель </w:t>
       </w:r>
       <w:r>
         <w:rPr>
@@ -11924,9 +12740,9 @@
           <w:sz w:val="28"/>
         </w:rPr>
       </w:pPr>
-      <w:bookmarkStart w:id="24" w:name="_Toc468898443"/>
-      <w:bookmarkStart w:id="25" w:name="_Toc468898613"/>
-      <w:bookmarkStart w:id="26" w:name="_Toc468898650"/>
+      <w:bookmarkStart w:id="25" w:name="_Toc468898443"/>
+      <w:bookmarkStart w:id="26" w:name="_Toc468898613"/>
+      <w:bookmarkStart w:id="27" w:name="_Toc468898650"/>
       <w:r>
         <w:rPr>
           <w:rFonts w:ascii="Times New Roman" w:hAnsi="Times New Roman" w:cs="Times New Roman"/>
@@ -11936,9 +12752,9 @@
         <w:lastRenderedPageBreak/>
         <w:t>СПИСОК ИСПОЛЬЗОВАННЫХ ИСТОЧНИКОВ</w:t>
       </w:r>
-      <w:bookmarkEnd w:id="24"/>
       <w:bookmarkEnd w:id="25"/>
       <w:bookmarkEnd w:id="26"/>
+      <w:bookmarkEnd w:id="27"/>
     </w:p>
     <w:p>
       <w:pPr>
@@ -11959,10 +12775,10 @@
           <w:sz w:val="28"/>
         </w:rPr>
       </w:pPr>
-      <w:bookmarkStart w:id="27" w:name="_Toc468898444"/>
-      <w:bookmarkStart w:id="28" w:name="_Toc468898614"/>
-      <w:bookmarkStart w:id="29" w:name="_Toc468898651"/>
-      <w:bookmarkStart w:id="30" w:name="_Hlk27152486"/>
+      <w:bookmarkStart w:id="28" w:name="_Toc468898444"/>
+      <w:bookmarkStart w:id="29" w:name="_Toc468898614"/>
+      <w:bookmarkStart w:id="30" w:name="_Toc468898651"/>
+      <w:bookmarkStart w:id="31" w:name="_Hlk27152486"/>
       <w:r>
         <w:rPr>
           <w:rFonts w:ascii="Times New Roman" w:hAnsi="Times New Roman" w:cs="Times New Roman"/>
@@ -12004,6 +12820,7 @@
         </w:rPr>
         <w:t xml:space="preserve">[2] Учебник </w:t>
       </w:r>
+      <w:proofErr w:type="spellStart"/>
       <w:r>
         <w:rPr>
           <w:rFonts w:ascii="Times New Roman" w:hAnsi="Times New Roman" w:cs="Times New Roman"/>
@@ -12012,6 +12829,7 @@
         </w:rPr>
         <w:t>Javascript</w:t>
       </w:r>
+      <w:proofErr w:type="spellEnd"/>
       <w:r>
         <w:rPr>
           <w:rFonts w:ascii="Times New Roman" w:hAnsi="Times New Roman" w:cs="Times New Roman"/>
@@ -12056,6 +12874,7 @@
         </w:rPr>
         <w:t xml:space="preserve">[3] </w:t>
       </w:r>
+      <w:proofErr w:type="spellStart"/>
       <w:r>
         <w:rPr>
           <w:rFonts w:ascii="Times New Roman" w:hAnsi="Times New Roman" w:cs="Times New Roman"/>
@@ -12064,6 +12883,7 @@
         </w:rPr>
         <w:t>Habr</w:t>
       </w:r>
+      <w:proofErr w:type="spellEnd"/>
       <w:r>
         <w:rPr>
           <w:rFonts w:ascii="Times New Roman" w:hAnsi="Times New Roman" w:cs="Times New Roman"/>
@@ -12293,6 +13113,7 @@
         </w:rPr>
         <w:t>.</w:t>
       </w:r>
+      <w:proofErr w:type="spellStart"/>
       <w:r>
         <w:rPr>
           <w:rFonts w:ascii="Times New Roman" w:hAnsi="Times New Roman" w:cs="Times New Roman"/>
@@ -12301,6 +13122,7 @@
         </w:rPr>
         <w:t>js</w:t>
       </w:r>
+      <w:proofErr w:type="spellEnd"/>
       <w:r>
         <w:rPr>
           <w:rFonts w:ascii="Times New Roman" w:hAnsi="Times New Roman" w:cs="Times New Roman"/>
@@ -12443,7 +13265,23 @@
           <w:rFonts w:ascii="Times New Roman" w:hAnsi="Times New Roman" w:cs="Times New Roman"/>
           <w:sz w:val="28"/>
         </w:rPr>
-        <w:t xml:space="preserve">[10] Веб-фреймворк </w:t>
+        <w:t>[10] Веб-</w:t>
+      </w:r>
+      <w:proofErr w:type="spellStart"/>
+      <w:r>
+        <w:rPr>
+          <w:rFonts w:ascii="Times New Roman" w:hAnsi="Times New Roman" w:cs="Times New Roman"/>
+          <w:sz w:val="28"/>
+        </w:rPr>
+        <w:t>фреймворк</w:t>
+      </w:r>
+      <w:proofErr w:type="spellEnd"/>
+      <w:r>
+        <w:rPr>
+          <w:rFonts w:ascii="Times New Roman" w:hAnsi="Times New Roman" w:cs="Times New Roman"/>
+          <w:sz w:val="28"/>
+        </w:rPr>
+        <w:t xml:space="preserve"> </w:t>
       </w:r>
       <w:r>
         <w:rPr>
@@ -12498,6 +13336,7 @@
         </w:rPr>
         <w:t xml:space="preserve">[11] Руководство по </w:t>
       </w:r>
+      <w:proofErr w:type="spellStart"/>
       <w:r>
         <w:rPr>
           <w:rFonts w:ascii="Times New Roman" w:hAnsi="Times New Roman" w:cs="Times New Roman"/>
@@ -12506,6 +13345,7 @@
         </w:rPr>
         <w:t>PostgresQL</w:t>
       </w:r>
+      <w:proofErr w:type="spellEnd"/>
       <w:r>
         <w:rPr>
           <w:rFonts w:ascii="Times New Roman" w:hAnsi="Times New Roman" w:cs="Times New Roman"/>
@@ -12606,6 +13446,7 @@
         </w:rPr>
         <w:t xml:space="preserve">[13] Руководство по </w:t>
       </w:r>
+      <w:proofErr w:type="spellStart"/>
       <w:r>
         <w:rPr>
           <w:rFonts w:ascii="Times New Roman" w:hAnsi="Times New Roman" w:cs="Times New Roman"/>
@@ -12614,6 +13455,7 @@
         </w:rPr>
         <w:t>Redux</w:t>
       </w:r>
+      <w:proofErr w:type="spellEnd"/>
       <w:r>
         <w:rPr>
           <w:rFonts w:ascii="Times New Roman" w:hAnsi="Times New Roman" w:cs="Times New Roman"/>
@@ -12731,9 +13573,9 @@
         <w:lastRenderedPageBreak/>
         <w:t>ПРИЛОЖЕНИЕ А</w:t>
       </w:r>
-      <w:bookmarkEnd w:id="27"/>
       <w:bookmarkEnd w:id="28"/>
       <w:bookmarkEnd w:id="29"/>
+      <w:bookmarkEnd w:id="30"/>
     </w:p>
     <w:p>
       <w:pPr>
@@ -12767,7 +13609,7 @@
           <w:sz w:val="28"/>
         </w:rPr>
       </w:pPr>
-      <w:bookmarkStart w:id="31" w:name="_Toc463700534"/>
+      <w:bookmarkStart w:id="32" w:name="_Toc463700534"/>
       <w:r>
         <w:rPr>
           <w:rFonts w:ascii="Times New Roman" w:hAnsi="Times New Roman" w:cs="Times New Roman"/>
@@ -12777,7 +13619,7 @@
         </w:rPr>
         <w:t>Диаграммы</w:t>
       </w:r>
-      <w:bookmarkEnd w:id="31"/>
+      <w:bookmarkEnd w:id="32"/>
       <w:r>
         <w:rPr>
           <w:rFonts w:ascii="Times New Roman" w:hAnsi="Times New Roman" w:cs="Times New Roman"/>
@@ -13128,7 +13970,7 @@
         <w:t>Рисунок А.4 – Диаграмма развёртывания</w:t>
       </w:r>
     </w:p>
-    <w:bookmarkEnd w:id="30"/>
+    <w:bookmarkEnd w:id="31"/>
     <w:p>
       <w:pPr>
         <w:spacing w:line="256" w:lineRule="auto"/>
@@ -13148,9 +13990,9 @@
         </w:rPr>
         <w:br w:type="page"/>
       </w:r>
-      <w:bookmarkStart w:id="32" w:name="_Toc468898445"/>
-      <w:bookmarkStart w:id="33" w:name="_Toc468898615"/>
-      <w:bookmarkStart w:id="34" w:name="_Toc468898652"/>
+      <w:bookmarkStart w:id="33" w:name="_Toc468898445"/>
+      <w:bookmarkStart w:id="34" w:name="_Toc468898615"/>
+      <w:bookmarkStart w:id="35" w:name="_Toc468898652"/>
     </w:p>
     <w:p>
       <w:pPr>
@@ -13172,9 +14014,9 @@
         <w:lastRenderedPageBreak/>
         <w:t>ПРИЛОЖЕНИЕ Б</w:t>
       </w:r>
-      <w:bookmarkEnd w:id="32"/>
       <w:bookmarkEnd w:id="33"/>
       <w:bookmarkEnd w:id="34"/>
+      <w:bookmarkEnd w:id="35"/>
     </w:p>
     <w:p>
       <w:pPr>
@@ -13187,7 +14029,7 @@
           <w:sz w:val="32"/>
         </w:rPr>
       </w:pPr>
-      <w:bookmarkStart w:id="35" w:name="_Toc463700536"/>
+      <w:bookmarkStart w:id="36" w:name="_Toc463700536"/>
       <w:r>
         <w:rPr>
           <w:rFonts w:ascii="Times New Roman" w:hAnsi="Times New Roman" w:cs="Times New Roman"/>
@@ -13197,7 +14039,7 @@
         </w:rPr>
         <w:t>(обязательное)</w:t>
       </w:r>
-      <w:bookmarkEnd w:id="35"/>
+      <w:bookmarkEnd w:id="36"/>
     </w:p>
     <w:p>
       <w:pPr>
@@ -13262,10 +14104,10 @@
             <v:path o:extrusionok="f" gradientshapeok="t" o:connecttype="rect"/>
             <o:lock v:ext="edit" aspectratio="t"/>
           </v:shapetype>
-          <v:shape id="_x0000_i1025" type="#_x0000_t75" style="width:467.25pt;height:414pt" o:ole="">
+          <v:shape id="_x0000_i1025" type="#_x0000_t75" style="width:467.05pt;height:413.85pt" o:ole="">
             <v:imagedata r:id="rId39" o:title=""/>
           </v:shape>
-          <o:OLEObject Type="Embed" ProgID="Visio.Drawing.15" ShapeID="_x0000_i1025" DrawAspect="Content" ObjectID="_1700219501" r:id="rId40"/>
+          <o:OLEObject Type="Embed" ProgID="Visio.Drawing.15" ShapeID="_x0000_i1025" DrawAspect="Content" ObjectID="_1700228352" r:id="rId40"/>
         </w:object>
       </w:r>
     </w:p>
@@ -13312,9 +14154,9 @@
         </w:rPr>
         <w:br w:type="page"/>
       </w:r>
-      <w:bookmarkStart w:id="36" w:name="_Toc468898447"/>
-      <w:bookmarkStart w:id="37" w:name="_Toc468898616"/>
-      <w:bookmarkStart w:id="38" w:name="_Toc468898653"/>
+      <w:bookmarkStart w:id="37" w:name="_Toc468898447"/>
+      <w:bookmarkStart w:id="38" w:name="_Toc468898616"/>
+      <w:bookmarkStart w:id="39" w:name="_Toc468898653"/>
     </w:p>
     <w:p>
       <w:pPr>
@@ -13327,10 +14169,10 @@
       </w:pPr>
       <w:r>
         <w:object w:dxaOrig="6780" w:dyaOrig="11595" w14:anchorId="486573B2">
-          <v:shape id="_x0000_i1026" type="#_x0000_t75" style="width:339pt;height:579.75pt" o:ole="">
+          <v:shape id="_x0000_i1026" type="#_x0000_t75" style="width:338.7pt;height:579.75pt" o:ole="">
             <v:imagedata r:id="rId41" o:title=""/>
           </v:shape>
-          <o:OLEObject Type="Embed" ProgID="Visio.Drawing.15" ShapeID="_x0000_i1026" DrawAspect="Content" ObjectID="_1700219502" r:id="rId42"/>
+          <o:OLEObject Type="Embed" ProgID="Visio.Drawing.15" ShapeID="_x0000_i1026" DrawAspect="Content" ObjectID="_1700228353" r:id="rId42"/>
         </w:object>
       </w:r>
     </w:p>
@@ -13396,9 +14238,9 @@
         <w:lastRenderedPageBreak/>
         <w:t xml:space="preserve">ПРИЛОЖЕНИЕ </w:t>
       </w:r>
-      <w:bookmarkEnd w:id="36"/>
       <w:bookmarkEnd w:id="37"/>
       <w:bookmarkEnd w:id="38"/>
+      <w:bookmarkEnd w:id="39"/>
       <w:r>
         <w:rPr>
           <w:rFonts w:ascii="Times New Roman" w:hAnsi="Times New Roman" w:cs="Times New Roman"/>
@@ -13419,7 +14261,7 @@
           <w:sz w:val="32"/>
         </w:rPr>
       </w:pPr>
-      <w:bookmarkStart w:id="39" w:name="_Toc463700539"/>
+      <w:bookmarkStart w:id="40" w:name="_Toc463700539"/>
       <w:r>
         <w:rPr>
           <w:rFonts w:ascii="Times New Roman" w:hAnsi="Times New Roman" w:cs="Times New Roman"/>
@@ -13429,7 +14271,7 @@
         </w:rPr>
         <w:t>(обязательное)</w:t>
       </w:r>
-      <w:bookmarkEnd w:id="39"/>
+      <w:bookmarkEnd w:id="40"/>
     </w:p>
     <w:p>
       <w:pPr>
@@ -13442,7 +14284,7 @@
           <w:sz w:val="28"/>
         </w:rPr>
       </w:pPr>
-      <w:bookmarkStart w:id="40" w:name="_Toc463700540"/>
+      <w:bookmarkStart w:id="41" w:name="_Toc463700540"/>
       <w:r>
         <w:rPr>
           <w:rFonts w:ascii="Times New Roman" w:hAnsi="Times New Roman" w:cs="Times New Roman"/>
@@ -13453,7 +14295,7 @@
         <w:t xml:space="preserve">Листинг </w:t>
       </w:r>
       <w:bookmarkEnd w:id="2"/>
-      <w:bookmarkEnd w:id="40"/>
+      <w:bookmarkEnd w:id="41"/>
       <w:r>
         <w:rPr>
           <w:rFonts w:ascii="Times New Roman" w:hAnsi="Times New Roman" w:cs="Times New Roman"/>
@@ -13523,8 +14365,19 @@
           <w:szCs w:val="28"/>
           <w:lang w:eastAsia="ru-RU"/>
         </w:rPr>
-        <w:t xml:space="preserve"> { </w:t>
-      </w:r>
+        <w:t xml:space="preserve"> </w:t>
+      </w:r>
+      <w:proofErr w:type="gramStart"/>
+      <w:r>
+        <w:rPr>
+          <w:rFonts w:ascii="Times New Roman" w:hAnsi="Times New Roman" w:cs="Times New Roman"/>
+          <w:sz w:val="28"/>
+          <w:szCs w:val="28"/>
+          <w:lang w:eastAsia="ru-RU"/>
+        </w:rPr>
+        <w:t xml:space="preserve">{ </w:t>
+      </w:r>
+      <w:proofErr w:type="spellStart"/>
       <w:r>
         <w:rPr>
           <w:rFonts w:ascii="Times New Roman" w:hAnsi="Times New Roman" w:cs="Times New Roman"/>
@@ -13534,6 +14387,8 @@
         </w:rPr>
         <w:t>NestFactory</w:t>
       </w:r>
+      <w:proofErr w:type="spellEnd"/>
+      <w:proofErr w:type="gramEnd"/>
       <w:r>
         <w:rPr>
           <w:rFonts w:ascii="Times New Roman" w:hAnsi="Times New Roman" w:cs="Times New Roman"/>
@@ -13561,6 +14416,7 @@
         </w:rPr>
         <w:t xml:space="preserve"> '@</w:t>
       </w:r>
+      <w:proofErr w:type="spellStart"/>
       <w:r>
         <w:rPr>
           <w:rFonts w:ascii="Times New Roman" w:hAnsi="Times New Roman" w:cs="Times New Roman"/>
@@ -13570,6 +14426,7 @@
         </w:rPr>
         <w:t>nestjs</w:t>
       </w:r>
+      <w:proofErr w:type="spellEnd"/>
       <w:r>
         <w:rPr>
           <w:rFonts w:ascii="Times New Roman" w:hAnsi="Times New Roman" w:cs="Times New Roman"/>
@@ -13614,18 +14471,19 @@
           <w:szCs w:val="28"/>
           <w:lang w:val="en-US" w:eastAsia="ru-RU"/>
         </w:rPr>
-        <w:t>import { DocumentBuilder, SwaggerModule } from '@nestjs/swagger'</w:t>
-      </w:r>
-    </w:p>
-    <w:p>
-      <w:pPr>
+        <w:t xml:space="preserve">import </w:t>
+      </w:r>
+      <w:proofErr w:type="gramStart"/>
+      <w:r>
         <w:rPr>
           <w:rFonts w:ascii="Times New Roman" w:hAnsi="Times New Roman" w:cs="Times New Roman"/>
           <w:sz w:val="28"/>
           <w:szCs w:val="28"/>
           <w:lang w:val="en-US" w:eastAsia="ru-RU"/>
         </w:rPr>
-      </w:pPr>
+        <w:t xml:space="preserve">{ </w:t>
+      </w:r>
+      <w:proofErr w:type="spellStart"/>
       <w:r>
         <w:rPr>
           <w:rFonts w:ascii="Times New Roman" w:hAnsi="Times New Roman" w:cs="Times New Roman"/>
@@ -13633,18 +14491,20 @@
           <w:szCs w:val="28"/>
           <w:lang w:val="en-US" w:eastAsia="ru-RU"/>
         </w:rPr>
-        <w:t>import { AppModule } from './app.module'</w:t>
-      </w:r>
-    </w:p>
-    <w:p>
-      <w:pPr>
+        <w:t>DocumentBuilder</w:t>
+      </w:r>
+      <w:proofErr w:type="spellEnd"/>
+      <w:proofErr w:type="gramEnd"/>
+      <w:r>
         <w:rPr>
           <w:rFonts w:ascii="Times New Roman" w:hAnsi="Times New Roman" w:cs="Times New Roman"/>
           <w:sz w:val="28"/>
           <w:szCs w:val="28"/>
           <w:lang w:val="en-US" w:eastAsia="ru-RU"/>
         </w:rPr>
-      </w:pPr>
+        <w:t xml:space="preserve">, </w:t>
+      </w:r>
+      <w:proofErr w:type="spellStart"/>
       <w:r>
         <w:rPr>
           <w:rFonts w:ascii="Times New Roman" w:hAnsi="Times New Roman" w:cs="Times New Roman"/>
@@ -13652,28 +14512,29 @@
           <w:szCs w:val="28"/>
           <w:lang w:val="en-US" w:eastAsia="ru-RU"/>
         </w:rPr>
-        <w:t>import { JwtAuthGuard } from './auth/jwt-auth.guard'</w:t>
-      </w:r>
-    </w:p>
-    <w:p>
-      <w:pPr>
+        <w:t>SwaggerModule</w:t>
+      </w:r>
+      <w:proofErr w:type="spellEnd"/>
+      <w:r>
         <w:rPr>
           <w:rFonts w:ascii="Times New Roman" w:hAnsi="Times New Roman" w:cs="Times New Roman"/>
           <w:sz w:val="28"/>
           <w:szCs w:val="28"/>
           <w:lang w:val="en-US" w:eastAsia="ru-RU"/>
         </w:rPr>
-      </w:pPr>
-    </w:p>
-    <w:p>
-      <w:pPr>
+        <w:t xml:space="preserve"> } from '@</w:t>
+      </w:r>
+      <w:proofErr w:type="spellStart"/>
+      <w:r>
         <w:rPr>
           <w:rFonts w:ascii="Times New Roman" w:hAnsi="Times New Roman" w:cs="Times New Roman"/>
           <w:sz w:val="28"/>
           <w:szCs w:val="28"/>
           <w:lang w:val="en-US" w:eastAsia="ru-RU"/>
         </w:rPr>
-      </w:pPr>
+        <w:t>nestjs</w:t>
+      </w:r>
+      <w:proofErr w:type="spellEnd"/>
       <w:r>
         <w:rPr>
           <w:rFonts w:ascii="Times New Roman" w:hAnsi="Times New Roman" w:cs="Times New Roman"/>
@@ -13681,7 +14542,7 @@
           <w:szCs w:val="28"/>
           <w:lang w:val="en-US" w:eastAsia="ru-RU"/>
         </w:rPr>
-        <w:t>async function start() {</w:t>
+        <w:t>/swagger'</w:t>
       </w:r>
     </w:p>
     <w:p>
@@ -13700,18 +14561,19 @@
           <w:szCs w:val="28"/>
           <w:lang w:val="en-US" w:eastAsia="ru-RU"/>
         </w:rPr>
-        <w:t>    const PORT = process.env.PORT || 5000</w:t>
-      </w:r>
-    </w:p>
-    <w:p>
-      <w:pPr>
+        <w:t xml:space="preserve">import </w:t>
+      </w:r>
+      <w:proofErr w:type="gramStart"/>
+      <w:r>
         <w:rPr>
           <w:rFonts w:ascii="Times New Roman" w:hAnsi="Times New Roman" w:cs="Times New Roman"/>
           <w:sz w:val="28"/>
           <w:szCs w:val="28"/>
           <w:lang w:val="en-US" w:eastAsia="ru-RU"/>
         </w:rPr>
-      </w:pPr>
+        <w:t xml:space="preserve">{ </w:t>
+      </w:r>
+      <w:proofErr w:type="spellStart"/>
       <w:r>
         <w:rPr>
           <w:rFonts w:ascii="Times New Roman" w:hAnsi="Times New Roman" w:cs="Times New Roman"/>
@@ -13719,18 +14581,20 @@
           <w:szCs w:val="28"/>
           <w:lang w:val="en-US" w:eastAsia="ru-RU"/>
         </w:rPr>
-        <w:t>    const app = await NestFactory.create(AppModule)</w:t>
-      </w:r>
-    </w:p>
-    <w:p>
-      <w:pPr>
+        <w:t>AppModule</w:t>
+      </w:r>
+      <w:proofErr w:type="spellEnd"/>
+      <w:proofErr w:type="gramEnd"/>
+      <w:r>
         <w:rPr>
           <w:rFonts w:ascii="Times New Roman" w:hAnsi="Times New Roman" w:cs="Times New Roman"/>
           <w:sz w:val="28"/>
           <w:szCs w:val="28"/>
           <w:lang w:val="en-US" w:eastAsia="ru-RU"/>
         </w:rPr>
-      </w:pPr>
+        <w:t xml:space="preserve"> } from './</w:t>
+      </w:r>
+      <w:proofErr w:type="spellStart"/>
       <w:r>
         <w:rPr>
           <w:rFonts w:ascii="Times New Roman" w:hAnsi="Times New Roman" w:cs="Times New Roman"/>
@@ -13738,37 +14602,38 @@
           <w:szCs w:val="28"/>
           <w:lang w:val="en-US" w:eastAsia="ru-RU"/>
         </w:rPr>
-        <w:t>    const config = new DocumentBuilder()</w:t>
-      </w:r>
-    </w:p>
-    <w:p>
-      <w:pPr>
+        <w:t>app.module</w:t>
+      </w:r>
+      <w:proofErr w:type="spellEnd"/>
+      <w:r>
         <w:rPr>
           <w:rFonts w:ascii="Times New Roman" w:hAnsi="Times New Roman" w:cs="Times New Roman"/>
           <w:sz w:val="28"/>
           <w:szCs w:val="28"/>
           <w:lang w:val="en-US" w:eastAsia="ru-RU"/>
         </w:rPr>
-      </w:pPr>
-      <w:r>
+        <w:t>'</w:t>
+      </w:r>
+    </w:p>
+    <w:p>
+      <w:pPr>
         <w:rPr>
           <w:rFonts w:ascii="Times New Roman" w:hAnsi="Times New Roman" w:cs="Times New Roman"/>
           <w:sz w:val="28"/>
           <w:szCs w:val="28"/>
           <w:lang w:val="en-US" w:eastAsia="ru-RU"/>
         </w:rPr>
-        <w:t>        .setTitle(`stoei backend api`)</w:t>
-      </w:r>
-    </w:p>
-    <w:p>
-      <w:pPr>
+      </w:pPr>
+      <w:r>
         <w:rPr>
           <w:rFonts w:ascii="Times New Roman" w:hAnsi="Times New Roman" w:cs="Times New Roman"/>
           <w:sz w:val="28"/>
           <w:szCs w:val="28"/>
           <w:lang w:val="en-US" w:eastAsia="ru-RU"/>
         </w:rPr>
-      </w:pPr>
+        <w:t xml:space="preserve">import </w:t>
+      </w:r>
+      <w:proofErr w:type="gramStart"/>
       <w:r>
         <w:rPr>
           <w:rFonts w:ascii="Times New Roman" w:hAnsi="Times New Roman" w:cs="Times New Roman"/>
@@ -13776,18 +14641,20 @@
           <w:szCs w:val="28"/>
           <w:lang w:val="en-US" w:eastAsia="ru-RU"/>
         </w:rPr>
-        <w:t>        .setDescription(`api, backend, stoei`)</w:t>
-      </w:r>
-    </w:p>
-    <w:p>
-      <w:pPr>
+        <w:t xml:space="preserve">{ </w:t>
+      </w:r>
+      <w:proofErr w:type="spellStart"/>
+      <w:r>
         <w:rPr>
           <w:rFonts w:ascii="Times New Roman" w:hAnsi="Times New Roman" w:cs="Times New Roman"/>
           <w:sz w:val="28"/>
           <w:szCs w:val="28"/>
           <w:lang w:val="en-US" w:eastAsia="ru-RU"/>
         </w:rPr>
-      </w:pPr>
+        <w:t>JwtAuthGuard</w:t>
+      </w:r>
+      <w:proofErr w:type="spellEnd"/>
+      <w:proofErr w:type="gramEnd"/>
       <w:r>
         <w:rPr>
           <w:rFonts w:ascii="Times New Roman" w:hAnsi="Times New Roman" w:cs="Times New Roman"/>
@@ -13795,18 +14662,19 @@
           <w:szCs w:val="28"/>
           <w:lang w:val="en-US" w:eastAsia="ru-RU"/>
         </w:rPr>
-        <w:t>        .setVersion('0.0.1')</w:t>
-      </w:r>
-    </w:p>
-    <w:p>
-      <w:pPr>
+        <w:t xml:space="preserve"> } from './</w:t>
+      </w:r>
+      <w:proofErr w:type="spellStart"/>
+      <w:r>
         <w:rPr>
           <w:rFonts w:ascii="Times New Roman" w:hAnsi="Times New Roman" w:cs="Times New Roman"/>
           <w:sz w:val="28"/>
           <w:szCs w:val="28"/>
           <w:lang w:val="en-US" w:eastAsia="ru-RU"/>
         </w:rPr>
-      </w:pPr>
+        <w:t>auth</w:t>
+      </w:r>
+      <w:proofErr w:type="spellEnd"/>
       <w:r>
         <w:rPr>
           <w:rFonts w:ascii="Times New Roman" w:hAnsi="Times New Roman" w:cs="Times New Roman"/>
@@ -13814,18 +14682,19 @@
           <w:szCs w:val="28"/>
           <w:lang w:val="en-US" w:eastAsia="ru-RU"/>
         </w:rPr>
-        <w:t>        .addTag(`Portnov N.V. 873603 backend`)</w:t>
-      </w:r>
-    </w:p>
-    <w:p>
-      <w:pPr>
+        <w:t>/</w:t>
+      </w:r>
+      <w:proofErr w:type="spellStart"/>
+      <w:r>
         <w:rPr>
           <w:rFonts w:ascii="Times New Roman" w:hAnsi="Times New Roman" w:cs="Times New Roman"/>
           <w:sz w:val="28"/>
           <w:szCs w:val="28"/>
           <w:lang w:val="en-US" w:eastAsia="ru-RU"/>
         </w:rPr>
-      </w:pPr>
+        <w:t>jwt-auth.guard</w:t>
+      </w:r>
+      <w:proofErr w:type="spellEnd"/>
       <w:r>
         <w:rPr>
           <w:rFonts w:ascii="Times New Roman" w:hAnsi="Times New Roman" w:cs="Times New Roman"/>
@@ -13833,7 +14702,7 @@
           <w:szCs w:val="28"/>
           <w:lang w:val="en-US" w:eastAsia="ru-RU"/>
         </w:rPr>
-        <w:t>        .build()</w:t>
+        <w:t>'</w:t>
       </w:r>
     </w:p>
     <w:p>
@@ -13845,25 +14714,27 @@
           <w:lang w:val="en-US" w:eastAsia="ru-RU"/>
         </w:rPr>
       </w:pPr>
-      <w:r>
+    </w:p>
+    <w:p>
+      <w:pPr>
         <w:rPr>
           <w:rFonts w:ascii="Times New Roman" w:hAnsi="Times New Roman" w:cs="Times New Roman"/>
           <w:sz w:val="28"/>
           <w:szCs w:val="28"/>
           <w:lang w:val="en-US" w:eastAsia="ru-RU"/>
         </w:rPr>
-        <w:t>    const document = SwaggerModule.createDocument(app, config)</w:t>
-      </w:r>
-    </w:p>
-    <w:p>
-      <w:pPr>
+      </w:pPr>
+      <w:proofErr w:type="spellStart"/>
+      <w:r>
         <w:rPr>
           <w:rFonts w:ascii="Times New Roman" w:hAnsi="Times New Roman" w:cs="Times New Roman"/>
           <w:sz w:val="28"/>
           <w:szCs w:val="28"/>
           <w:lang w:val="en-US" w:eastAsia="ru-RU"/>
         </w:rPr>
-      </w:pPr>
+        <w:t>async</w:t>
+      </w:r>
+      <w:proofErr w:type="spellEnd"/>
       <w:r>
         <w:rPr>
           <w:rFonts w:ascii="Times New Roman" w:hAnsi="Times New Roman" w:cs="Times New Roman"/>
@@ -13871,18 +14742,19 @@
           <w:szCs w:val="28"/>
           <w:lang w:val="en-US" w:eastAsia="ru-RU"/>
         </w:rPr>
-        <w:t>    SwaggerModule.setup('/api/docs', app, document)</w:t>
-      </w:r>
-    </w:p>
-    <w:p>
-      <w:pPr>
+        <w:t xml:space="preserve"> function </w:t>
+      </w:r>
+      <w:proofErr w:type="gramStart"/>
+      <w:r>
         <w:rPr>
           <w:rFonts w:ascii="Times New Roman" w:hAnsi="Times New Roman" w:cs="Times New Roman"/>
           <w:sz w:val="28"/>
           <w:szCs w:val="28"/>
           <w:lang w:val="en-US" w:eastAsia="ru-RU"/>
         </w:rPr>
-      </w:pPr>
+        <w:t>start(</w:t>
+      </w:r>
+      <w:proofErr w:type="gramEnd"/>
       <w:r>
         <w:rPr>
           <w:rFonts w:ascii="Times New Roman" w:hAnsi="Times New Roman" w:cs="Times New Roman"/>
@@ -13890,7 +14762,7 @@
           <w:szCs w:val="28"/>
           <w:lang w:val="en-US" w:eastAsia="ru-RU"/>
         </w:rPr>
-        <w:t>    // app.useGlobalGuards(JwtAuthGuard)</w:t>
+        <w:t>) {</w:t>
       </w:r>
     </w:p>
     <w:p>
@@ -13909,18 +14781,19 @@
           <w:szCs w:val="28"/>
           <w:lang w:val="en-US" w:eastAsia="ru-RU"/>
         </w:rPr>
-        <w:t>    app.enableCors({</w:t>
-      </w:r>
-    </w:p>
-    <w:p>
-      <w:pPr>
+        <w:t xml:space="preserve">    </w:t>
+      </w:r>
+      <w:proofErr w:type="spellStart"/>
+      <w:r>
         <w:rPr>
           <w:rFonts w:ascii="Times New Roman" w:hAnsi="Times New Roman" w:cs="Times New Roman"/>
           <w:sz w:val="28"/>
           <w:szCs w:val="28"/>
           <w:lang w:val="en-US" w:eastAsia="ru-RU"/>
         </w:rPr>
-      </w:pPr>
+        <w:t>const</w:t>
+      </w:r>
+      <w:proofErr w:type="spellEnd"/>
       <w:r>
         <w:rPr>
           <w:rFonts w:ascii="Times New Roman" w:hAnsi="Times New Roman" w:cs="Times New Roman"/>
@@ -13928,6 +14801,795 @@
           <w:szCs w:val="28"/>
           <w:lang w:val="en-US" w:eastAsia="ru-RU"/>
         </w:rPr>
+        <w:t xml:space="preserve"> PORT = </w:t>
+      </w:r>
+      <w:proofErr w:type="spellStart"/>
+      <w:proofErr w:type="gramStart"/>
+      <w:r>
+        <w:rPr>
+          <w:rFonts w:ascii="Times New Roman" w:hAnsi="Times New Roman" w:cs="Times New Roman"/>
+          <w:sz w:val="28"/>
+          <w:szCs w:val="28"/>
+          <w:lang w:val="en-US" w:eastAsia="ru-RU"/>
+        </w:rPr>
+        <w:t>process.env.PORT</w:t>
+      </w:r>
+      <w:proofErr w:type="spellEnd"/>
+      <w:proofErr w:type="gramEnd"/>
+      <w:r>
+        <w:rPr>
+          <w:rFonts w:ascii="Times New Roman" w:hAnsi="Times New Roman" w:cs="Times New Roman"/>
+          <w:sz w:val="28"/>
+          <w:szCs w:val="28"/>
+          <w:lang w:val="en-US" w:eastAsia="ru-RU"/>
+        </w:rPr>
+        <w:t xml:space="preserve"> || 5000</w:t>
+      </w:r>
+    </w:p>
+    <w:p>
+      <w:pPr>
+        <w:rPr>
+          <w:rFonts w:ascii="Times New Roman" w:hAnsi="Times New Roman" w:cs="Times New Roman"/>
+          <w:sz w:val="28"/>
+          <w:szCs w:val="28"/>
+          <w:lang w:val="en-US" w:eastAsia="ru-RU"/>
+        </w:rPr>
+      </w:pPr>
+      <w:r>
+        <w:rPr>
+          <w:rFonts w:ascii="Times New Roman" w:hAnsi="Times New Roman" w:cs="Times New Roman"/>
+          <w:sz w:val="28"/>
+          <w:szCs w:val="28"/>
+          <w:lang w:val="en-US" w:eastAsia="ru-RU"/>
+        </w:rPr>
+        <w:t xml:space="preserve">    </w:t>
+      </w:r>
+      <w:proofErr w:type="spellStart"/>
+      <w:r>
+        <w:rPr>
+          <w:rFonts w:ascii="Times New Roman" w:hAnsi="Times New Roman" w:cs="Times New Roman"/>
+          <w:sz w:val="28"/>
+          <w:szCs w:val="28"/>
+          <w:lang w:val="en-US" w:eastAsia="ru-RU"/>
+        </w:rPr>
+        <w:t>const</w:t>
+      </w:r>
+      <w:proofErr w:type="spellEnd"/>
+      <w:r>
+        <w:rPr>
+          <w:rFonts w:ascii="Times New Roman" w:hAnsi="Times New Roman" w:cs="Times New Roman"/>
+          <w:sz w:val="28"/>
+          <w:szCs w:val="28"/>
+          <w:lang w:val="en-US" w:eastAsia="ru-RU"/>
+        </w:rPr>
+        <w:t xml:space="preserve"> app = await </w:t>
+      </w:r>
+      <w:proofErr w:type="spellStart"/>
+      <w:r>
+        <w:rPr>
+          <w:rFonts w:ascii="Times New Roman" w:hAnsi="Times New Roman" w:cs="Times New Roman"/>
+          <w:sz w:val="28"/>
+          <w:szCs w:val="28"/>
+          <w:lang w:val="en-US" w:eastAsia="ru-RU"/>
+        </w:rPr>
+        <w:t>NestFactory.create</w:t>
+      </w:r>
+      <w:proofErr w:type="spellEnd"/>
+      <w:r>
+        <w:rPr>
+          <w:rFonts w:ascii="Times New Roman" w:hAnsi="Times New Roman" w:cs="Times New Roman"/>
+          <w:sz w:val="28"/>
+          <w:szCs w:val="28"/>
+          <w:lang w:val="en-US" w:eastAsia="ru-RU"/>
+        </w:rPr>
+        <w:t>(</w:t>
+      </w:r>
+      <w:proofErr w:type="spellStart"/>
+      <w:r>
+        <w:rPr>
+          <w:rFonts w:ascii="Times New Roman" w:hAnsi="Times New Roman" w:cs="Times New Roman"/>
+          <w:sz w:val="28"/>
+          <w:szCs w:val="28"/>
+          <w:lang w:val="en-US" w:eastAsia="ru-RU"/>
+        </w:rPr>
+        <w:t>AppModule</w:t>
+      </w:r>
+      <w:proofErr w:type="spellEnd"/>
+      <w:r>
+        <w:rPr>
+          <w:rFonts w:ascii="Times New Roman" w:hAnsi="Times New Roman" w:cs="Times New Roman"/>
+          <w:sz w:val="28"/>
+          <w:szCs w:val="28"/>
+          <w:lang w:val="en-US" w:eastAsia="ru-RU"/>
+        </w:rPr>
+        <w:t>)</w:t>
+      </w:r>
+    </w:p>
+    <w:p>
+      <w:pPr>
+        <w:rPr>
+          <w:rFonts w:ascii="Times New Roman" w:hAnsi="Times New Roman" w:cs="Times New Roman"/>
+          <w:sz w:val="28"/>
+          <w:szCs w:val="28"/>
+          <w:lang w:val="en-US" w:eastAsia="ru-RU"/>
+        </w:rPr>
+      </w:pPr>
+      <w:r>
+        <w:rPr>
+          <w:rFonts w:ascii="Times New Roman" w:hAnsi="Times New Roman" w:cs="Times New Roman"/>
+          <w:sz w:val="28"/>
+          <w:szCs w:val="28"/>
+          <w:lang w:val="en-US" w:eastAsia="ru-RU"/>
+        </w:rPr>
+        <w:t xml:space="preserve">    </w:t>
+      </w:r>
+      <w:proofErr w:type="spellStart"/>
+      <w:r>
+        <w:rPr>
+          <w:rFonts w:ascii="Times New Roman" w:hAnsi="Times New Roman" w:cs="Times New Roman"/>
+          <w:sz w:val="28"/>
+          <w:szCs w:val="28"/>
+          <w:lang w:val="en-US" w:eastAsia="ru-RU"/>
+        </w:rPr>
+        <w:t>const</w:t>
+      </w:r>
+      <w:proofErr w:type="spellEnd"/>
+      <w:r>
+        <w:rPr>
+          <w:rFonts w:ascii="Times New Roman" w:hAnsi="Times New Roman" w:cs="Times New Roman"/>
+          <w:sz w:val="28"/>
+          <w:szCs w:val="28"/>
+          <w:lang w:val="en-US" w:eastAsia="ru-RU"/>
+        </w:rPr>
+        <w:t xml:space="preserve"> </w:t>
+      </w:r>
+      <w:proofErr w:type="spellStart"/>
+      <w:r>
+        <w:rPr>
+          <w:rFonts w:ascii="Times New Roman" w:hAnsi="Times New Roman" w:cs="Times New Roman"/>
+          <w:sz w:val="28"/>
+          <w:szCs w:val="28"/>
+          <w:lang w:val="en-US" w:eastAsia="ru-RU"/>
+        </w:rPr>
+        <w:t>config</w:t>
+      </w:r>
+      <w:proofErr w:type="spellEnd"/>
+      <w:r>
+        <w:rPr>
+          <w:rFonts w:ascii="Times New Roman" w:hAnsi="Times New Roman" w:cs="Times New Roman"/>
+          <w:sz w:val="28"/>
+          <w:szCs w:val="28"/>
+          <w:lang w:val="en-US" w:eastAsia="ru-RU"/>
+        </w:rPr>
+        <w:t xml:space="preserve"> = new </w:t>
+      </w:r>
+      <w:proofErr w:type="spellStart"/>
+      <w:proofErr w:type="gramStart"/>
+      <w:r>
+        <w:rPr>
+          <w:rFonts w:ascii="Times New Roman" w:hAnsi="Times New Roman" w:cs="Times New Roman"/>
+          <w:sz w:val="28"/>
+          <w:szCs w:val="28"/>
+          <w:lang w:val="en-US" w:eastAsia="ru-RU"/>
+        </w:rPr>
+        <w:t>DocumentBuilder</w:t>
+      </w:r>
+      <w:proofErr w:type="spellEnd"/>
+      <w:r>
+        <w:rPr>
+          <w:rFonts w:ascii="Times New Roman" w:hAnsi="Times New Roman" w:cs="Times New Roman"/>
+          <w:sz w:val="28"/>
+          <w:szCs w:val="28"/>
+          <w:lang w:val="en-US" w:eastAsia="ru-RU"/>
+        </w:rPr>
+        <w:t>(</w:t>
+      </w:r>
+      <w:proofErr w:type="gramEnd"/>
+      <w:r>
+        <w:rPr>
+          <w:rFonts w:ascii="Times New Roman" w:hAnsi="Times New Roman" w:cs="Times New Roman"/>
+          <w:sz w:val="28"/>
+          <w:szCs w:val="28"/>
+          <w:lang w:val="en-US" w:eastAsia="ru-RU"/>
+        </w:rPr>
+        <w:t>)</w:t>
+      </w:r>
+    </w:p>
+    <w:p>
+      <w:pPr>
+        <w:rPr>
+          <w:rFonts w:ascii="Times New Roman" w:hAnsi="Times New Roman" w:cs="Times New Roman"/>
+          <w:sz w:val="28"/>
+          <w:szCs w:val="28"/>
+          <w:lang w:val="en-US" w:eastAsia="ru-RU"/>
+        </w:rPr>
+      </w:pPr>
+      <w:r>
+        <w:rPr>
+          <w:rFonts w:ascii="Times New Roman" w:hAnsi="Times New Roman" w:cs="Times New Roman"/>
+          <w:sz w:val="28"/>
+          <w:szCs w:val="28"/>
+          <w:lang w:val="en-US" w:eastAsia="ru-RU"/>
+        </w:rPr>
+        <w:t xml:space="preserve">        </w:t>
+      </w:r>
+      <w:proofErr w:type="gramStart"/>
+      <w:r>
+        <w:rPr>
+          <w:rFonts w:ascii="Times New Roman" w:hAnsi="Times New Roman" w:cs="Times New Roman"/>
+          <w:sz w:val="28"/>
+          <w:szCs w:val="28"/>
+          <w:lang w:val="en-US" w:eastAsia="ru-RU"/>
+        </w:rPr>
+        <w:t>.</w:t>
+      </w:r>
+      <w:proofErr w:type="spellStart"/>
+      <w:r>
+        <w:rPr>
+          <w:rFonts w:ascii="Times New Roman" w:hAnsi="Times New Roman" w:cs="Times New Roman"/>
+          <w:sz w:val="28"/>
+          <w:szCs w:val="28"/>
+          <w:lang w:val="en-US" w:eastAsia="ru-RU"/>
+        </w:rPr>
+        <w:t>setTitle</w:t>
+      </w:r>
+      <w:proofErr w:type="spellEnd"/>
+      <w:proofErr w:type="gramEnd"/>
+      <w:r>
+        <w:rPr>
+          <w:rFonts w:ascii="Times New Roman" w:hAnsi="Times New Roman" w:cs="Times New Roman"/>
+          <w:sz w:val="28"/>
+          <w:szCs w:val="28"/>
+          <w:lang w:val="en-US" w:eastAsia="ru-RU"/>
+        </w:rPr>
+        <w:t>(`</w:t>
+      </w:r>
+      <w:proofErr w:type="spellStart"/>
+      <w:r>
+        <w:rPr>
+          <w:rFonts w:ascii="Times New Roman" w:hAnsi="Times New Roman" w:cs="Times New Roman"/>
+          <w:sz w:val="28"/>
+          <w:szCs w:val="28"/>
+          <w:lang w:val="en-US" w:eastAsia="ru-RU"/>
+        </w:rPr>
+        <w:t>stoei</w:t>
+      </w:r>
+      <w:proofErr w:type="spellEnd"/>
+      <w:r>
+        <w:rPr>
+          <w:rFonts w:ascii="Times New Roman" w:hAnsi="Times New Roman" w:cs="Times New Roman"/>
+          <w:sz w:val="28"/>
+          <w:szCs w:val="28"/>
+          <w:lang w:val="en-US" w:eastAsia="ru-RU"/>
+        </w:rPr>
+        <w:t xml:space="preserve"> backend </w:t>
+      </w:r>
+      <w:proofErr w:type="spellStart"/>
+      <w:r>
+        <w:rPr>
+          <w:rFonts w:ascii="Times New Roman" w:hAnsi="Times New Roman" w:cs="Times New Roman"/>
+          <w:sz w:val="28"/>
+          <w:szCs w:val="28"/>
+          <w:lang w:val="en-US" w:eastAsia="ru-RU"/>
+        </w:rPr>
+        <w:t>api</w:t>
+      </w:r>
+      <w:proofErr w:type="spellEnd"/>
+      <w:r>
+        <w:rPr>
+          <w:rFonts w:ascii="Times New Roman" w:hAnsi="Times New Roman" w:cs="Times New Roman"/>
+          <w:sz w:val="28"/>
+          <w:szCs w:val="28"/>
+          <w:lang w:val="en-US" w:eastAsia="ru-RU"/>
+        </w:rPr>
+        <w:t>`)</w:t>
+      </w:r>
+    </w:p>
+    <w:p>
+      <w:pPr>
+        <w:rPr>
+          <w:rFonts w:ascii="Times New Roman" w:hAnsi="Times New Roman" w:cs="Times New Roman"/>
+          <w:sz w:val="28"/>
+          <w:szCs w:val="28"/>
+          <w:lang w:val="en-US" w:eastAsia="ru-RU"/>
+        </w:rPr>
+      </w:pPr>
+      <w:r>
+        <w:rPr>
+          <w:rFonts w:ascii="Times New Roman" w:hAnsi="Times New Roman" w:cs="Times New Roman"/>
+          <w:sz w:val="28"/>
+          <w:szCs w:val="28"/>
+          <w:lang w:val="en-US" w:eastAsia="ru-RU"/>
+        </w:rPr>
+        <w:t xml:space="preserve">        </w:t>
+      </w:r>
+      <w:proofErr w:type="gramStart"/>
+      <w:r>
+        <w:rPr>
+          <w:rFonts w:ascii="Times New Roman" w:hAnsi="Times New Roman" w:cs="Times New Roman"/>
+          <w:sz w:val="28"/>
+          <w:szCs w:val="28"/>
+          <w:lang w:val="en-US" w:eastAsia="ru-RU"/>
+        </w:rPr>
+        <w:t>.</w:t>
+      </w:r>
+      <w:proofErr w:type="spellStart"/>
+      <w:r>
+        <w:rPr>
+          <w:rFonts w:ascii="Times New Roman" w:hAnsi="Times New Roman" w:cs="Times New Roman"/>
+          <w:sz w:val="28"/>
+          <w:szCs w:val="28"/>
+          <w:lang w:val="en-US" w:eastAsia="ru-RU"/>
+        </w:rPr>
+        <w:t>setDescription</w:t>
+      </w:r>
+      <w:proofErr w:type="spellEnd"/>
+      <w:proofErr w:type="gramEnd"/>
+      <w:r>
+        <w:rPr>
+          <w:rFonts w:ascii="Times New Roman" w:hAnsi="Times New Roman" w:cs="Times New Roman"/>
+          <w:sz w:val="28"/>
+          <w:szCs w:val="28"/>
+          <w:lang w:val="en-US" w:eastAsia="ru-RU"/>
+        </w:rPr>
+        <w:t>(`</w:t>
+      </w:r>
+      <w:proofErr w:type="spellStart"/>
+      <w:r>
+        <w:rPr>
+          <w:rFonts w:ascii="Times New Roman" w:hAnsi="Times New Roman" w:cs="Times New Roman"/>
+          <w:sz w:val="28"/>
+          <w:szCs w:val="28"/>
+          <w:lang w:val="en-US" w:eastAsia="ru-RU"/>
+        </w:rPr>
+        <w:t>api</w:t>
+      </w:r>
+      <w:proofErr w:type="spellEnd"/>
+      <w:r>
+        <w:rPr>
+          <w:rFonts w:ascii="Times New Roman" w:hAnsi="Times New Roman" w:cs="Times New Roman"/>
+          <w:sz w:val="28"/>
+          <w:szCs w:val="28"/>
+          <w:lang w:val="en-US" w:eastAsia="ru-RU"/>
+        </w:rPr>
+        <w:t xml:space="preserve">, backend, </w:t>
+      </w:r>
+      <w:proofErr w:type="spellStart"/>
+      <w:r>
+        <w:rPr>
+          <w:rFonts w:ascii="Times New Roman" w:hAnsi="Times New Roman" w:cs="Times New Roman"/>
+          <w:sz w:val="28"/>
+          <w:szCs w:val="28"/>
+          <w:lang w:val="en-US" w:eastAsia="ru-RU"/>
+        </w:rPr>
+        <w:t>stoei</w:t>
+      </w:r>
+      <w:proofErr w:type="spellEnd"/>
+      <w:r>
+        <w:rPr>
+          <w:rFonts w:ascii="Times New Roman" w:hAnsi="Times New Roman" w:cs="Times New Roman"/>
+          <w:sz w:val="28"/>
+          <w:szCs w:val="28"/>
+          <w:lang w:val="en-US" w:eastAsia="ru-RU"/>
+        </w:rPr>
+        <w:t>`)</w:t>
+      </w:r>
+    </w:p>
+    <w:p>
+      <w:pPr>
+        <w:rPr>
+          <w:rFonts w:ascii="Times New Roman" w:hAnsi="Times New Roman" w:cs="Times New Roman"/>
+          <w:sz w:val="28"/>
+          <w:szCs w:val="28"/>
+          <w:lang w:val="en-US" w:eastAsia="ru-RU"/>
+        </w:rPr>
+      </w:pPr>
+      <w:r>
+        <w:rPr>
+          <w:rFonts w:ascii="Times New Roman" w:hAnsi="Times New Roman" w:cs="Times New Roman"/>
+          <w:sz w:val="28"/>
+          <w:szCs w:val="28"/>
+          <w:lang w:val="en-US" w:eastAsia="ru-RU"/>
+        </w:rPr>
+        <w:t xml:space="preserve">        </w:t>
+      </w:r>
+      <w:proofErr w:type="gramStart"/>
+      <w:r>
+        <w:rPr>
+          <w:rFonts w:ascii="Times New Roman" w:hAnsi="Times New Roman" w:cs="Times New Roman"/>
+          <w:sz w:val="28"/>
+          <w:szCs w:val="28"/>
+          <w:lang w:val="en-US" w:eastAsia="ru-RU"/>
+        </w:rPr>
+        <w:t>.</w:t>
+      </w:r>
+      <w:proofErr w:type="spellStart"/>
+      <w:r>
+        <w:rPr>
+          <w:rFonts w:ascii="Times New Roman" w:hAnsi="Times New Roman" w:cs="Times New Roman"/>
+          <w:sz w:val="28"/>
+          <w:szCs w:val="28"/>
+          <w:lang w:val="en-US" w:eastAsia="ru-RU"/>
+        </w:rPr>
+        <w:t>setVersion</w:t>
+      </w:r>
+      <w:proofErr w:type="spellEnd"/>
+      <w:proofErr w:type="gramEnd"/>
+      <w:r>
+        <w:rPr>
+          <w:rFonts w:ascii="Times New Roman" w:hAnsi="Times New Roman" w:cs="Times New Roman"/>
+          <w:sz w:val="28"/>
+          <w:szCs w:val="28"/>
+          <w:lang w:val="en-US" w:eastAsia="ru-RU"/>
+        </w:rPr>
+        <w:t>('0.0.1')</w:t>
+      </w:r>
+    </w:p>
+    <w:p>
+      <w:pPr>
+        <w:rPr>
+          <w:rFonts w:ascii="Times New Roman" w:hAnsi="Times New Roman" w:cs="Times New Roman"/>
+          <w:sz w:val="28"/>
+          <w:szCs w:val="28"/>
+          <w:lang w:val="en-US" w:eastAsia="ru-RU"/>
+        </w:rPr>
+      </w:pPr>
+      <w:r>
+        <w:rPr>
+          <w:rFonts w:ascii="Times New Roman" w:hAnsi="Times New Roman" w:cs="Times New Roman"/>
+          <w:sz w:val="28"/>
+          <w:szCs w:val="28"/>
+          <w:lang w:val="en-US" w:eastAsia="ru-RU"/>
+        </w:rPr>
+        <w:t xml:space="preserve">        </w:t>
+      </w:r>
+      <w:proofErr w:type="gramStart"/>
+      <w:r>
+        <w:rPr>
+          <w:rFonts w:ascii="Times New Roman" w:hAnsi="Times New Roman" w:cs="Times New Roman"/>
+          <w:sz w:val="28"/>
+          <w:szCs w:val="28"/>
+          <w:lang w:val="en-US" w:eastAsia="ru-RU"/>
+        </w:rPr>
+        <w:t>.</w:t>
+      </w:r>
+      <w:proofErr w:type="spellStart"/>
+      <w:r>
+        <w:rPr>
+          <w:rFonts w:ascii="Times New Roman" w:hAnsi="Times New Roman" w:cs="Times New Roman"/>
+          <w:sz w:val="28"/>
+          <w:szCs w:val="28"/>
+          <w:lang w:val="en-US" w:eastAsia="ru-RU"/>
+        </w:rPr>
+        <w:t>addTag</w:t>
+      </w:r>
+      <w:proofErr w:type="spellEnd"/>
+      <w:proofErr w:type="gramEnd"/>
+      <w:r>
+        <w:rPr>
+          <w:rFonts w:ascii="Times New Roman" w:hAnsi="Times New Roman" w:cs="Times New Roman"/>
+          <w:sz w:val="28"/>
+          <w:szCs w:val="28"/>
+          <w:lang w:val="en-US" w:eastAsia="ru-RU"/>
+        </w:rPr>
+        <w:t>(`</w:t>
+      </w:r>
+      <w:proofErr w:type="spellStart"/>
+      <w:r>
+        <w:rPr>
+          <w:rFonts w:ascii="Times New Roman" w:hAnsi="Times New Roman" w:cs="Times New Roman"/>
+          <w:sz w:val="28"/>
+          <w:szCs w:val="28"/>
+          <w:lang w:val="en-US" w:eastAsia="ru-RU"/>
+        </w:rPr>
+        <w:t>Portnov</w:t>
+      </w:r>
+      <w:proofErr w:type="spellEnd"/>
+      <w:r>
+        <w:rPr>
+          <w:rFonts w:ascii="Times New Roman" w:hAnsi="Times New Roman" w:cs="Times New Roman"/>
+          <w:sz w:val="28"/>
+          <w:szCs w:val="28"/>
+          <w:lang w:val="en-US" w:eastAsia="ru-RU"/>
+        </w:rPr>
+        <w:t xml:space="preserve"> N.V. 873603 backend`)</w:t>
+      </w:r>
+    </w:p>
+    <w:p>
+      <w:pPr>
+        <w:rPr>
+          <w:rFonts w:ascii="Times New Roman" w:hAnsi="Times New Roman" w:cs="Times New Roman"/>
+          <w:sz w:val="28"/>
+          <w:szCs w:val="28"/>
+          <w:lang w:val="en-US" w:eastAsia="ru-RU"/>
+        </w:rPr>
+      </w:pPr>
+      <w:r>
+        <w:rPr>
+          <w:rFonts w:ascii="Times New Roman" w:hAnsi="Times New Roman" w:cs="Times New Roman"/>
+          <w:sz w:val="28"/>
+          <w:szCs w:val="28"/>
+          <w:lang w:val="en-US" w:eastAsia="ru-RU"/>
+        </w:rPr>
+        <w:t xml:space="preserve">        </w:t>
+      </w:r>
+      <w:proofErr w:type="gramStart"/>
+      <w:r>
+        <w:rPr>
+          <w:rFonts w:ascii="Times New Roman" w:hAnsi="Times New Roman" w:cs="Times New Roman"/>
+          <w:sz w:val="28"/>
+          <w:szCs w:val="28"/>
+          <w:lang w:val="en-US" w:eastAsia="ru-RU"/>
+        </w:rPr>
+        <w:t>.build</w:t>
+      </w:r>
+      <w:proofErr w:type="gramEnd"/>
+      <w:r>
+        <w:rPr>
+          <w:rFonts w:ascii="Times New Roman" w:hAnsi="Times New Roman" w:cs="Times New Roman"/>
+          <w:sz w:val="28"/>
+          <w:szCs w:val="28"/>
+          <w:lang w:val="en-US" w:eastAsia="ru-RU"/>
+        </w:rPr>
+        <w:t>()</w:t>
+      </w:r>
+    </w:p>
+    <w:p>
+      <w:pPr>
+        <w:rPr>
+          <w:rFonts w:ascii="Times New Roman" w:hAnsi="Times New Roman" w:cs="Times New Roman"/>
+          <w:sz w:val="28"/>
+          <w:szCs w:val="28"/>
+          <w:lang w:val="en-US" w:eastAsia="ru-RU"/>
+        </w:rPr>
+      </w:pPr>
+      <w:r>
+        <w:rPr>
+          <w:rFonts w:ascii="Times New Roman" w:hAnsi="Times New Roman" w:cs="Times New Roman"/>
+          <w:sz w:val="28"/>
+          <w:szCs w:val="28"/>
+          <w:lang w:val="en-US" w:eastAsia="ru-RU"/>
+        </w:rPr>
+        <w:t xml:space="preserve">    </w:t>
+      </w:r>
+      <w:proofErr w:type="spellStart"/>
+      <w:r>
+        <w:rPr>
+          <w:rFonts w:ascii="Times New Roman" w:hAnsi="Times New Roman" w:cs="Times New Roman"/>
+          <w:sz w:val="28"/>
+          <w:szCs w:val="28"/>
+          <w:lang w:val="en-US" w:eastAsia="ru-RU"/>
+        </w:rPr>
+        <w:t>const</w:t>
+      </w:r>
+      <w:proofErr w:type="spellEnd"/>
+      <w:r>
+        <w:rPr>
+          <w:rFonts w:ascii="Times New Roman" w:hAnsi="Times New Roman" w:cs="Times New Roman"/>
+          <w:sz w:val="28"/>
+          <w:szCs w:val="28"/>
+          <w:lang w:val="en-US" w:eastAsia="ru-RU"/>
+        </w:rPr>
+        <w:t xml:space="preserve"> document = </w:t>
+      </w:r>
+      <w:proofErr w:type="spellStart"/>
+      <w:r>
+        <w:rPr>
+          <w:rFonts w:ascii="Times New Roman" w:hAnsi="Times New Roman" w:cs="Times New Roman"/>
+          <w:sz w:val="28"/>
+          <w:szCs w:val="28"/>
+          <w:lang w:val="en-US" w:eastAsia="ru-RU"/>
+        </w:rPr>
+        <w:t>SwaggerModule.createDocument</w:t>
+      </w:r>
+      <w:proofErr w:type="spellEnd"/>
+      <w:r>
+        <w:rPr>
+          <w:rFonts w:ascii="Times New Roman" w:hAnsi="Times New Roman" w:cs="Times New Roman"/>
+          <w:sz w:val="28"/>
+          <w:szCs w:val="28"/>
+          <w:lang w:val="en-US" w:eastAsia="ru-RU"/>
+        </w:rPr>
+        <w:t xml:space="preserve">(app, </w:t>
+      </w:r>
+      <w:proofErr w:type="spellStart"/>
+      <w:r>
+        <w:rPr>
+          <w:rFonts w:ascii="Times New Roman" w:hAnsi="Times New Roman" w:cs="Times New Roman"/>
+          <w:sz w:val="28"/>
+          <w:szCs w:val="28"/>
+          <w:lang w:val="en-US" w:eastAsia="ru-RU"/>
+        </w:rPr>
+        <w:t>config</w:t>
+      </w:r>
+      <w:proofErr w:type="spellEnd"/>
+      <w:r>
+        <w:rPr>
+          <w:rFonts w:ascii="Times New Roman" w:hAnsi="Times New Roman" w:cs="Times New Roman"/>
+          <w:sz w:val="28"/>
+          <w:szCs w:val="28"/>
+          <w:lang w:val="en-US" w:eastAsia="ru-RU"/>
+        </w:rPr>
+        <w:t>)</w:t>
+      </w:r>
+    </w:p>
+    <w:p>
+      <w:pPr>
+        <w:rPr>
+          <w:rFonts w:ascii="Times New Roman" w:hAnsi="Times New Roman" w:cs="Times New Roman"/>
+          <w:sz w:val="28"/>
+          <w:szCs w:val="28"/>
+          <w:lang w:val="en-US" w:eastAsia="ru-RU"/>
+        </w:rPr>
+      </w:pPr>
+      <w:r>
+        <w:rPr>
+          <w:rFonts w:ascii="Times New Roman" w:hAnsi="Times New Roman" w:cs="Times New Roman"/>
+          <w:sz w:val="28"/>
+          <w:szCs w:val="28"/>
+          <w:lang w:val="en-US" w:eastAsia="ru-RU"/>
+        </w:rPr>
+        <w:t xml:space="preserve">    </w:t>
+      </w:r>
+      <w:proofErr w:type="spellStart"/>
+      <w:r>
+        <w:rPr>
+          <w:rFonts w:ascii="Times New Roman" w:hAnsi="Times New Roman" w:cs="Times New Roman"/>
+          <w:sz w:val="28"/>
+          <w:szCs w:val="28"/>
+          <w:lang w:val="en-US" w:eastAsia="ru-RU"/>
+        </w:rPr>
+        <w:t>SwaggerModule.setup</w:t>
+      </w:r>
+      <w:proofErr w:type="spellEnd"/>
+      <w:r>
+        <w:rPr>
+          <w:rFonts w:ascii="Times New Roman" w:hAnsi="Times New Roman" w:cs="Times New Roman"/>
+          <w:sz w:val="28"/>
+          <w:szCs w:val="28"/>
+          <w:lang w:val="en-US" w:eastAsia="ru-RU"/>
+        </w:rPr>
+        <w:t>('/</w:t>
+      </w:r>
+      <w:proofErr w:type="spellStart"/>
+      <w:r>
+        <w:rPr>
+          <w:rFonts w:ascii="Times New Roman" w:hAnsi="Times New Roman" w:cs="Times New Roman"/>
+          <w:sz w:val="28"/>
+          <w:szCs w:val="28"/>
+          <w:lang w:val="en-US" w:eastAsia="ru-RU"/>
+        </w:rPr>
+        <w:t>api</w:t>
+      </w:r>
+      <w:proofErr w:type="spellEnd"/>
+      <w:r>
+        <w:rPr>
+          <w:rFonts w:ascii="Times New Roman" w:hAnsi="Times New Roman" w:cs="Times New Roman"/>
+          <w:sz w:val="28"/>
+          <w:szCs w:val="28"/>
+          <w:lang w:val="en-US" w:eastAsia="ru-RU"/>
+        </w:rPr>
+        <w:t>/docs', app, document)</w:t>
+      </w:r>
+    </w:p>
+    <w:p>
+      <w:pPr>
+        <w:rPr>
+          <w:rFonts w:ascii="Times New Roman" w:hAnsi="Times New Roman" w:cs="Times New Roman"/>
+          <w:sz w:val="28"/>
+          <w:szCs w:val="28"/>
+          <w:lang w:val="en-US" w:eastAsia="ru-RU"/>
+        </w:rPr>
+      </w:pPr>
+      <w:r>
+        <w:rPr>
+          <w:rFonts w:ascii="Times New Roman" w:hAnsi="Times New Roman" w:cs="Times New Roman"/>
+          <w:sz w:val="28"/>
+          <w:szCs w:val="28"/>
+          <w:lang w:val="en-US" w:eastAsia="ru-RU"/>
+        </w:rPr>
+        <w:t xml:space="preserve">    // </w:t>
+      </w:r>
+      <w:proofErr w:type="spellStart"/>
+      <w:proofErr w:type="gramStart"/>
+      <w:r>
+        <w:rPr>
+          <w:rFonts w:ascii="Times New Roman" w:hAnsi="Times New Roman" w:cs="Times New Roman"/>
+          <w:sz w:val="28"/>
+          <w:szCs w:val="28"/>
+          <w:lang w:val="en-US" w:eastAsia="ru-RU"/>
+        </w:rPr>
+        <w:t>app.useGlobalGuards</w:t>
+      </w:r>
+      <w:proofErr w:type="spellEnd"/>
+      <w:proofErr w:type="gramEnd"/>
+      <w:r>
+        <w:rPr>
+          <w:rFonts w:ascii="Times New Roman" w:hAnsi="Times New Roman" w:cs="Times New Roman"/>
+          <w:sz w:val="28"/>
+          <w:szCs w:val="28"/>
+          <w:lang w:val="en-US" w:eastAsia="ru-RU"/>
+        </w:rPr>
+        <w:t>(</w:t>
+      </w:r>
+      <w:proofErr w:type="spellStart"/>
+      <w:r>
+        <w:rPr>
+          <w:rFonts w:ascii="Times New Roman" w:hAnsi="Times New Roman" w:cs="Times New Roman"/>
+          <w:sz w:val="28"/>
+          <w:szCs w:val="28"/>
+          <w:lang w:val="en-US" w:eastAsia="ru-RU"/>
+        </w:rPr>
+        <w:t>JwtAuthGuard</w:t>
+      </w:r>
+      <w:proofErr w:type="spellEnd"/>
+      <w:r>
+        <w:rPr>
+          <w:rFonts w:ascii="Times New Roman" w:hAnsi="Times New Roman" w:cs="Times New Roman"/>
+          <w:sz w:val="28"/>
+          <w:szCs w:val="28"/>
+          <w:lang w:val="en-US" w:eastAsia="ru-RU"/>
+        </w:rPr>
+        <w:t>)</w:t>
+      </w:r>
+    </w:p>
+    <w:p>
+      <w:pPr>
+        <w:rPr>
+          <w:rFonts w:ascii="Times New Roman" w:hAnsi="Times New Roman" w:cs="Times New Roman"/>
+          <w:sz w:val="28"/>
+          <w:szCs w:val="28"/>
+          <w:lang w:val="en-US" w:eastAsia="ru-RU"/>
+        </w:rPr>
+      </w:pPr>
+      <w:r>
+        <w:rPr>
+          <w:rFonts w:ascii="Times New Roman" w:hAnsi="Times New Roman" w:cs="Times New Roman"/>
+          <w:sz w:val="28"/>
+          <w:szCs w:val="28"/>
+          <w:lang w:val="en-US" w:eastAsia="ru-RU"/>
+        </w:rPr>
+        <w:t xml:space="preserve">    </w:t>
+      </w:r>
+      <w:proofErr w:type="spellStart"/>
+      <w:proofErr w:type="gramStart"/>
+      <w:r>
+        <w:rPr>
+          <w:rFonts w:ascii="Times New Roman" w:hAnsi="Times New Roman" w:cs="Times New Roman"/>
+          <w:sz w:val="28"/>
+          <w:szCs w:val="28"/>
+          <w:lang w:val="en-US" w:eastAsia="ru-RU"/>
+        </w:rPr>
+        <w:t>app.enableCors</w:t>
+      </w:r>
+      <w:proofErr w:type="spellEnd"/>
+      <w:proofErr w:type="gramEnd"/>
+      <w:r>
+        <w:rPr>
+          <w:rFonts w:ascii="Times New Roman" w:hAnsi="Times New Roman" w:cs="Times New Roman"/>
+          <w:sz w:val="28"/>
+          <w:szCs w:val="28"/>
+          <w:lang w:val="en-US" w:eastAsia="ru-RU"/>
+        </w:rPr>
+        <w:t>({</w:t>
+      </w:r>
+    </w:p>
+    <w:p>
+      <w:pPr>
+        <w:rPr>
+          <w:rFonts w:ascii="Times New Roman" w:hAnsi="Times New Roman" w:cs="Times New Roman"/>
+          <w:sz w:val="28"/>
+          <w:szCs w:val="28"/>
+          <w:lang w:val="en-US" w:eastAsia="ru-RU"/>
+        </w:rPr>
+      </w:pPr>
+      <w:r>
+        <w:rPr>
+          <w:rFonts w:ascii="Times New Roman" w:hAnsi="Times New Roman" w:cs="Times New Roman"/>
+          <w:sz w:val="28"/>
+          <w:szCs w:val="28"/>
+          <w:lang w:val="en-US" w:eastAsia="ru-RU"/>
+        </w:rPr>
         <w:t>        origin: true,</w:t>
       </w:r>
     </w:p>
@@ -13947,18 +15609,19 @@
           <w:szCs w:val="28"/>
           <w:lang w:val="en-US" w:eastAsia="ru-RU"/>
         </w:rPr>
-        <w:t>        allowedHeaders:</w:t>
-      </w:r>
-    </w:p>
-    <w:p>
-      <w:pPr>
+        <w:t xml:space="preserve">        </w:t>
+      </w:r>
+      <w:proofErr w:type="spellStart"/>
+      <w:r>
         <w:rPr>
           <w:rFonts w:ascii="Times New Roman" w:hAnsi="Times New Roman" w:cs="Times New Roman"/>
           <w:sz w:val="28"/>
           <w:szCs w:val="28"/>
           <w:lang w:val="en-US" w:eastAsia="ru-RU"/>
         </w:rPr>
-      </w:pPr>
+        <w:t>allowedHeaders</w:t>
+      </w:r>
+      <w:proofErr w:type="spellEnd"/>
       <w:r>
         <w:rPr>
           <w:rFonts w:ascii="Times New Roman" w:hAnsi="Times New Roman" w:cs="Times New Roman"/>
@@ -13966,6 +15629,25 @@
           <w:szCs w:val="28"/>
           <w:lang w:val="en-US" w:eastAsia="ru-RU"/>
         </w:rPr>
+        <w:t>:</w:t>
+      </w:r>
+    </w:p>
+    <w:p>
+      <w:pPr>
+        <w:rPr>
+          <w:rFonts w:ascii="Times New Roman" w:hAnsi="Times New Roman" w:cs="Times New Roman"/>
+          <w:sz w:val="28"/>
+          <w:szCs w:val="28"/>
+          <w:lang w:val="en-US" w:eastAsia="ru-RU"/>
+        </w:rPr>
+      </w:pPr>
+      <w:r>
+        <w:rPr>
+          <w:rFonts w:ascii="Times New Roman" w:hAnsi="Times New Roman" w:cs="Times New Roman"/>
+          <w:sz w:val="28"/>
+          <w:szCs w:val="28"/>
+          <w:lang w:val="en-US" w:eastAsia="ru-RU"/>
+        </w:rPr>
         <w:t>            'X-Requested-With, X-HTTP-Method-Override, Content-Type, Accept, Observe',</w:t>
       </w:r>
     </w:p>
@@ -13985,18 +15667,19 @@
           <w:szCs w:val="28"/>
           <w:lang w:val="en-US" w:eastAsia="ru-RU"/>
         </w:rPr>
-        <w:t>        methods: 'GET,PUT,POST,DELETE,UPDATE,OPTIONS',</w:t>
-      </w:r>
-    </w:p>
-    <w:p>
-      <w:pPr>
+        <w:t>        methods: '</w:t>
+      </w:r>
+      <w:proofErr w:type="gramStart"/>
+      <w:r>
         <w:rPr>
           <w:rFonts w:ascii="Times New Roman" w:hAnsi="Times New Roman" w:cs="Times New Roman"/>
           <w:sz w:val="28"/>
           <w:szCs w:val="28"/>
           <w:lang w:val="en-US" w:eastAsia="ru-RU"/>
         </w:rPr>
-      </w:pPr>
+        <w:t>GET,PUT</w:t>
+      </w:r>
+      <w:proofErr w:type="gramEnd"/>
       <w:r>
         <w:rPr>
           <w:rFonts w:ascii="Times New Roman" w:hAnsi="Times New Roman" w:cs="Times New Roman"/>
@@ -14004,6 +15687,25 @@
           <w:szCs w:val="28"/>
           <w:lang w:val="en-US" w:eastAsia="ru-RU"/>
         </w:rPr>
+        <w:t>,POST,DELETE,UPDATE,OPTIONS',</w:t>
+      </w:r>
+    </w:p>
+    <w:p>
+      <w:pPr>
+        <w:rPr>
+          <w:rFonts w:ascii="Times New Roman" w:hAnsi="Times New Roman" w:cs="Times New Roman"/>
+          <w:sz w:val="28"/>
+          <w:szCs w:val="28"/>
+          <w:lang w:val="en-US" w:eastAsia="ru-RU"/>
+        </w:rPr>
+      </w:pPr>
+      <w:r>
+        <w:rPr>
+          <w:rFonts w:ascii="Times New Roman" w:hAnsi="Times New Roman" w:cs="Times New Roman"/>
+          <w:sz w:val="28"/>
+          <w:szCs w:val="28"/>
+          <w:lang w:val="en-US" w:eastAsia="ru-RU"/>
+        </w:rPr>
         <w:t>        credentials: true,</w:t>
       </w:r>
     </w:p>
@@ -14042,18 +15744,21 @@
           <w:szCs w:val="28"/>
           <w:lang w:val="en-US" w:eastAsia="ru-RU"/>
         </w:rPr>
-        <w:t>    await app.listen(PORT, () =&gt; {</w:t>
-      </w:r>
-    </w:p>
-    <w:p>
-      <w:pPr>
+        <w:t xml:space="preserve">    await </w:t>
+      </w:r>
+      <w:proofErr w:type="spellStart"/>
+      <w:proofErr w:type="gramStart"/>
+      <w:r>
         <w:rPr>
           <w:rFonts w:ascii="Times New Roman" w:hAnsi="Times New Roman" w:cs="Times New Roman"/>
           <w:sz w:val="28"/>
           <w:szCs w:val="28"/>
           <w:lang w:val="en-US" w:eastAsia="ru-RU"/>
         </w:rPr>
-      </w:pPr>
+        <w:t>app.listen</w:t>
+      </w:r>
+      <w:proofErr w:type="spellEnd"/>
+      <w:proofErr w:type="gramEnd"/>
       <w:r>
         <w:rPr>
           <w:rFonts w:ascii="Times New Roman" w:hAnsi="Times New Roman" w:cs="Times New Roman"/>
@@ -14061,19 +15766,29 @@
           <w:szCs w:val="28"/>
           <w:lang w:val="en-US" w:eastAsia="ru-RU"/>
         </w:rPr>
+        <w:t>(PORT, () =&gt; {</w:t>
+      </w:r>
+    </w:p>
+    <w:p>
+      <w:pPr>
+        <w:rPr>
+          <w:rFonts w:ascii="Times New Roman" w:hAnsi="Times New Roman" w:cs="Times New Roman"/>
+          <w:sz w:val="28"/>
+          <w:szCs w:val="28"/>
+          <w:lang w:val="en-US" w:eastAsia="ru-RU"/>
+        </w:rPr>
+      </w:pPr>
+      <w:r>
+        <w:rPr>
+          <w:rFonts w:ascii="Times New Roman" w:hAnsi="Times New Roman" w:cs="Times New Roman"/>
+          <w:sz w:val="28"/>
+          <w:szCs w:val="28"/>
+          <w:lang w:val="en-US" w:eastAsia="ru-RU"/>
+        </w:rPr>
         <w:lastRenderedPageBreak/>
-        <w:t>        console.log(`server started on port ${PORT}`)</w:t>
-      </w:r>
-    </w:p>
-    <w:p>
-      <w:pPr>
-        <w:rPr>
-          <w:rFonts w:ascii="Times New Roman" w:hAnsi="Times New Roman" w:cs="Times New Roman"/>
-          <w:sz w:val="28"/>
-          <w:szCs w:val="28"/>
-          <w:lang w:eastAsia="ru-RU"/>
-        </w:rPr>
-      </w:pPr>
+        <w:t xml:space="preserve">        </w:t>
+      </w:r>
+      <w:proofErr w:type="gramStart"/>
       <w:r>
         <w:rPr>
           <w:rFonts w:ascii="Times New Roman" w:hAnsi="Times New Roman" w:cs="Times New Roman"/>
@@ -14081,6 +15796,35 @@
           <w:szCs w:val="28"/>
           <w:lang w:val="en-US" w:eastAsia="ru-RU"/>
         </w:rPr>
+        <w:t>console.log(</w:t>
+      </w:r>
+      <w:proofErr w:type="gramEnd"/>
+      <w:r>
+        <w:rPr>
+          <w:rFonts w:ascii="Times New Roman" w:hAnsi="Times New Roman" w:cs="Times New Roman"/>
+          <w:sz w:val="28"/>
+          <w:szCs w:val="28"/>
+          <w:lang w:val="en-US" w:eastAsia="ru-RU"/>
+        </w:rPr>
+        <w:t>`server started on port ${PORT}`)</w:t>
+      </w:r>
+    </w:p>
+    <w:p>
+      <w:pPr>
+        <w:rPr>
+          <w:rFonts w:ascii="Times New Roman" w:hAnsi="Times New Roman" w:cs="Times New Roman"/>
+          <w:sz w:val="28"/>
+          <w:szCs w:val="28"/>
+          <w:lang w:eastAsia="ru-RU"/>
+        </w:rPr>
+      </w:pPr>
+      <w:r>
+        <w:rPr>
+          <w:rFonts w:ascii="Times New Roman" w:hAnsi="Times New Roman" w:cs="Times New Roman"/>
+          <w:sz w:val="28"/>
+          <w:szCs w:val="28"/>
+          <w:lang w:val="en-US" w:eastAsia="ru-RU"/>
+        </w:rPr>
         <w:t xml:space="preserve">    </w:t>
       </w:r>
       <w:r>
@@ -14121,14 +15865,36 @@
           <w:lang w:eastAsia="ru-RU"/>
         </w:rPr>
       </w:pPr>
-      <w:r>
-        <w:rPr>
-          <w:rFonts w:ascii="Times New Roman" w:hAnsi="Times New Roman" w:cs="Times New Roman"/>
-          <w:sz w:val="28"/>
-          <w:szCs w:val="28"/>
-          <w:lang w:eastAsia="ru-RU"/>
-        </w:rPr>
-        <w:t>start()</w:t>
+      <w:proofErr w:type="spellStart"/>
+      <w:proofErr w:type="gramStart"/>
+      <w:r>
+        <w:rPr>
+          <w:rFonts w:ascii="Times New Roman" w:hAnsi="Times New Roman" w:cs="Times New Roman"/>
+          <w:sz w:val="28"/>
+          <w:szCs w:val="28"/>
+          <w:lang w:eastAsia="ru-RU"/>
+        </w:rPr>
+        <w:t>start</w:t>
+      </w:r>
+      <w:proofErr w:type="spellEnd"/>
+      <w:r>
+        <w:rPr>
+          <w:rFonts w:ascii="Times New Roman" w:hAnsi="Times New Roman" w:cs="Times New Roman"/>
+          <w:sz w:val="28"/>
+          <w:szCs w:val="28"/>
+          <w:lang w:eastAsia="ru-RU"/>
+        </w:rPr>
+        <w:t>(</w:t>
+      </w:r>
+      <w:proofErr w:type="gramEnd"/>
+      <w:r>
+        <w:rPr>
+          <w:rFonts w:ascii="Times New Roman" w:hAnsi="Times New Roman" w:cs="Times New Roman"/>
+          <w:sz w:val="28"/>
+          <w:szCs w:val="28"/>
+          <w:lang w:eastAsia="ru-RU"/>
+        </w:rPr>
+        <w:t>)</w:t>
       </w:r>
     </w:p>
     <w:p>
@@ -14150,7 +15916,7 @@
 </file>
 
 <file path=word/endnotes.xml><?xml version="1.0" encoding="utf-8"?>
-<w:endnotes xmlns:wpc="http://schemas.microsoft.com/office/word/2010/wordprocessingCanvas" xmlns:cx="http://schemas.microsoft.com/office/drawing/2014/chartex" xmlns:cx1="http://schemas.microsoft.com/office/drawing/2015/9/8/chartex" xmlns:cx2="http://schemas.microsoft.com/office/drawing/2015/10/21/chartex" xmlns:cx3="http://schemas.microsoft.com/office/drawing/2016/5/9/chartex" xmlns:cx4="http://schemas.microsoft.com/office/drawing/2016/5/10/chartex" xmlns:cx5="http://schemas.microsoft.com/office/drawing/2016/5/11/chartex" xmlns:cx6="http://schemas.microsoft.com/office/drawing/2016/5/12/chartex" xmlns:cx7="http://schemas.microsoft.com/office/drawing/2016/5/13/chartex" xmlns:cx8="http://schemas.microsoft.com/office/drawing/2016/5/14/chartex" xmlns:mc="http://schemas.openxmlformats.org/markup-compatibility/2006" xmlns:aink="http://schemas.microsoft.com/office/drawing/2016/ink" xmlns:am3d="http://schemas.microsoft.com/office/drawing/2017/model3d" xmlns:o="urn:schemas-microsoft-com:office:office" xmlns:r="http://schemas.openxmlformats.org/officeDocument/2006/relationships" xmlns:m="http://schemas.openxmlformats.org/officeDocument/2006/math" xmlns:v="urn:schemas-microsoft-com:vml" xmlns:wp14="http://schemas.microsoft.com/office/word/2010/wordprocessingDrawing" xmlns:wp="http://schemas.openxmlformats.org/drawingml/2006/wordprocessingDrawing" xmlns:w10="urn:schemas-microsoft-com:office:word" xmlns:w="http://schemas.openxmlformats.org/wordprocessingml/2006/main" xmlns:w14="http://schemas.microsoft.com/office/word/2010/wordml" xmlns:w15="http://schemas.microsoft.com/office/word/2012/wordml" xmlns:w16cex="http://schemas.microsoft.com/office/word/2018/wordml/cex" xmlns:w16cid="http://schemas.microsoft.com/office/word/2016/wordml/cid" xmlns:w16="http://schemas.microsoft.com/office/word/2018/wordml" xmlns:w16sdtdh="http://schemas.microsoft.com/office/word/2020/wordml/sdtdatahash" xmlns:w16se="http://schemas.microsoft.com/office/word/2015/wordml/symex" xmlns:wpg="http://schemas.microsoft.com/office/word/2010/wordprocessingGroup" xmlns:wpi="http://schemas.microsoft.com/office/word/2010/wordprocessingInk" xmlns:wne="http://schemas.microsoft.com/office/word/2006/wordml" xmlns:wps="http://schemas.microsoft.com/office/word/2010/wordprocessingShape" mc:Ignorable="w14 w15 w16se w16cid w16 w16cex w16sdtdh wp14">
+<w:endnotes xmlns:wpc="http://schemas.microsoft.com/office/word/2010/wordprocessingCanvas" xmlns:cx="http://schemas.microsoft.com/office/drawing/2014/chartex" xmlns:cx1="http://schemas.microsoft.com/office/drawing/2015/9/8/chartex" xmlns:mc="http://schemas.openxmlformats.org/markup-compatibility/2006" xmlns:o="urn:schemas-microsoft-com:office:office" xmlns:r="http://schemas.openxmlformats.org/officeDocument/2006/relationships" xmlns:m="http://schemas.openxmlformats.org/officeDocument/2006/math" xmlns:v="urn:schemas-microsoft-com:vml" xmlns:wp14="http://schemas.microsoft.com/office/word/2010/wordprocessingDrawing" xmlns:wp="http://schemas.openxmlformats.org/drawingml/2006/wordprocessingDrawing" xmlns:w10="urn:schemas-microsoft-com:office:word" xmlns:w="http://schemas.openxmlformats.org/wordprocessingml/2006/main" xmlns:w14="http://schemas.microsoft.com/office/word/2010/wordml" xmlns:w15="http://schemas.microsoft.com/office/word/2012/wordml" xmlns:w16se="http://schemas.microsoft.com/office/word/2015/wordml/symex" xmlns:wpg="http://schemas.microsoft.com/office/word/2010/wordprocessingGroup" xmlns:wpi="http://schemas.microsoft.com/office/word/2010/wordprocessingInk" xmlns:wne="http://schemas.microsoft.com/office/word/2006/wordml" xmlns:wps="http://schemas.microsoft.com/office/word/2010/wordprocessingShape" mc:Ignorable="w14 w15 w16se wp14">
   <w:endnote w:type="separator" w:id="-1">
     <w:p>
       <w:pPr>
@@ -14175,7 +15941,7 @@
 </file>
 
 <file path=word/footer1.xml><?xml version="1.0" encoding="utf-8"?>
-<w:ftr xmlns:wpc="http://schemas.microsoft.com/office/word/2010/wordprocessingCanvas" xmlns:cx="http://schemas.microsoft.com/office/drawing/2014/chartex" xmlns:cx1="http://schemas.microsoft.com/office/drawing/2015/9/8/chartex" xmlns:cx2="http://schemas.microsoft.com/office/drawing/2015/10/21/chartex" xmlns:cx3="http://schemas.microsoft.com/office/drawing/2016/5/9/chartex" xmlns:cx4="http://schemas.microsoft.com/office/drawing/2016/5/10/chartex" xmlns:cx5="http://schemas.microsoft.com/office/drawing/2016/5/11/chartex" xmlns:cx6="http://schemas.microsoft.com/office/drawing/2016/5/12/chartex" xmlns:cx7="http://schemas.microsoft.com/office/drawing/2016/5/13/chartex" xmlns:cx8="http://schemas.microsoft.com/office/drawing/2016/5/14/chartex" xmlns:mc="http://schemas.openxmlformats.org/markup-compatibility/2006" xmlns:aink="http://schemas.microsoft.com/office/drawing/2016/ink" xmlns:am3d="http://schemas.microsoft.com/office/drawing/2017/model3d" xmlns:o="urn:schemas-microsoft-com:office:office" xmlns:r="http://schemas.openxmlformats.org/officeDocument/2006/relationships" xmlns:m="http://schemas.openxmlformats.org/officeDocument/2006/math" xmlns:v="urn:schemas-microsoft-com:vml" xmlns:wp14="http://schemas.microsoft.com/office/word/2010/wordprocessingDrawing" xmlns:wp="http://schemas.openxmlformats.org/drawingml/2006/wordprocessingDrawing" xmlns:w10="urn:schemas-microsoft-com:office:word" xmlns:w="http://schemas.openxmlformats.org/wordprocessingml/2006/main" xmlns:w14="http://schemas.microsoft.com/office/word/2010/wordml" xmlns:w15="http://schemas.microsoft.com/office/word/2012/wordml" xmlns:w16cex="http://schemas.microsoft.com/office/word/2018/wordml/cex" xmlns:w16cid="http://schemas.microsoft.com/office/word/2016/wordml/cid" xmlns:w16="http://schemas.microsoft.com/office/word/2018/wordml" xmlns:w16sdtdh="http://schemas.microsoft.com/office/word/2020/wordml/sdtdatahash" xmlns:w16se="http://schemas.microsoft.com/office/word/2015/wordml/symex" xmlns:wpg="http://schemas.microsoft.com/office/word/2010/wordprocessingGroup" xmlns:wpi="http://schemas.microsoft.com/office/word/2010/wordprocessingInk" xmlns:wne="http://schemas.microsoft.com/office/word/2006/wordml" xmlns:wps="http://schemas.microsoft.com/office/word/2010/wordprocessingShape" mc:Ignorable="w14 w15 w16se w16cid w16 w16cex w16sdtdh wp14">
+<w:ftr xmlns:wpc="http://schemas.microsoft.com/office/word/2010/wordprocessingCanvas" xmlns:cx="http://schemas.microsoft.com/office/drawing/2014/chartex" xmlns:cx1="http://schemas.microsoft.com/office/drawing/2015/9/8/chartex" xmlns:mc="http://schemas.openxmlformats.org/markup-compatibility/2006" xmlns:o="urn:schemas-microsoft-com:office:office" xmlns:r="http://schemas.openxmlformats.org/officeDocument/2006/relationships" xmlns:m="http://schemas.openxmlformats.org/officeDocument/2006/math" xmlns:v="urn:schemas-microsoft-com:vml" xmlns:wp14="http://schemas.microsoft.com/office/word/2010/wordprocessingDrawing" xmlns:wp="http://schemas.openxmlformats.org/drawingml/2006/wordprocessingDrawing" xmlns:w10="urn:schemas-microsoft-com:office:word" xmlns:w="http://schemas.openxmlformats.org/wordprocessingml/2006/main" xmlns:w14="http://schemas.microsoft.com/office/word/2010/wordml" xmlns:w15="http://schemas.microsoft.com/office/word/2012/wordml" xmlns:w16se="http://schemas.microsoft.com/office/word/2015/wordml/symex" xmlns:wpg="http://schemas.microsoft.com/office/word/2010/wordprocessingGroup" xmlns:wpi="http://schemas.microsoft.com/office/word/2010/wordprocessingInk" xmlns:wne="http://schemas.microsoft.com/office/word/2006/wordml" xmlns:wps="http://schemas.microsoft.com/office/word/2010/wordprocessingShape" mc:Ignorable="w14 w15 w16se wp14">
   <w:sdt>
     <w:sdtPr>
       <w:id w:val="-1327203906"/>
@@ -14201,7 +15967,10 @@
           <w:fldChar w:fldCharType="separate"/>
         </w:r>
         <w:r>
-          <w:t>2</w:t>
+          <w:rPr>
+            <w:noProof/>
+          </w:rPr>
+          <w:t>8</w:t>
         </w:r>
         <w:r>
           <w:fldChar w:fldCharType="end"/>
@@ -14218,7 +15987,7 @@
 </file>
 
 <file path=word/footnotes.xml><?xml version="1.0" encoding="utf-8"?>
-<w:footnotes xmlns:wpc="http://schemas.microsoft.com/office/word/2010/wordprocessingCanvas" xmlns:cx="http://schemas.microsoft.com/office/drawing/2014/chartex" xmlns:cx1="http://schemas.microsoft.com/office/drawing/2015/9/8/chartex" xmlns:cx2="http://schemas.microsoft.com/office/drawing/2015/10/21/chartex" xmlns:cx3="http://schemas.microsoft.com/office/drawing/2016/5/9/chartex" xmlns:cx4="http://schemas.microsoft.com/office/drawing/2016/5/10/chartex" xmlns:cx5="http://schemas.microsoft.com/office/drawing/2016/5/11/chartex" xmlns:cx6="http://schemas.microsoft.com/office/drawing/2016/5/12/chartex" xmlns:cx7="http://schemas.microsoft.com/office/drawing/2016/5/13/chartex" xmlns:cx8="http://schemas.microsoft.com/office/drawing/2016/5/14/chartex" xmlns:mc="http://schemas.openxmlformats.org/markup-compatibility/2006" xmlns:aink="http://schemas.microsoft.com/office/drawing/2016/ink" xmlns:am3d="http://schemas.microsoft.com/office/drawing/2017/model3d" xmlns:o="urn:schemas-microsoft-com:office:office" xmlns:r="http://schemas.openxmlformats.org/officeDocument/2006/relationships" xmlns:m="http://schemas.openxmlformats.org/officeDocument/2006/math" xmlns:v="urn:schemas-microsoft-com:vml" xmlns:wp14="http://schemas.microsoft.com/office/word/2010/wordprocessingDrawing" xmlns:wp="http://schemas.openxmlformats.org/drawingml/2006/wordprocessingDrawing" xmlns:w10="urn:schemas-microsoft-com:office:word" xmlns:w="http://schemas.openxmlformats.org/wordprocessingml/2006/main" xmlns:w14="http://schemas.microsoft.com/office/word/2010/wordml" xmlns:w15="http://schemas.microsoft.com/office/word/2012/wordml" xmlns:w16cex="http://schemas.microsoft.com/office/word/2018/wordml/cex" xmlns:w16cid="http://schemas.microsoft.com/office/word/2016/wordml/cid" xmlns:w16="http://schemas.microsoft.com/office/word/2018/wordml" xmlns:w16sdtdh="http://schemas.microsoft.com/office/word/2020/wordml/sdtdatahash" xmlns:w16se="http://schemas.microsoft.com/office/word/2015/wordml/symex" xmlns:wpg="http://schemas.microsoft.com/office/word/2010/wordprocessingGroup" xmlns:wpi="http://schemas.microsoft.com/office/word/2010/wordprocessingInk" xmlns:wne="http://schemas.microsoft.com/office/word/2006/wordml" xmlns:wps="http://schemas.microsoft.com/office/word/2010/wordprocessingShape" mc:Ignorable="w14 w15 w16se w16cid w16 w16cex w16sdtdh wp14">
+<w:footnotes xmlns:wpc="http://schemas.microsoft.com/office/word/2010/wordprocessingCanvas" xmlns:cx="http://schemas.microsoft.com/office/drawing/2014/chartex" xmlns:cx1="http://schemas.microsoft.com/office/drawing/2015/9/8/chartex" xmlns:mc="http://schemas.openxmlformats.org/markup-compatibility/2006" xmlns:o="urn:schemas-microsoft-com:office:office" xmlns:r="http://schemas.openxmlformats.org/officeDocument/2006/relationships" xmlns:m="http://schemas.openxmlformats.org/officeDocument/2006/math" xmlns:v="urn:schemas-microsoft-com:vml" xmlns:wp14="http://schemas.microsoft.com/office/word/2010/wordprocessingDrawing" xmlns:wp="http://schemas.openxmlformats.org/drawingml/2006/wordprocessingDrawing" xmlns:w10="urn:schemas-microsoft-com:office:word" xmlns:w="http://schemas.openxmlformats.org/wordprocessingml/2006/main" xmlns:w14="http://schemas.microsoft.com/office/word/2010/wordml" xmlns:w15="http://schemas.microsoft.com/office/word/2012/wordml" xmlns:w16se="http://schemas.microsoft.com/office/word/2015/wordml/symex" xmlns:wpg="http://schemas.microsoft.com/office/word/2010/wordprocessingGroup" xmlns:wpi="http://schemas.microsoft.com/office/word/2010/wordprocessingInk" xmlns:wne="http://schemas.microsoft.com/office/word/2006/wordml" xmlns:wps="http://schemas.microsoft.com/office/word/2010/wordprocessingShape" mc:Ignorable="w14 w15 w16se wp14">
   <w:footnote w:type="separator" w:id="-1">
     <w:p>
       <w:pPr>
@@ -14243,7 +16012,7 @@
 </file>
 
 <file path=word/numbering.xml><?xml version="1.0" encoding="utf-8"?>
-<w:numbering xmlns:wpc="http://schemas.microsoft.com/office/word/2010/wordprocessingCanvas" xmlns:cx="http://schemas.microsoft.com/office/drawing/2014/chartex" xmlns:cx1="http://schemas.microsoft.com/office/drawing/2015/9/8/chartex" xmlns:cx2="http://schemas.microsoft.com/office/drawing/2015/10/21/chartex" xmlns:cx3="http://schemas.microsoft.com/office/drawing/2016/5/9/chartex" xmlns:cx4="http://schemas.microsoft.com/office/drawing/2016/5/10/chartex" xmlns:cx5="http://schemas.microsoft.com/office/drawing/2016/5/11/chartex" xmlns:cx6="http://schemas.microsoft.com/office/drawing/2016/5/12/chartex" xmlns:cx7="http://schemas.microsoft.com/office/drawing/2016/5/13/chartex" xmlns:cx8="http://schemas.microsoft.com/office/drawing/2016/5/14/chartex" xmlns:mc="http://schemas.openxmlformats.org/markup-compatibility/2006" xmlns:aink="http://schemas.microsoft.com/office/drawing/2016/ink" xmlns:am3d="http://schemas.microsoft.com/office/drawing/2017/model3d" xmlns:o="urn:schemas-microsoft-com:office:office" xmlns:r="http://schemas.openxmlformats.org/officeDocument/2006/relationships" xmlns:m="http://schemas.openxmlformats.org/officeDocument/2006/math" xmlns:v="urn:schemas-microsoft-com:vml" xmlns:wp14="http://schemas.microsoft.com/office/word/2010/wordprocessingDrawing" xmlns:wp="http://schemas.openxmlformats.org/drawingml/2006/wordprocessingDrawing" xmlns:w10="urn:schemas-microsoft-com:office:word" xmlns:w="http://schemas.openxmlformats.org/wordprocessingml/2006/main" xmlns:w14="http://schemas.microsoft.com/office/word/2010/wordml" xmlns:w15="http://schemas.microsoft.com/office/word/2012/wordml" xmlns:w16cex="http://schemas.microsoft.com/office/word/2018/wordml/cex" xmlns:w16cid="http://schemas.microsoft.com/office/word/2016/wordml/cid" xmlns:w16="http://schemas.microsoft.com/office/word/2018/wordml" xmlns:w16sdtdh="http://schemas.microsoft.com/office/word/2020/wordml/sdtdatahash" xmlns:w16se="http://schemas.microsoft.com/office/word/2015/wordml/symex" xmlns:wpg="http://schemas.microsoft.com/office/word/2010/wordprocessingGroup" xmlns:wpi="http://schemas.microsoft.com/office/word/2010/wordprocessingInk" xmlns:wne="http://schemas.microsoft.com/office/word/2006/wordml" xmlns:wps="http://schemas.microsoft.com/office/word/2010/wordprocessingShape" mc:Ignorable="w14 w15 w16se w16cid w16 w16cex w16sdtdh wp14">
+<w:numbering xmlns:wpc="http://schemas.microsoft.com/office/word/2010/wordprocessingCanvas" xmlns:cx="http://schemas.microsoft.com/office/drawing/2014/chartex" xmlns:cx1="http://schemas.microsoft.com/office/drawing/2015/9/8/chartex" xmlns:mc="http://schemas.openxmlformats.org/markup-compatibility/2006" xmlns:o="urn:schemas-microsoft-com:office:office" xmlns:r="http://schemas.openxmlformats.org/officeDocument/2006/relationships" xmlns:m="http://schemas.openxmlformats.org/officeDocument/2006/math" xmlns:v="urn:schemas-microsoft-com:vml" xmlns:wp14="http://schemas.microsoft.com/office/word/2010/wordprocessingDrawing" xmlns:wp="http://schemas.openxmlformats.org/drawingml/2006/wordprocessingDrawing" xmlns:w10="urn:schemas-microsoft-com:office:word" xmlns:w="http://schemas.openxmlformats.org/wordprocessingml/2006/main" xmlns:w14="http://schemas.microsoft.com/office/word/2010/wordml" xmlns:w15="http://schemas.microsoft.com/office/word/2012/wordml" xmlns:w16se="http://schemas.microsoft.com/office/word/2015/wordml/symex" xmlns:wpg="http://schemas.microsoft.com/office/word/2010/wordprocessingGroup" xmlns:wpi="http://schemas.microsoft.com/office/word/2010/wordprocessingInk" xmlns:wne="http://schemas.microsoft.com/office/word/2006/wordml" xmlns:wps="http://schemas.microsoft.com/office/word/2010/wordprocessingShape" mc:Ignorable="w14 w15 w16se wp14">
   <w:abstractNum w:abstractNumId="0" w15:restartNumberingAfterBreak="0">
     <w:nsid w:val="02E36C5D"/>
     <w:multiLevelType w:val="hybridMultilevel"/>
@@ -15094,7 +16863,7 @@
 </file>
 
 <file path=word/styles.xml><?xml version="1.0" encoding="utf-8"?>
-<w:styles xmlns:mc="http://schemas.openxmlformats.org/markup-compatibility/2006" xmlns:r="http://schemas.openxmlformats.org/officeDocument/2006/relationships" xmlns:w="http://schemas.openxmlformats.org/wordprocessingml/2006/main" xmlns:w14="http://schemas.microsoft.com/office/word/2010/wordml" xmlns:w15="http://schemas.microsoft.com/office/word/2012/wordml" xmlns:w16cex="http://schemas.microsoft.com/office/word/2018/wordml/cex" xmlns:w16cid="http://schemas.microsoft.com/office/word/2016/wordml/cid" xmlns:w16="http://schemas.microsoft.com/office/word/2018/wordml" xmlns:w16sdtdh="http://schemas.microsoft.com/office/word/2020/wordml/sdtdatahash" xmlns:w16se="http://schemas.microsoft.com/office/word/2015/wordml/symex" mc:Ignorable="w14 w15 w16se w16cid w16 w16cex w16sdtdh">
+<w:styles xmlns:mc="http://schemas.openxmlformats.org/markup-compatibility/2006" xmlns:r="http://schemas.openxmlformats.org/officeDocument/2006/relationships" xmlns:w="http://schemas.openxmlformats.org/wordprocessingml/2006/main" xmlns:w14="http://schemas.microsoft.com/office/word/2010/wordml" xmlns:w15="http://schemas.microsoft.com/office/word/2012/wordml" xmlns:w16se="http://schemas.microsoft.com/office/word/2015/wordml/symex" mc:Ignorable="w14 w15 w16se">
   <w:docDefaults>
     <w:rPrDefault>
       <w:rPr>
@@ -15110,7 +16879,7 @@
       </w:pPr>
     </w:pPrDefault>
   </w:docDefaults>
-  <w:latentStyles w:defLockedState="0" w:defUIPriority="99" w:defSemiHidden="0" w:defUnhideWhenUsed="0" w:defQFormat="0" w:count="376">
+  <w:latentStyles w:defLockedState="0" w:defUIPriority="99" w:defSemiHidden="0" w:defUnhideWhenUsed="0" w:defQFormat="0" w:count="371">
     <w:lsdException w:name="Normal" w:uiPriority="0" w:qFormat="1"/>
     <w:lsdException w:name="heading 1" w:uiPriority="9" w:qFormat="1"/>
     <w:lsdException w:name="heading 2" w:semiHidden="1" w:uiPriority="9" w:unhideWhenUsed="1" w:qFormat="1"/>
@@ -15482,11 +17251,6 @@
     <w:lsdException w:name="List Table 5 Dark Accent 6" w:uiPriority="50"/>
     <w:lsdException w:name="List Table 6 Colorful Accent 6" w:uiPriority="51"/>
     <w:lsdException w:name="List Table 7 Colorful Accent 6" w:uiPriority="52"/>
-    <w:lsdException w:name="Mention" w:semiHidden="1" w:unhideWhenUsed="1"/>
-    <w:lsdException w:name="Smart Hyperlink" w:semiHidden="1" w:unhideWhenUsed="1"/>
-    <w:lsdException w:name="Hashtag" w:semiHidden="1" w:unhideWhenUsed="1"/>
-    <w:lsdException w:name="Unresolved Mention" w:semiHidden="1" w:unhideWhenUsed="1"/>
-    <w:lsdException w:name="Smart Link" w:semiHidden="1" w:unhideWhenUsed="1"/>
   </w:latentStyles>
   <w:style w:type="paragraph" w:default="1" w:styleId="a">
     <w:name w:val="Normal"/>
@@ -15875,7 +17639,7 @@
     <w:uiPriority w:val="99"/>
     <w:rsid w:val="00F34CB5"/>
   </w:style>
-  <w:style w:type="character" w:styleId="af7">
+  <w:style w:type="character" w:customStyle="1" w:styleId="UnresolvedMention">
     <w:name w:val="Unresolved Mention"/>
     <w:basedOn w:val="a0"/>
     <w:uiPriority w:val="99"/>
@@ -15887,7 +17651,7 @@
       <w:shd w:val="clear" w:color="auto" w:fill="E1DFDD"/>
     </w:rPr>
   </w:style>
-  <w:style w:type="character" w:styleId="af8">
+  <w:style w:type="character" w:styleId="af7">
     <w:name w:val="Strong"/>
     <w:basedOn w:val="a0"/>
     <w:uiPriority w:val="22"/>

</xml_diff>